<commit_message>
Change into asp.net core project
</commit_message>
<xml_diff>
--- a/Записка.docx
+++ b/Записка.docx
@@ -364,6 +364,7 @@
           <w:szCs w:val="28"/>
         </w:rPr>
       </w:pPr>
+      <w:proofErr w:type="gramStart"/>
       <w:r>
         <w:rPr>
           <w:rFonts w:ascii="Times New Roman" w:hAnsi="Times New Roman" w:cs="Times New Roman"/>
@@ -386,7 +387,16 @@
           <w:sz w:val="28"/>
           <w:szCs w:val="28"/>
         </w:rPr>
-        <w:t>студент гр. ИТП-2</w:t>
+        <w:t>студент</w:t>
+      </w:r>
+      <w:proofErr w:type="gramEnd"/>
+      <w:r>
+        <w:rPr>
+          <w:rFonts w:ascii="Times New Roman" w:hAnsi="Times New Roman" w:cs="Times New Roman"/>
+          <w:sz w:val="28"/>
+          <w:szCs w:val="28"/>
+        </w:rPr>
+        <w:t xml:space="preserve"> гр. ИТП-2</w:t>
       </w:r>
       <w:r>
         <w:rPr>
@@ -487,13 +497,23 @@
         <w:tab/>
         <w:t xml:space="preserve">   </w:t>
       </w:r>
-      <w:r>
-        <w:rPr>
-          <w:rFonts w:ascii="Times New Roman" w:hAnsi="Times New Roman" w:cs="Times New Roman"/>
-          <w:sz w:val="28"/>
-          <w:szCs w:val="28"/>
-        </w:rPr>
-        <w:t>Шеляхин М. С.</w:t>
+      <w:proofErr w:type="spellStart"/>
+      <w:r>
+        <w:rPr>
+          <w:rFonts w:ascii="Times New Roman" w:hAnsi="Times New Roman" w:cs="Times New Roman"/>
+          <w:sz w:val="28"/>
+          <w:szCs w:val="28"/>
+        </w:rPr>
+        <w:t>Шеляхин</w:t>
+      </w:r>
+      <w:proofErr w:type="spellEnd"/>
+      <w:r>
+        <w:rPr>
+          <w:rFonts w:ascii="Times New Roman" w:hAnsi="Times New Roman" w:cs="Times New Roman"/>
+          <w:sz w:val="28"/>
+          <w:szCs w:val="28"/>
+        </w:rPr>
+        <w:t xml:space="preserve"> М. С.</w:t>
       </w:r>
       <w:r>
         <w:rPr>
@@ -521,6 +541,7 @@
         </w:rPr>
         <w:t xml:space="preserve">    </w:t>
       </w:r>
+      <w:proofErr w:type="gramStart"/>
       <w:r>
         <w:rPr>
           <w:rFonts w:ascii="Times New Roman" w:hAnsi="Times New Roman" w:cs="Times New Roman"/>
@@ -543,7 +564,16 @@
           <w:sz w:val="28"/>
           <w:szCs w:val="28"/>
         </w:rPr>
-        <w:t xml:space="preserve">доцент </w:t>
+        <w:t>преподаватель</w:t>
+      </w:r>
+      <w:proofErr w:type="gramEnd"/>
+      <w:r>
+        <w:rPr>
+          <w:rFonts w:ascii="Times New Roman" w:hAnsi="Times New Roman" w:cs="Times New Roman"/>
+          <w:sz w:val="28"/>
+          <w:szCs w:val="28"/>
+        </w:rPr>
+        <w:t xml:space="preserve"> </w:t>
       </w:r>
     </w:p>
     <w:p>
@@ -564,13 +594,33 @@
         </w:rPr>
         <w:t xml:space="preserve"> </w:t>
       </w:r>
-      <w:r>
-        <w:rPr>
-          <w:rFonts w:ascii="Times New Roman" w:hAnsi="Times New Roman" w:cs="Times New Roman"/>
-          <w:sz w:val="28"/>
-          <w:szCs w:val="28"/>
-        </w:rPr>
-        <w:t xml:space="preserve">Курочка К.С. </w:t>
+      <w:proofErr w:type="spellStart"/>
+      <w:r>
+        <w:rPr>
+          <w:rFonts w:ascii="Times New Roman" w:hAnsi="Times New Roman" w:cs="Times New Roman"/>
+          <w:sz w:val="28"/>
+          <w:szCs w:val="28"/>
+        </w:rPr>
+        <w:t>Точко</w:t>
+      </w:r>
+      <w:proofErr w:type="spellEnd"/>
+      <w:r>
+        <w:rPr>
+          <w:rFonts w:ascii="Times New Roman" w:hAnsi="Times New Roman" w:cs="Times New Roman"/>
+          <w:sz w:val="28"/>
+          <w:szCs w:val="28"/>
+        </w:rPr>
+        <w:t xml:space="preserve"> В. Н</w:t>
+      </w:r>
+      <w:bookmarkStart w:id="0" w:name="_GoBack"/>
+      <w:bookmarkEnd w:id="0"/>
+      <w:r>
+        <w:rPr>
+          <w:rFonts w:ascii="Times New Roman" w:hAnsi="Times New Roman" w:cs="Times New Roman"/>
+          <w:sz w:val="28"/>
+          <w:szCs w:val="28"/>
+        </w:rPr>
+        <w:t xml:space="preserve">. </w:t>
       </w:r>
     </w:p>
     <w:p>
@@ -750,6 +800,7 @@
         </w:rPr>
         <w:br w:type="page"/>
       </w:r>
+      <w:proofErr w:type="spellStart"/>
       <w:r>
         <w:rPr>
           <w:rFonts w:ascii="Times New Roman" w:hAnsi="Times New Roman" w:cs="Times New Roman"/>
@@ -757,8 +808,63 @@
           <w:szCs w:val="28"/>
         </w:rPr>
         <w:lastRenderedPageBreak/>
-        <w:t>Установа адукацыі «Гомельскі дзяржаўны</w:t>
-      </w:r>
+        <w:t>Установа</w:t>
+      </w:r>
+      <w:proofErr w:type="spellEnd"/>
+      <w:r>
+        <w:rPr>
+          <w:rFonts w:ascii="Times New Roman" w:hAnsi="Times New Roman" w:cs="Times New Roman"/>
+          <w:sz w:val="28"/>
+          <w:szCs w:val="28"/>
+        </w:rPr>
+        <w:t xml:space="preserve"> </w:t>
+      </w:r>
+      <w:proofErr w:type="spellStart"/>
+      <w:r>
+        <w:rPr>
+          <w:rFonts w:ascii="Times New Roman" w:hAnsi="Times New Roman" w:cs="Times New Roman"/>
+          <w:sz w:val="28"/>
+          <w:szCs w:val="28"/>
+        </w:rPr>
+        <w:t>адукацыі</w:t>
+      </w:r>
+      <w:proofErr w:type="spellEnd"/>
+      <w:r>
+        <w:rPr>
+          <w:rFonts w:ascii="Times New Roman" w:hAnsi="Times New Roman" w:cs="Times New Roman"/>
+          <w:sz w:val="28"/>
+          <w:szCs w:val="28"/>
+        </w:rPr>
+        <w:t xml:space="preserve"> «</w:t>
+      </w:r>
+      <w:proofErr w:type="spellStart"/>
+      <w:r>
+        <w:rPr>
+          <w:rFonts w:ascii="Times New Roman" w:hAnsi="Times New Roman" w:cs="Times New Roman"/>
+          <w:sz w:val="28"/>
+          <w:szCs w:val="28"/>
+        </w:rPr>
+        <w:t>Гомельскі</w:t>
+      </w:r>
+      <w:proofErr w:type="spellEnd"/>
+      <w:r>
+        <w:rPr>
+          <w:rFonts w:ascii="Times New Roman" w:hAnsi="Times New Roman" w:cs="Times New Roman"/>
+          <w:sz w:val="28"/>
+          <w:szCs w:val="28"/>
+        </w:rPr>
+        <w:t xml:space="preserve"> </w:t>
+      </w:r>
+      <w:proofErr w:type="spellStart"/>
+      <w:r>
+        <w:rPr>
+          <w:rFonts w:ascii="Times New Roman" w:hAnsi="Times New Roman" w:cs="Times New Roman"/>
+          <w:sz w:val="28"/>
+          <w:szCs w:val="28"/>
+        </w:rPr>
+        <w:t>дзяржаўны</w:t>
+      </w:r>
+      <w:proofErr w:type="spellEnd"/>
     </w:p>
     <w:p>
       <w:pPr>
@@ -770,13 +876,77 @@
           <w:szCs w:val="28"/>
         </w:rPr>
       </w:pPr>
-      <w:r>
-        <w:rPr>
-          <w:rFonts w:ascii="Times New Roman" w:hAnsi="Times New Roman" w:cs="Times New Roman"/>
-          <w:sz w:val="28"/>
-          <w:szCs w:val="28"/>
-        </w:rPr>
-        <w:t>тэхнічны ўніверсітэт імя П.В. Сухога»</w:t>
+      <w:proofErr w:type="spellStart"/>
+      <w:r>
+        <w:rPr>
+          <w:rFonts w:ascii="Times New Roman" w:hAnsi="Times New Roman" w:cs="Times New Roman"/>
+          <w:sz w:val="28"/>
+          <w:szCs w:val="28"/>
+        </w:rPr>
+        <w:t>тэхнічны</w:t>
+      </w:r>
+      <w:proofErr w:type="spellEnd"/>
+      <w:r>
+        <w:rPr>
+          <w:rFonts w:ascii="Times New Roman" w:hAnsi="Times New Roman" w:cs="Times New Roman"/>
+          <w:sz w:val="28"/>
+          <w:szCs w:val="28"/>
+        </w:rPr>
+        <w:t xml:space="preserve"> </w:t>
+      </w:r>
+      <w:proofErr w:type="spellStart"/>
+      <w:r>
+        <w:rPr>
+          <w:rFonts w:ascii="Times New Roman" w:hAnsi="Times New Roman" w:cs="Times New Roman"/>
+          <w:sz w:val="28"/>
+          <w:szCs w:val="28"/>
+        </w:rPr>
+        <w:t>ўніверсітэт</w:t>
+      </w:r>
+      <w:proofErr w:type="spellEnd"/>
+      <w:r>
+        <w:rPr>
+          <w:rFonts w:ascii="Times New Roman" w:hAnsi="Times New Roman" w:cs="Times New Roman"/>
+          <w:sz w:val="28"/>
+          <w:szCs w:val="28"/>
+        </w:rPr>
+        <w:t xml:space="preserve"> </w:t>
+      </w:r>
+      <w:proofErr w:type="spellStart"/>
+      <w:r>
+        <w:rPr>
+          <w:rFonts w:ascii="Times New Roman" w:hAnsi="Times New Roman" w:cs="Times New Roman"/>
+          <w:sz w:val="28"/>
+          <w:szCs w:val="28"/>
+        </w:rPr>
+        <w:t>імя</w:t>
+      </w:r>
+      <w:proofErr w:type="spellEnd"/>
+      <w:r>
+        <w:rPr>
+          <w:rFonts w:ascii="Times New Roman" w:hAnsi="Times New Roman" w:cs="Times New Roman"/>
+          <w:sz w:val="28"/>
+          <w:szCs w:val="28"/>
+        </w:rPr>
+        <w:t xml:space="preserve"> П.В. </w:t>
+      </w:r>
+      <w:proofErr w:type="spellStart"/>
+      <w:r>
+        <w:rPr>
+          <w:rFonts w:ascii="Times New Roman" w:hAnsi="Times New Roman" w:cs="Times New Roman"/>
+          <w:sz w:val="28"/>
+          <w:szCs w:val="28"/>
+        </w:rPr>
+        <w:t>Сухога</w:t>
+      </w:r>
+      <w:proofErr w:type="spellEnd"/>
+      <w:r>
+        <w:rPr>
+          <w:rFonts w:ascii="Times New Roman" w:hAnsi="Times New Roman" w:cs="Times New Roman"/>
+          <w:sz w:val="28"/>
+          <w:szCs w:val="28"/>
+        </w:rPr>
+        <w:t>»</w:t>
       </w:r>
     </w:p>
     <w:p>
@@ -789,14 +959,70 @@
           <w:szCs w:val="28"/>
         </w:rPr>
       </w:pPr>
-      <w:r>
-        <w:rPr>
-          <w:rFonts w:ascii="Times New Roman" w:hAnsi="Times New Roman" w:cs="Times New Roman"/>
-          <w:sz w:val="28"/>
-          <w:szCs w:val="28"/>
-        </w:rPr>
-        <w:t>Факультэт аўтаматызаваных і інфармацыйных сістэм</w:t>
-      </w:r>
+      <w:proofErr w:type="spellStart"/>
+      <w:r>
+        <w:rPr>
+          <w:rFonts w:ascii="Times New Roman" w:hAnsi="Times New Roman" w:cs="Times New Roman"/>
+          <w:sz w:val="28"/>
+          <w:szCs w:val="28"/>
+        </w:rPr>
+        <w:t>Факультэт</w:t>
+      </w:r>
+      <w:proofErr w:type="spellEnd"/>
+      <w:r>
+        <w:rPr>
+          <w:rFonts w:ascii="Times New Roman" w:hAnsi="Times New Roman" w:cs="Times New Roman"/>
+          <w:sz w:val="28"/>
+          <w:szCs w:val="28"/>
+        </w:rPr>
+        <w:t xml:space="preserve"> </w:t>
+      </w:r>
+      <w:proofErr w:type="spellStart"/>
+      <w:r>
+        <w:rPr>
+          <w:rFonts w:ascii="Times New Roman" w:hAnsi="Times New Roman" w:cs="Times New Roman"/>
+          <w:sz w:val="28"/>
+          <w:szCs w:val="28"/>
+        </w:rPr>
+        <w:t>аўтаматызаваных</w:t>
+      </w:r>
+      <w:proofErr w:type="spellEnd"/>
+      <w:r>
+        <w:rPr>
+          <w:rFonts w:ascii="Times New Roman" w:hAnsi="Times New Roman" w:cs="Times New Roman"/>
+          <w:sz w:val="28"/>
+          <w:szCs w:val="28"/>
+        </w:rPr>
+        <w:t xml:space="preserve"> і </w:t>
+      </w:r>
+      <w:proofErr w:type="spellStart"/>
+      <w:r>
+        <w:rPr>
+          <w:rFonts w:ascii="Times New Roman" w:hAnsi="Times New Roman" w:cs="Times New Roman"/>
+          <w:sz w:val="28"/>
+          <w:szCs w:val="28"/>
+        </w:rPr>
+        <w:t>інфармацыйных</w:t>
+      </w:r>
+      <w:proofErr w:type="spellEnd"/>
+      <w:r>
+        <w:rPr>
+          <w:rFonts w:ascii="Times New Roman" w:hAnsi="Times New Roman" w:cs="Times New Roman"/>
+          <w:sz w:val="28"/>
+          <w:szCs w:val="28"/>
+        </w:rPr>
+        <w:t xml:space="preserve"> </w:t>
+      </w:r>
+      <w:proofErr w:type="spellStart"/>
+      <w:r>
+        <w:rPr>
+          <w:rFonts w:ascii="Times New Roman" w:hAnsi="Times New Roman" w:cs="Times New Roman"/>
+          <w:sz w:val="28"/>
+          <w:szCs w:val="28"/>
+        </w:rPr>
+        <w:t>сістэм</w:t>
+      </w:r>
+      <w:proofErr w:type="spellEnd"/>
     </w:p>
     <w:p>
       <w:pPr>
@@ -876,7 +1102,47 @@
           <w:sz w:val="28"/>
           <w:szCs w:val="28"/>
         </w:rPr>
-        <w:t xml:space="preserve">на курсавы праект (работу) </w:t>
+        <w:t xml:space="preserve">на </w:t>
+      </w:r>
+      <w:proofErr w:type="spellStart"/>
+      <w:r>
+        <w:rPr>
+          <w:rFonts w:ascii="Times New Roman" w:hAnsi="Times New Roman" w:cs="Times New Roman"/>
+          <w:b/>
+          <w:sz w:val="28"/>
+          <w:szCs w:val="28"/>
+        </w:rPr>
+        <w:t>курсавы</w:t>
+      </w:r>
+      <w:proofErr w:type="spellEnd"/>
+      <w:r>
+        <w:rPr>
+          <w:rFonts w:ascii="Times New Roman" w:hAnsi="Times New Roman" w:cs="Times New Roman"/>
+          <w:b/>
+          <w:sz w:val="28"/>
+          <w:szCs w:val="28"/>
+        </w:rPr>
+        <w:t xml:space="preserve"> </w:t>
+      </w:r>
+      <w:proofErr w:type="spellStart"/>
+      <w:r>
+        <w:rPr>
+          <w:rFonts w:ascii="Times New Roman" w:hAnsi="Times New Roman" w:cs="Times New Roman"/>
+          <w:b/>
+          <w:sz w:val="28"/>
+          <w:szCs w:val="28"/>
+        </w:rPr>
+        <w:t>праект</w:t>
+      </w:r>
+      <w:proofErr w:type="spellEnd"/>
+      <w:r>
+        <w:rPr>
+          <w:rFonts w:ascii="Times New Roman" w:hAnsi="Times New Roman" w:cs="Times New Roman"/>
+          <w:b/>
+          <w:sz w:val="28"/>
+          <w:szCs w:val="28"/>
+        </w:rPr>
+        <w:t xml:space="preserve"> (работу) </w:t>
       </w:r>
     </w:p>
     <w:p>
@@ -906,43 +1172,107 @@
           <w:sz w:val="28"/>
           <w:szCs w:val="28"/>
         </w:rPr>
-        <w:t xml:space="preserve">па дысцыпліне </w:t>
-      </w:r>
-      <w:r>
-        <w:rPr>
-          <w:rFonts w:ascii="Times New Roman" w:hAnsi="Times New Roman" w:cs="Times New Roman"/>
-          <w:sz w:val="28"/>
-          <w:szCs w:val="28"/>
-        </w:rPr>
-        <w:t xml:space="preserve">____________________________________________________ , </w:t>
-      </w:r>
-    </w:p>
-    <w:p>
-      <w:pPr>
-        <w:spacing w:after="0" w:line="240" w:lineRule="auto"/>
-        <w:rPr>
-          <w:rFonts w:ascii="Times New Roman" w:hAnsi="Times New Roman" w:cs="Times New Roman"/>
-          <w:sz w:val="28"/>
-          <w:szCs w:val="28"/>
-        </w:rPr>
-      </w:pPr>
-    </w:p>
-    <w:p>
-      <w:pPr>
-        <w:spacing w:after="0" w:line="240" w:lineRule="auto"/>
-        <w:rPr>
-          <w:rFonts w:ascii="Times New Roman" w:hAnsi="Times New Roman" w:cs="Times New Roman"/>
-          <w:sz w:val="28"/>
-          <w:szCs w:val="28"/>
-        </w:rPr>
-      </w:pPr>
-      <w:r>
-        <w:rPr>
-          <w:rFonts w:ascii="Times New Roman" w:hAnsi="Times New Roman" w:cs="Times New Roman"/>
-          <w:sz w:val="28"/>
-          <w:szCs w:val="28"/>
-        </w:rPr>
-        <w:t xml:space="preserve">выканана студэнтам </w:t>
+        <w:t xml:space="preserve">па </w:t>
+      </w:r>
+      <w:proofErr w:type="spellStart"/>
+      <w:r>
+        <w:rPr>
+          <w:rFonts w:ascii="Times New Roman" w:hAnsi="Times New Roman" w:cs="Times New Roman"/>
+          <w:sz w:val="28"/>
+          <w:szCs w:val="28"/>
+        </w:rPr>
+        <w:t>дысцыпліне</w:t>
+      </w:r>
+      <w:proofErr w:type="spellEnd"/>
+      <w:r>
+        <w:rPr>
+          <w:rFonts w:ascii="Times New Roman" w:hAnsi="Times New Roman" w:cs="Times New Roman"/>
+          <w:sz w:val="28"/>
+          <w:szCs w:val="28"/>
+        </w:rPr>
+        <w:t xml:space="preserve"> </w:t>
+      </w:r>
+      <w:r>
+        <w:rPr>
+          <w:rFonts w:ascii="Times New Roman" w:hAnsi="Times New Roman" w:cs="Times New Roman"/>
+          <w:sz w:val="28"/>
+          <w:szCs w:val="28"/>
+        </w:rPr>
+        <w:t>___________________________________________________</w:t>
+      </w:r>
+      <w:proofErr w:type="gramStart"/>
+      <w:r>
+        <w:rPr>
+          <w:rFonts w:ascii="Times New Roman" w:hAnsi="Times New Roman" w:cs="Times New Roman"/>
+          <w:sz w:val="28"/>
+          <w:szCs w:val="28"/>
+        </w:rPr>
+        <w:t>_ ,</w:t>
+      </w:r>
+      <w:proofErr w:type="gramEnd"/>
+      <w:r>
+        <w:rPr>
+          <w:rFonts w:ascii="Times New Roman" w:hAnsi="Times New Roman" w:cs="Times New Roman"/>
+          <w:sz w:val="28"/>
+          <w:szCs w:val="28"/>
+        </w:rPr>
+        <w:t xml:space="preserve"> </w:t>
+      </w:r>
+    </w:p>
+    <w:p>
+      <w:pPr>
+        <w:spacing w:after="0" w:line="240" w:lineRule="auto"/>
+        <w:rPr>
+          <w:rFonts w:ascii="Times New Roman" w:hAnsi="Times New Roman" w:cs="Times New Roman"/>
+          <w:sz w:val="28"/>
+          <w:szCs w:val="28"/>
+        </w:rPr>
+      </w:pPr>
+    </w:p>
+    <w:p>
+      <w:pPr>
+        <w:spacing w:after="0" w:line="240" w:lineRule="auto"/>
+        <w:rPr>
+          <w:rFonts w:ascii="Times New Roman" w:hAnsi="Times New Roman" w:cs="Times New Roman"/>
+          <w:sz w:val="28"/>
+          <w:szCs w:val="28"/>
+        </w:rPr>
+      </w:pPr>
+      <w:proofErr w:type="spellStart"/>
+      <w:r>
+        <w:rPr>
+          <w:rFonts w:ascii="Times New Roman" w:hAnsi="Times New Roman" w:cs="Times New Roman"/>
+          <w:sz w:val="28"/>
+          <w:szCs w:val="28"/>
+        </w:rPr>
+        <w:t>выканана</w:t>
+      </w:r>
+      <w:proofErr w:type="spellEnd"/>
+      <w:r>
+        <w:rPr>
+          <w:rFonts w:ascii="Times New Roman" w:hAnsi="Times New Roman" w:cs="Times New Roman"/>
+          <w:sz w:val="28"/>
+          <w:szCs w:val="28"/>
+        </w:rPr>
+        <w:t xml:space="preserve"> </w:t>
+      </w:r>
+      <w:proofErr w:type="spellStart"/>
+      <w:r>
+        <w:rPr>
+          <w:rFonts w:ascii="Times New Roman" w:hAnsi="Times New Roman" w:cs="Times New Roman"/>
+          <w:sz w:val="28"/>
+          <w:szCs w:val="28"/>
+        </w:rPr>
+        <w:t>студэнтам</w:t>
+      </w:r>
+      <w:proofErr w:type="spellEnd"/>
+      <w:r>
+        <w:rPr>
+          <w:rFonts w:ascii="Times New Roman" w:hAnsi="Times New Roman" w:cs="Times New Roman"/>
+          <w:sz w:val="28"/>
+          <w:szCs w:val="28"/>
+        </w:rPr>
+        <w:t xml:space="preserve"> </w:t>
       </w:r>
       <w:r>
         <w:rPr>
@@ -972,79 +1302,215 @@
           <w:szCs w:val="28"/>
         </w:rPr>
       </w:pPr>
-      <w:r>
-        <w:rPr>
-          <w:rFonts w:ascii="Times New Roman" w:hAnsi="Times New Roman" w:cs="Times New Roman"/>
-          <w:sz w:val="28"/>
-          <w:szCs w:val="28"/>
-        </w:rPr>
-        <w:t xml:space="preserve">групы __________ </w:t>
-      </w:r>
-    </w:p>
-    <w:p>
-      <w:pPr>
-        <w:spacing w:after="0" w:line="240" w:lineRule="auto"/>
-        <w:rPr>
-          <w:rFonts w:ascii="Times New Roman" w:hAnsi="Times New Roman" w:cs="Times New Roman"/>
-          <w:sz w:val="28"/>
-          <w:szCs w:val="28"/>
-        </w:rPr>
-      </w:pPr>
-    </w:p>
-    <w:p>
-      <w:pPr>
-        <w:spacing w:after="0" w:line="240" w:lineRule="auto"/>
-        <w:rPr>
-          <w:rFonts w:ascii="Times New Roman" w:hAnsi="Times New Roman" w:cs="Times New Roman"/>
-          <w:sz w:val="28"/>
-          <w:szCs w:val="28"/>
-        </w:rPr>
-      </w:pPr>
-    </w:p>
-    <w:p>
-      <w:pPr>
-        <w:spacing w:after="0" w:line="240" w:lineRule="auto"/>
-        <w:rPr>
-          <w:rFonts w:ascii="Times New Roman" w:hAnsi="Times New Roman" w:cs="Times New Roman"/>
-          <w:sz w:val="28"/>
-          <w:szCs w:val="28"/>
-        </w:rPr>
-      </w:pPr>
-    </w:p>
-    <w:p>
-      <w:pPr>
-        <w:spacing w:after="0" w:line="240" w:lineRule="auto"/>
-        <w:rPr>
-          <w:rFonts w:ascii="Times New Roman" w:hAnsi="Times New Roman" w:cs="Times New Roman"/>
-          <w:sz w:val="28"/>
-          <w:szCs w:val="28"/>
-        </w:rPr>
-      </w:pPr>
-      <w:r>
-        <w:rPr>
-          <w:rFonts w:ascii="Times New Roman" w:hAnsi="Times New Roman" w:cs="Times New Roman"/>
-          <w:sz w:val="28"/>
-          <w:szCs w:val="28"/>
-        </w:rPr>
-        <w:t xml:space="preserve">I. Пералік заўваг па тэксту курсавога праекта (работы) ________________________________________________________________ ________________________________________________________________ ________________________________________________________________ ________________________________________________________________ ________________________________________________________________ ________________________________________________________________ ________________________________________________________________ ________________________________________________________________ ________________________________________________________________ ________________________________________________________________ ________________________________________________________________ ________________________________________________________________ ________________________________________________________________ ________________________________________________________________ ________________________________________________________________ ________________________________________________________________ </w:t>
-      </w:r>
-    </w:p>
-    <w:p>
-      <w:pPr>
-        <w:spacing w:after="0" w:line="240" w:lineRule="auto"/>
-        <w:rPr>
-          <w:rFonts w:ascii="Times New Roman" w:hAnsi="Times New Roman" w:cs="Times New Roman"/>
-          <w:sz w:val="28"/>
-          <w:szCs w:val="28"/>
-        </w:rPr>
-      </w:pPr>
-      <w:r>
-        <w:rPr>
-          <w:rFonts w:ascii="Times New Roman" w:hAnsi="Times New Roman" w:cs="Times New Roman"/>
-          <w:sz w:val="28"/>
-          <w:szCs w:val="28"/>
-        </w:rPr>
-        <w:t>II. Агульная характарыстыка работы ________________________________________________________________ ________________________________________________________________ ________________________________________________________________ ________________________________________________________________ ________________________________________________________________ ________________________________________________________________ ________________________________________________________________ _________________________________</w:t>
+      <w:proofErr w:type="spellStart"/>
+      <w:r>
+        <w:rPr>
+          <w:rFonts w:ascii="Times New Roman" w:hAnsi="Times New Roman" w:cs="Times New Roman"/>
+          <w:sz w:val="28"/>
+          <w:szCs w:val="28"/>
+        </w:rPr>
+        <w:t>групы</w:t>
+      </w:r>
+      <w:proofErr w:type="spellEnd"/>
+      <w:r>
+        <w:rPr>
+          <w:rFonts w:ascii="Times New Roman" w:hAnsi="Times New Roman" w:cs="Times New Roman"/>
+          <w:sz w:val="28"/>
+          <w:szCs w:val="28"/>
+        </w:rPr>
+        <w:t xml:space="preserve"> __________ </w:t>
+      </w:r>
+    </w:p>
+    <w:p>
+      <w:pPr>
+        <w:spacing w:after="0" w:line="240" w:lineRule="auto"/>
+        <w:rPr>
+          <w:rFonts w:ascii="Times New Roman" w:hAnsi="Times New Roman" w:cs="Times New Roman"/>
+          <w:sz w:val="28"/>
+          <w:szCs w:val="28"/>
+        </w:rPr>
+      </w:pPr>
+    </w:p>
+    <w:p>
+      <w:pPr>
+        <w:spacing w:after="0" w:line="240" w:lineRule="auto"/>
+        <w:rPr>
+          <w:rFonts w:ascii="Times New Roman" w:hAnsi="Times New Roman" w:cs="Times New Roman"/>
+          <w:sz w:val="28"/>
+          <w:szCs w:val="28"/>
+        </w:rPr>
+      </w:pPr>
+    </w:p>
+    <w:p>
+      <w:pPr>
+        <w:spacing w:after="0" w:line="240" w:lineRule="auto"/>
+        <w:rPr>
+          <w:rFonts w:ascii="Times New Roman" w:hAnsi="Times New Roman" w:cs="Times New Roman"/>
+          <w:sz w:val="28"/>
+          <w:szCs w:val="28"/>
+        </w:rPr>
+      </w:pPr>
+    </w:p>
+    <w:p>
+      <w:pPr>
+        <w:spacing w:after="0" w:line="240" w:lineRule="auto"/>
+        <w:rPr>
+          <w:rFonts w:ascii="Times New Roman" w:hAnsi="Times New Roman" w:cs="Times New Roman"/>
+          <w:sz w:val="28"/>
+          <w:szCs w:val="28"/>
+        </w:rPr>
+      </w:pPr>
+      <w:r>
+        <w:rPr>
+          <w:rFonts w:ascii="Times New Roman" w:hAnsi="Times New Roman" w:cs="Times New Roman"/>
+          <w:sz w:val="28"/>
+          <w:szCs w:val="28"/>
+        </w:rPr>
+        <w:t xml:space="preserve">I. </w:t>
+      </w:r>
+      <w:proofErr w:type="spellStart"/>
+      <w:r>
+        <w:rPr>
+          <w:rFonts w:ascii="Times New Roman" w:hAnsi="Times New Roman" w:cs="Times New Roman"/>
+          <w:sz w:val="28"/>
+          <w:szCs w:val="28"/>
+        </w:rPr>
+        <w:t>Пералік</w:t>
+      </w:r>
+      <w:proofErr w:type="spellEnd"/>
+      <w:r>
+        <w:rPr>
+          <w:rFonts w:ascii="Times New Roman" w:hAnsi="Times New Roman" w:cs="Times New Roman"/>
+          <w:sz w:val="28"/>
+          <w:szCs w:val="28"/>
+        </w:rPr>
+        <w:t xml:space="preserve"> </w:t>
+      </w:r>
+      <w:proofErr w:type="spellStart"/>
+      <w:r>
+        <w:rPr>
+          <w:rFonts w:ascii="Times New Roman" w:hAnsi="Times New Roman" w:cs="Times New Roman"/>
+          <w:sz w:val="28"/>
+          <w:szCs w:val="28"/>
+        </w:rPr>
+        <w:t>заўваг</w:t>
+      </w:r>
+      <w:proofErr w:type="spellEnd"/>
+      <w:r>
+        <w:rPr>
+          <w:rFonts w:ascii="Times New Roman" w:hAnsi="Times New Roman" w:cs="Times New Roman"/>
+          <w:sz w:val="28"/>
+          <w:szCs w:val="28"/>
+        </w:rPr>
+        <w:t xml:space="preserve"> па </w:t>
+      </w:r>
+      <w:proofErr w:type="spellStart"/>
+      <w:r>
+        <w:rPr>
+          <w:rFonts w:ascii="Times New Roman" w:hAnsi="Times New Roman" w:cs="Times New Roman"/>
+          <w:sz w:val="28"/>
+          <w:szCs w:val="28"/>
+        </w:rPr>
+        <w:t>тэксту</w:t>
+      </w:r>
+      <w:proofErr w:type="spellEnd"/>
+      <w:r>
+        <w:rPr>
+          <w:rFonts w:ascii="Times New Roman" w:hAnsi="Times New Roman" w:cs="Times New Roman"/>
+          <w:sz w:val="28"/>
+          <w:szCs w:val="28"/>
+        </w:rPr>
+        <w:t xml:space="preserve"> </w:t>
+      </w:r>
+      <w:proofErr w:type="spellStart"/>
+      <w:r>
+        <w:rPr>
+          <w:rFonts w:ascii="Times New Roman" w:hAnsi="Times New Roman" w:cs="Times New Roman"/>
+          <w:sz w:val="28"/>
+          <w:szCs w:val="28"/>
+        </w:rPr>
+        <w:t>курсавога</w:t>
+      </w:r>
+      <w:proofErr w:type="spellEnd"/>
+      <w:r>
+        <w:rPr>
+          <w:rFonts w:ascii="Times New Roman" w:hAnsi="Times New Roman" w:cs="Times New Roman"/>
+          <w:sz w:val="28"/>
+          <w:szCs w:val="28"/>
+        </w:rPr>
+        <w:t xml:space="preserve"> </w:t>
+      </w:r>
+      <w:proofErr w:type="spellStart"/>
+      <w:r>
+        <w:rPr>
+          <w:rFonts w:ascii="Times New Roman" w:hAnsi="Times New Roman" w:cs="Times New Roman"/>
+          <w:sz w:val="28"/>
+          <w:szCs w:val="28"/>
+        </w:rPr>
+        <w:t>праекта</w:t>
+      </w:r>
+      <w:proofErr w:type="spellEnd"/>
+      <w:r>
+        <w:rPr>
+          <w:rFonts w:ascii="Times New Roman" w:hAnsi="Times New Roman" w:cs="Times New Roman"/>
+          <w:sz w:val="28"/>
+          <w:szCs w:val="28"/>
+        </w:rPr>
+        <w:t xml:space="preserve"> (работы) ________________________________________________________________ ________________________________________________________________ ________________________________________________________________ ________________________________________________________________ ________________________________________________________________ ________________________________________________________________ ________________________________________________________________ ________________________________________________________________ ________________________________________________________________ ________________________________________________________________ ________________________________________________________________ ________________________________________________________________ ________________________________________________________________ ________________________________________________________________ ________________________________________________________________ ________________________________________________________________ </w:t>
+      </w:r>
+    </w:p>
+    <w:p>
+      <w:pPr>
+        <w:spacing w:after="0" w:line="240" w:lineRule="auto"/>
+        <w:rPr>
+          <w:rFonts w:ascii="Times New Roman" w:hAnsi="Times New Roman" w:cs="Times New Roman"/>
+          <w:sz w:val="28"/>
+          <w:szCs w:val="28"/>
+        </w:rPr>
+      </w:pPr>
+      <w:r>
+        <w:rPr>
+          <w:rFonts w:ascii="Times New Roman" w:hAnsi="Times New Roman" w:cs="Times New Roman"/>
+          <w:sz w:val="28"/>
+          <w:szCs w:val="28"/>
+        </w:rPr>
+        <w:t xml:space="preserve">II. </w:t>
+      </w:r>
+      <w:proofErr w:type="spellStart"/>
+      <w:r>
+        <w:rPr>
+          <w:rFonts w:ascii="Times New Roman" w:hAnsi="Times New Roman" w:cs="Times New Roman"/>
+          <w:sz w:val="28"/>
+          <w:szCs w:val="28"/>
+        </w:rPr>
+        <w:t>Агульная</w:t>
+      </w:r>
+      <w:proofErr w:type="spellEnd"/>
+      <w:r>
+        <w:rPr>
+          <w:rFonts w:ascii="Times New Roman" w:hAnsi="Times New Roman" w:cs="Times New Roman"/>
+          <w:sz w:val="28"/>
+          <w:szCs w:val="28"/>
+        </w:rPr>
+        <w:t xml:space="preserve"> </w:t>
+      </w:r>
+      <w:proofErr w:type="spellStart"/>
+      <w:r>
+        <w:rPr>
+          <w:rFonts w:ascii="Times New Roman" w:hAnsi="Times New Roman" w:cs="Times New Roman"/>
+          <w:sz w:val="28"/>
+          <w:szCs w:val="28"/>
+        </w:rPr>
+        <w:t>характарыстыка</w:t>
+      </w:r>
+      <w:proofErr w:type="spellEnd"/>
+      <w:r>
+        <w:rPr>
+          <w:rFonts w:ascii="Times New Roman" w:hAnsi="Times New Roman" w:cs="Times New Roman"/>
+          <w:sz w:val="28"/>
+          <w:szCs w:val="28"/>
+        </w:rPr>
+        <w:t xml:space="preserve"> работы ________________________________________________________________ ________________________________________________________________ ________________________________________________________________ ________________________________________________________________ ________________________________________________________________ ________________________________________________________________ ________________________________________________________________ _________________________________</w:t>
       </w:r>
       <w:r>
         <w:rPr>
@@ -2271,8 +2737,6 @@
           <w:szCs w:val="28"/>
         </w:rPr>
       </w:pPr>
-      <w:bookmarkStart w:id="0" w:name="_GoBack"/>
-      <w:bookmarkEnd w:id="0"/>
     </w:p>
     <w:p>
       <w:pPr>
@@ -2488,7 +2952,25 @@
           <w:sz w:val="28"/>
           <w:szCs w:val="28"/>
         </w:rPr>
-        <w:t>приложение, так как оно дает пользователям возможность вводить, получать и манипулировать данными с помощью взаимодействия. Данное взаимодействие будет характеризовываться возможностью создания заказа предприятию, получения актуальной информации о предприятии и его ресурсах и т.д.</w:t>
+        <w:t xml:space="preserve">приложение, так как оно дает пользователям возможность вводить, получать и манипулировать данными с помощью взаимодействия. Данное взаимодействие будет </w:t>
+      </w:r>
+      <w:proofErr w:type="spellStart"/>
+      <w:r>
+        <w:rPr>
+          <w:rFonts w:ascii="Times New Roman" w:hAnsi="Times New Roman" w:cs="Times New Roman"/>
+          <w:sz w:val="28"/>
+          <w:szCs w:val="28"/>
+        </w:rPr>
+        <w:t>характеризовываться</w:t>
+      </w:r>
+      <w:proofErr w:type="spellEnd"/>
+      <w:r>
+        <w:rPr>
+          <w:rFonts w:ascii="Times New Roman" w:hAnsi="Times New Roman" w:cs="Times New Roman"/>
+          <w:sz w:val="28"/>
+          <w:szCs w:val="28"/>
+        </w:rPr>
+        <w:t xml:space="preserve"> возможностью создания заказа предприятию, получения актуальной информации о предприятии и его ресурсах и т.д.</w:t>
       </w:r>
     </w:p>
     <w:p>
@@ -3021,6 +3503,7 @@
         </w:rPr>
         <w:t xml:space="preserve"> основывается на </w:t>
       </w:r>
+      <w:proofErr w:type="spellStart"/>
       <w:r>
         <w:rPr>
           <w:rFonts w:ascii="Times New Roman" w:hAnsi="Times New Roman" w:cs="Times New Roman"/>
@@ -3028,7 +3511,57 @@
           <w:sz w:val="28"/>
           <w:szCs w:val="28"/>
         </w:rPr>
-        <w:t>Common Language Runtime (CLR)</w:t>
+        <w:t>Common</w:t>
+      </w:r>
+      <w:proofErr w:type="spellEnd"/>
+      <w:r>
+        <w:rPr>
+          <w:rFonts w:ascii="Times New Roman" w:hAnsi="Times New Roman" w:cs="Times New Roman"/>
+          <w:i/>
+          <w:sz w:val="28"/>
+          <w:szCs w:val="28"/>
+        </w:rPr>
+        <w:t xml:space="preserve"> </w:t>
+      </w:r>
+      <w:proofErr w:type="spellStart"/>
+      <w:r>
+        <w:rPr>
+          <w:rFonts w:ascii="Times New Roman" w:hAnsi="Times New Roman" w:cs="Times New Roman"/>
+          <w:i/>
+          <w:sz w:val="28"/>
+          <w:szCs w:val="28"/>
+        </w:rPr>
+        <w:t>Language</w:t>
+      </w:r>
+      <w:proofErr w:type="spellEnd"/>
+      <w:r>
+        <w:rPr>
+          <w:rFonts w:ascii="Times New Roman" w:hAnsi="Times New Roman" w:cs="Times New Roman"/>
+          <w:i/>
+          <w:sz w:val="28"/>
+          <w:szCs w:val="28"/>
+        </w:rPr>
+        <w:t xml:space="preserve"> </w:t>
+      </w:r>
+      <w:proofErr w:type="spellStart"/>
+      <w:r>
+        <w:rPr>
+          <w:rFonts w:ascii="Times New Roman" w:hAnsi="Times New Roman" w:cs="Times New Roman"/>
+          <w:i/>
+          <w:sz w:val="28"/>
+          <w:szCs w:val="28"/>
+        </w:rPr>
+        <w:t>Runtime</w:t>
+      </w:r>
+      <w:proofErr w:type="spellEnd"/>
+      <w:r>
+        <w:rPr>
+          <w:rFonts w:ascii="Times New Roman" w:hAnsi="Times New Roman" w:cs="Times New Roman"/>
+          <w:i/>
+          <w:sz w:val="28"/>
+          <w:szCs w:val="28"/>
+        </w:rPr>
+        <w:t xml:space="preserve"> (CLR)</w:t>
       </w:r>
       <w:r>
         <w:rPr>
@@ -3114,8 +3647,9 @@
           <w:sz w:val="28"/>
           <w:szCs w:val="28"/>
         </w:rPr>
-        <w:t xml:space="preserve">C#, Visual </w:t>
-      </w:r>
+        <w:t xml:space="preserve">C#, </w:t>
+      </w:r>
+      <w:proofErr w:type="spellStart"/>
       <w:r>
         <w:rPr>
           <w:rFonts w:ascii="Times New Roman" w:hAnsi="Times New Roman" w:cs="Times New Roman"/>
@@ -3123,6 +3657,25 @@
           <w:sz w:val="28"/>
           <w:szCs w:val="28"/>
         </w:rPr>
+        <w:t>Visual</w:t>
+      </w:r>
+      <w:proofErr w:type="spellEnd"/>
+      <w:r>
+        <w:rPr>
+          <w:rFonts w:ascii="Times New Roman" w:hAnsi="Times New Roman" w:cs="Times New Roman"/>
+          <w:i/>
+          <w:sz w:val="28"/>
+          <w:szCs w:val="28"/>
+        </w:rPr>
+        <w:t xml:space="preserve"> </w:t>
+      </w:r>
+      <w:r>
+        <w:rPr>
+          <w:rFonts w:ascii="Times New Roman" w:hAnsi="Times New Roman" w:cs="Times New Roman"/>
+          <w:i/>
+          <w:sz w:val="28"/>
+          <w:szCs w:val="28"/>
+        </w:rPr>
         <w:t>Basic.NET, J#</w:t>
       </w:r>
       <w:r>
@@ -3133,6 +3686,7 @@
         </w:rPr>
         <w:t xml:space="preserve"> и </w:t>
       </w:r>
+      <w:proofErr w:type="spellStart"/>
       <w:r>
         <w:rPr>
           <w:rFonts w:ascii="Times New Roman" w:hAnsi="Times New Roman" w:cs="Times New Roman"/>
@@ -3140,7 +3694,17 @@
           <w:sz w:val="28"/>
           <w:szCs w:val="28"/>
         </w:rPr>
-        <w:t>JScript .NET</w:t>
+        <w:t>JScript</w:t>
+      </w:r>
+      <w:proofErr w:type="spellEnd"/>
+      <w:r>
+        <w:rPr>
+          <w:rFonts w:ascii="Times New Roman" w:hAnsi="Times New Roman" w:cs="Times New Roman"/>
+          <w:i/>
+          <w:sz w:val="28"/>
+          <w:szCs w:val="28"/>
+        </w:rPr>
+        <w:t xml:space="preserve"> .NET</w:t>
       </w:r>
       <w:r>
         <w:rPr>
@@ -3565,17 +4129,8 @@
           <w:rFonts w:ascii="Times New Roman" w:hAnsi="Times New Roman" w:cs="Times New Roman"/>
           <w:sz w:val="28"/>
           <w:szCs w:val="28"/>
-          <w:lang w:val="en-US"/>
         </w:rPr>
         <w:tab/>
-      </w:r>
-      <w:r>
-        <w:rPr>
-          <w:rFonts w:ascii="Times New Roman" w:hAnsi="Times New Roman" w:cs="Times New Roman"/>
-          <w:sz w:val="28"/>
-          <w:szCs w:val="28"/>
-          <w:lang w:val="en-US"/>
-        </w:rPr>
         <w:t xml:space="preserve">– </w:t>
       </w:r>
       <w:r>
@@ -3680,7 +4235,25 @@
           <w:sz w:val="28"/>
           <w:szCs w:val="28"/>
         </w:rPr>
-        <w:t xml:space="preserve"> необходимо создать таблицу в БД, в которой должнен храниться список сущностей со значениями атрибутов для каждой записи.</w:t>
+        <w:t xml:space="preserve"> необходимо создать таблицу в БД, в которой </w:t>
+      </w:r>
+      <w:proofErr w:type="spellStart"/>
+      <w:r>
+        <w:rPr>
+          <w:rFonts w:ascii="Times New Roman" w:hAnsi="Times New Roman" w:cs="Times New Roman"/>
+          <w:sz w:val="28"/>
+          <w:szCs w:val="28"/>
+        </w:rPr>
+        <w:t>должнен</w:t>
+      </w:r>
+      <w:proofErr w:type="spellEnd"/>
+      <w:r>
+        <w:rPr>
+          <w:rFonts w:ascii="Times New Roman" w:hAnsi="Times New Roman" w:cs="Times New Roman"/>
+          <w:sz w:val="28"/>
+          <w:szCs w:val="28"/>
+        </w:rPr>
+        <w:t xml:space="preserve"> храниться список сущностей со значениями атрибутов для каждой записи.</w:t>
       </w:r>
     </w:p>
     <w:p>
@@ -3913,7 +4486,25 @@
           <w:sz w:val="28"/>
           <w:szCs w:val="28"/>
         </w:rPr>
-        <w:t>Для хранения списка работников также необходимо создать таблицу в БД, в которой должнен храниться список сущностей со значениями атрибутов для каждой записи.</w:t>
+        <w:t xml:space="preserve">Для хранения списка работников также необходимо создать таблицу в БД, в которой </w:t>
+      </w:r>
+      <w:proofErr w:type="spellStart"/>
+      <w:r>
+        <w:rPr>
+          <w:rFonts w:ascii="Times New Roman" w:hAnsi="Times New Roman" w:cs="Times New Roman"/>
+          <w:sz w:val="28"/>
+          <w:szCs w:val="28"/>
+        </w:rPr>
+        <w:t>должнен</w:t>
+      </w:r>
+      <w:proofErr w:type="spellEnd"/>
+      <w:r>
+        <w:rPr>
+          <w:rFonts w:ascii="Times New Roman" w:hAnsi="Times New Roman" w:cs="Times New Roman"/>
+          <w:sz w:val="28"/>
+          <w:szCs w:val="28"/>
+        </w:rPr>
+        <w:t xml:space="preserve"> храниться список сущностей со значениями атрибутов для каждой записи.</w:t>
       </w:r>
     </w:p>
     <w:p>
@@ -5402,6 +5993,7 @@
         </w:rPr>
         <w:t xml:space="preserve">Каждый внешний и первичный ключ представлен числом формата </w:t>
       </w:r>
+      <w:proofErr w:type="spellStart"/>
       <w:r>
         <w:rPr>
           <w:rFonts w:ascii="Times New Roman" w:hAnsi="Times New Roman" w:cs="Times New Roman"/>
@@ -5412,6 +6004,7 @@
         </w:rPr>
         <w:t>int</w:t>
       </w:r>
+      <w:proofErr w:type="spellEnd"/>
       <w:r>
         <w:rPr>
           <w:rFonts w:ascii="Times New Roman" w:hAnsi="Times New Roman" w:cs="Times New Roman"/>
@@ -5436,6 +6029,7 @@
         </w:rPr>
         <w:t xml:space="preserve">Номера клиентов и поставщиков представлены числом формата </w:t>
       </w:r>
+      <w:proofErr w:type="spellStart"/>
       <w:r>
         <w:rPr>
           <w:rFonts w:ascii="Times New Roman" w:hAnsi="Times New Roman" w:cs="Times New Roman"/>
@@ -5446,6 +6040,7 @@
         </w:rPr>
         <w:t>int</w:t>
       </w:r>
+      <w:proofErr w:type="spellEnd"/>
       <w:r>
         <w:rPr>
           <w:rFonts w:ascii="Times New Roman" w:hAnsi="Times New Roman" w:cs="Times New Roman"/>
@@ -5470,6 +6065,7 @@
         </w:rPr>
         <w:t xml:space="preserve"> формата </w:t>
       </w:r>
+      <w:proofErr w:type="spellStart"/>
       <w:r>
         <w:rPr>
           <w:rFonts w:ascii="Times New Roman" w:hAnsi="Times New Roman" w:cs="Times New Roman"/>
@@ -5480,6 +6076,7 @@
         </w:rPr>
         <w:t>nvarchar</w:t>
       </w:r>
+      <w:proofErr w:type="spellEnd"/>
       <w:r>
         <w:rPr>
           <w:rFonts w:ascii="Times New Roman" w:hAnsi="Times New Roman" w:cs="Times New Roman"/>
@@ -5517,6 +6114,8 @@
         </w:rPr>
         <w:t xml:space="preserve">– названия компаний клиентов – </w:t>
       </w:r>
+      <w:proofErr w:type="spellStart"/>
+      <w:proofErr w:type="gramStart"/>
       <w:r>
         <w:rPr>
           <w:rFonts w:ascii="Times New Roman" w:hAnsi="Times New Roman" w:cs="Times New Roman"/>
@@ -5527,6 +6126,7 @@
         </w:rPr>
         <w:t>nvarchar</w:t>
       </w:r>
+      <w:proofErr w:type="spellEnd"/>
       <w:r>
         <w:rPr>
           <w:rFonts w:ascii="Times New Roman" w:hAnsi="Times New Roman" w:cs="Times New Roman"/>
@@ -5534,7 +6134,17 @@
           <w:szCs w:val="28"/>
           <w:lang w:val="en-US"/>
         </w:rPr>
-        <w:t>(25);</w:t>
+        <w:t>(</w:t>
+      </w:r>
+      <w:proofErr w:type="gramEnd"/>
+      <w:r>
+        <w:rPr>
+          <w:rFonts w:ascii="Times New Roman" w:hAnsi="Times New Roman" w:cs="Times New Roman"/>
+          <w:sz w:val="28"/>
+          <w:szCs w:val="28"/>
+          <w:lang w:val="en-US"/>
+        </w:rPr>
+        <w:t>25);</w:t>
       </w:r>
     </w:p>
     <w:p>
@@ -5561,6 +6171,8 @@
         </w:rPr>
         <w:t xml:space="preserve">названия изделий – </w:t>
       </w:r>
+      <w:proofErr w:type="spellStart"/>
+      <w:proofErr w:type="gramStart"/>
       <w:r>
         <w:rPr>
           <w:rFonts w:ascii="Times New Roman" w:hAnsi="Times New Roman" w:cs="Times New Roman"/>
@@ -5571,6 +6183,7 @@
         </w:rPr>
         <w:t>nvarchar</w:t>
       </w:r>
+      <w:proofErr w:type="spellEnd"/>
       <w:r>
         <w:rPr>
           <w:rFonts w:ascii="Times New Roman" w:hAnsi="Times New Roman" w:cs="Times New Roman"/>
@@ -5578,7 +6191,17 @@
           <w:szCs w:val="28"/>
           <w:lang w:val="en-US"/>
         </w:rPr>
-        <w:t>(50);</w:t>
+        <w:t>(</w:t>
+      </w:r>
+      <w:proofErr w:type="gramEnd"/>
+      <w:r>
+        <w:rPr>
+          <w:rFonts w:ascii="Times New Roman" w:hAnsi="Times New Roman" w:cs="Times New Roman"/>
+          <w:sz w:val="28"/>
+          <w:szCs w:val="28"/>
+          <w:lang w:val="en-US"/>
+        </w:rPr>
+        <w:t>50);</w:t>
       </w:r>
     </w:p>
     <w:p>
@@ -5600,6 +6223,8 @@
         </w:rPr>
         <w:t xml:space="preserve">– названия поставщиков – </w:t>
       </w:r>
+      <w:proofErr w:type="spellStart"/>
+      <w:proofErr w:type="gramStart"/>
       <w:r>
         <w:rPr>
           <w:rFonts w:ascii="Times New Roman" w:hAnsi="Times New Roman" w:cs="Times New Roman"/>
@@ -5610,6 +6235,7 @@
         </w:rPr>
         <w:t>nvarchar</w:t>
       </w:r>
+      <w:proofErr w:type="spellEnd"/>
       <w:r>
         <w:rPr>
           <w:rFonts w:ascii="Times New Roman" w:hAnsi="Times New Roman" w:cs="Times New Roman"/>
@@ -5617,7 +6243,17 @@
           <w:szCs w:val="28"/>
           <w:lang w:val="en-US"/>
         </w:rPr>
-        <w:t>(100)</w:t>
+        <w:t>(</w:t>
+      </w:r>
+      <w:proofErr w:type="gramEnd"/>
+      <w:r>
+        <w:rPr>
+          <w:rFonts w:ascii="Times New Roman" w:hAnsi="Times New Roman" w:cs="Times New Roman"/>
+          <w:sz w:val="28"/>
+          <w:szCs w:val="28"/>
+          <w:lang w:val="en-US"/>
+        </w:rPr>
+        <w:t>100)</w:t>
       </w:r>
       <w:r>
         <w:rPr>
@@ -5772,6 +6408,8 @@
         </w:rPr>
         <w:t xml:space="preserve">ФИО работников и представителей представлены строкой формата </w:t>
       </w:r>
+      <w:proofErr w:type="spellStart"/>
+      <w:proofErr w:type="gramStart"/>
       <w:r>
         <w:rPr>
           <w:rFonts w:ascii="Times New Roman" w:hAnsi="Times New Roman" w:cs="Times New Roman"/>
@@ -5782,13 +6420,23 @@
         </w:rPr>
         <w:t>nvarchar</w:t>
       </w:r>
-      <w:r>
-        <w:rPr>
-          <w:rFonts w:ascii="Times New Roman" w:hAnsi="Times New Roman" w:cs="Times New Roman"/>
-          <w:sz w:val="28"/>
-          <w:szCs w:val="28"/>
-        </w:rPr>
-        <w:t xml:space="preserve">(100). </w:t>
+      <w:proofErr w:type="spellEnd"/>
+      <w:r>
+        <w:rPr>
+          <w:rFonts w:ascii="Times New Roman" w:hAnsi="Times New Roman" w:cs="Times New Roman"/>
+          <w:sz w:val="28"/>
+          <w:szCs w:val="28"/>
+        </w:rPr>
+        <w:t>(</w:t>
+      </w:r>
+      <w:proofErr w:type="gramEnd"/>
+      <w:r>
+        <w:rPr>
+          <w:rFonts w:ascii="Times New Roman" w:hAnsi="Times New Roman" w:cs="Times New Roman"/>
+          <w:sz w:val="28"/>
+          <w:szCs w:val="28"/>
+        </w:rPr>
+        <w:t xml:space="preserve">100). </w:t>
       </w:r>
       <w:r>
         <w:rPr>
@@ -5822,6 +6470,8 @@
         </w:rPr>
         <w:t xml:space="preserve"> формата </w:t>
       </w:r>
+      <w:proofErr w:type="spellStart"/>
+      <w:proofErr w:type="gramStart"/>
       <w:r>
         <w:rPr>
           <w:rFonts w:ascii="Times New Roman" w:hAnsi="Times New Roman" w:cs="Times New Roman"/>
@@ -5832,6 +6482,7 @@
         </w:rPr>
         <w:t>nvarchar</w:t>
       </w:r>
+      <w:proofErr w:type="spellEnd"/>
       <w:r>
         <w:rPr>
           <w:rFonts w:ascii="Times New Roman" w:hAnsi="Times New Roman" w:cs="Times New Roman"/>
@@ -5839,7 +6490,17 @@
           <w:sz w:val="28"/>
           <w:szCs w:val="28"/>
         </w:rPr>
-        <w:t>(40)</w:t>
+        <w:t>(</w:t>
+      </w:r>
+      <w:proofErr w:type="gramEnd"/>
+      <w:r>
+        <w:rPr>
+          <w:rFonts w:ascii="Times New Roman" w:hAnsi="Times New Roman" w:cs="Times New Roman"/>
+          <w:i/>
+          <w:sz w:val="28"/>
+          <w:szCs w:val="28"/>
+        </w:rPr>
+        <w:t>40)</w:t>
       </w:r>
       <w:r>
         <w:rPr>
@@ -5857,6 +6518,8 @@
         </w:rPr>
         <w:t xml:space="preserve">Поле с должностью работника представлено в формате </w:t>
       </w:r>
+      <w:proofErr w:type="spellStart"/>
+      <w:proofErr w:type="gramStart"/>
       <w:r>
         <w:rPr>
           <w:rFonts w:ascii="Times New Roman" w:hAnsi="Times New Roman" w:cs="Times New Roman"/>
@@ -5867,13 +6530,23 @@
         </w:rPr>
         <w:t>nvarchar</w:t>
       </w:r>
-      <w:r>
-        <w:rPr>
-          <w:rFonts w:ascii="Times New Roman" w:hAnsi="Times New Roman" w:cs="Times New Roman"/>
-          <w:sz w:val="28"/>
-          <w:szCs w:val="28"/>
-        </w:rPr>
-        <w:t xml:space="preserve">(50), </w:t>
+      <w:proofErr w:type="spellEnd"/>
+      <w:r>
+        <w:rPr>
+          <w:rFonts w:ascii="Times New Roman" w:hAnsi="Times New Roman" w:cs="Times New Roman"/>
+          <w:sz w:val="28"/>
+          <w:szCs w:val="28"/>
+        </w:rPr>
+        <w:t>(</w:t>
+      </w:r>
+      <w:proofErr w:type="gramEnd"/>
+      <w:r>
+        <w:rPr>
+          <w:rFonts w:ascii="Times New Roman" w:hAnsi="Times New Roman" w:cs="Times New Roman"/>
+          <w:sz w:val="28"/>
+          <w:szCs w:val="28"/>
+        </w:rPr>
+        <w:t xml:space="preserve">50), </w:t>
       </w:r>
       <w:r>
         <w:rPr>
@@ -5883,6 +6556,7 @@
         </w:rPr>
         <w:t xml:space="preserve">а его образование – </w:t>
       </w:r>
+      <w:proofErr w:type="spellStart"/>
       <w:r>
         <w:rPr>
           <w:rFonts w:ascii="Times New Roman" w:hAnsi="Times New Roman" w:cs="Times New Roman"/>
@@ -5893,6 +6567,7 @@
         </w:rPr>
         <w:t>nvarchar</w:t>
       </w:r>
+      <w:proofErr w:type="spellEnd"/>
       <w:r>
         <w:rPr>
           <w:rFonts w:ascii="Times New Roman" w:hAnsi="Times New Roman" w:cs="Times New Roman"/>
@@ -5925,6 +6600,8 @@
         </w:rPr>
         <w:t xml:space="preserve">Описание мебели представлено в виде строки формата </w:t>
       </w:r>
+      <w:proofErr w:type="spellStart"/>
+      <w:proofErr w:type="gramStart"/>
       <w:r>
         <w:rPr>
           <w:rFonts w:ascii="Times New Roman" w:hAnsi="Times New Roman" w:cs="Times New Roman"/>
@@ -5935,13 +6612,23 @@
         </w:rPr>
         <w:t>nvarchar</w:t>
       </w:r>
-      <w:r>
-        <w:rPr>
-          <w:rFonts w:ascii="Times New Roman" w:hAnsi="Times New Roman" w:cs="Times New Roman"/>
-          <w:sz w:val="28"/>
-          <w:szCs w:val="28"/>
-        </w:rPr>
-        <w:t xml:space="preserve">(200), </w:t>
+      <w:proofErr w:type="spellEnd"/>
+      <w:r>
+        <w:rPr>
+          <w:rFonts w:ascii="Times New Roman" w:hAnsi="Times New Roman" w:cs="Times New Roman"/>
+          <w:sz w:val="28"/>
+          <w:szCs w:val="28"/>
+        </w:rPr>
+        <w:t>(</w:t>
+      </w:r>
+      <w:proofErr w:type="gramEnd"/>
+      <w:r>
+        <w:rPr>
+          <w:rFonts w:ascii="Times New Roman" w:hAnsi="Times New Roman" w:cs="Times New Roman"/>
+          <w:sz w:val="28"/>
+          <w:szCs w:val="28"/>
+        </w:rPr>
+        <w:t xml:space="preserve">200), </w:t>
       </w:r>
       <w:r>
         <w:rPr>
@@ -5951,6 +6638,7 @@
         </w:rPr>
         <w:t xml:space="preserve">вид материала – </w:t>
       </w:r>
+      <w:proofErr w:type="spellStart"/>
       <w:r>
         <w:rPr>
           <w:rFonts w:ascii="Times New Roman" w:hAnsi="Times New Roman" w:cs="Times New Roman"/>
@@ -5961,6 +6649,7 @@
         </w:rPr>
         <w:t>nvarchar</w:t>
       </w:r>
+      <w:proofErr w:type="spellEnd"/>
       <w:r>
         <w:rPr>
           <w:rFonts w:ascii="Times New Roman" w:hAnsi="Times New Roman" w:cs="Times New Roman"/>
@@ -5977,6 +6666,7 @@
         </w:rPr>
         <w:t xml:space="preserve">Количество изделий представлено в виде числа </w:t>
       </w:r>
+      <w:proofErr w:type="spellStart"/>
       <w:r>
         <w:rPr>
           <w:rFonts w:ascii="Times New Roman" w:hAnsi="Times New Roman" w:cs="Times New Roman"/>
@@ -5987,6 +6677,7 @@
         </w:rPr>
         <w:t>int</w:t>
       </w:r>
+      <w:proofErr w:type="spellEnd"/>
       <w:r>
         <w:rPr>
           <w:rFonts w:ascii="Times New Roman" w:hAnsi="Times New Roman" w:cs="Times New Roman"/>
@@ -6057,6 +6748,7 @@
         </w:rPr>
         <w:t xml:space="preserve"> представлено в виде числа </w:t>
       </w:r>
+      <w:proofErr w:type="spellStart"/>
       <w:r>
         <w:rPr>
           <w:rFonts w:ascii="Times New Roman" w:hAnsi="Times New Roman" w:cs="Times New Roman"/>
@@ -6067,6 +6759,7 @@
         </w:rPr>
         <w:t>int</w:t>
       </w:r>
+      <w:proofErr w:type="spellEnd"/>
       <w:r>
         <w:rPr>
           <w:rFonts w:ascii="Times New Roman" w:hAnsi="Times New Roman" w:cs="Times New Roman"/>
@@ -6075,6 +6768,7 @@
         </w:rPr>
         <w:t xml:space="preserve">. Скидка для клиента представлена в формате </w:t>
       </w:r>
+      <w:proofErr w:type="spellStart"/>
       <w:r>
         <w:rPr>
           <w:rFonts w:ascii="Times New Roman" w:hAnsi="Times New Roman" w:cs="Times New Roman"/>
@@ -6085,6 +6779,7 @@
         </w:rPr>
         <w:t>int</w:t>
       </w:r>
+      <w:proofErr w:type="spellEnd"/>
       <w:r>
         <w:rPr>
           <w:rFonts w:ascii="Times New Roman" w:hAnsi="Times New Roman" w:cs="Times New Roman"/>
@@ -6101,6 +6796,7 @@
         </w:rPr>
         <w:t xml:space="preserve"> Дата поступления материалов представлена форматом </w:t>
       </w:r>
+      <w:proofErr w:type="spellStart"/>
       <w:r>
         <w:rPr>
           <w:rFonts w:ascii="Times New Roman" w:hAnsi="Times New Roman" w:cs="Times New Roman"/>
@@ -6111,6 +6807,7 @@
         </w:rPr>
         <w:t>datetime</w:t>
       </w:r>
+      <w:proofErr w:type="spellEnd"/>
       <w:r>
         <w:rPr>
           <w:rFonts w:ascii="Times New Roman" w:hAnsi="Times New Roman" w:cs="Times New Roman"/>
@@ -6137,7 +6834,25 @@
           <w:sz w:val="28"/>
           <w:szCs w:val="28"/>
         </w:rPr>
-        <w:t xml:space="preserve">Для минимализации возможности возникновения ошибки при операциях с данными всем полям запрещено хранить </w:t>
+        <w:t xml:space="preserve">Для </w:t>
+      </w:r>
+      <w:proofErr w:type="spellStart"/>
+      <w:r>
+        <w:rPr>
+          <w:rFonts w:ascii="Times New Roman" w:hAnsi="Times New Roman" w:cs="Times New Roman"/>
+          <w:sz w:val="28"/>
+          <w:szCs w:val="28"/>
+        </w:rPr>
+        <w:t>минимализации</w:t>
+      </w:r>
+      <w:proofErr w:type="spellEnd"/>
+      <w:r>
+        <w:rPr>
+          <w:rFonts w:ascii="Times New Roman" w:hAnsi="Times New Roman" w:cs="Times New Roman"/>
+          <w:sz w:val="28"/>
+          <w:szCs w:val="28"/>
+        </w:rPr>
+        <w:t xml:space="preserve"> возможности возникновения ошибки при операциях с данными всем полям запрещено хранить </w:t>
       </w:r>
       <w:r>
         <w:rPr>
@@ -6657,8 +7372,10 @@
       <w:r>
         <w:rPr>
           <w:rFonts w:ascii="Times New Roman" w:hAnsi="Times New Roman" w:cs="Times New Roman"/>
-          <w:sz w:val="28"/>
-          <w:szCs w:val="28"/>
+          <w:noProof/>
+          <w:sz w:val="28"/>
+          <w:szCs w:val="28"/>
+          <w:lang w:eastAsia="ru-RU"/>
         </w:rPr>
         <w:drawing>
           <wp:inline distT="0" distB="0" distL="0" distR="0" wp14:anchorId="02E12D83" wp14:editId="139BB8EF">
@@ -6715,7 +7432,6 @@
           <w:rFonts w:ascii="Times New Roman" w:hAnsi="Times New Roman" w:cs="Times New Roman"/>
           <w:sz w:val="28"/>
           <w:szCs w:val="28"/>
-          <w:lang w:val="en-US"/>
         </w:rPr>
       </w:pPr>
       <w:r>
@@ -7283,6 +7999,7 @@
         <w:docPartUnique/>
       </w:docPartObj>
     </w:sdtPr>
+    <w:sdtEndPr/>
     <w:sdtContent>
       <w:p>
         <w:pPr>
@@ -9508,6 +10225,7 @@
   <w:style w:type="character" w:default="1" w:styleId="a0">
     <w:name w:val="Default Paragraph Font"/>
     <w:uiPriority w:val="1"/>
+    <w:semiHidden/>
     <w:unhideWhenUsed/>
   </w:style>
   <w:style w:type="table" w:default="1" w:styleId="a1">
@@ -10001,7 +10719,7 @@
 </file>
 
 <file path=customXml/itemProps1.xml><?xml version="1.0" encoding="utf-8"?>
-<ds:datastoreItem xmlns:ds="http://schemas.openxmlformats.org/officeDocument/2006/customXml" ds:itemID="{310D9E64-6FF5-4F6D-8D1E-ACB76E25373E}">
+<ds:datastoreItem xmlns:ds="http://schemas.openxmlformats.org/officeDocument/2006/customXml" ds:itemID="{6E2F9A50-71E8-49B5-A037-44BB572053AE}">
   <ds:schemaRefs>
     <ds:schemaRef ds:uri="http://schemas.openxmlformats.org/officeDocument/2006/bibliography"/>
   </ds:schemaRefs>

</xml_diff>

<commit_message>
Final changes with project
</commit_message>
<xml_diff>
--- a/Записка.docx
+++ b/Записка.docx
@@ -612,8 +612,6 @@
         </w:rPr>
         <w:t xml:space="preserve"> В. Н</w:t>
       </w:r>
-      <w:bookmarkStart w:id="0" w:name="_GoBack"/>
-      <w:bookmarkEnd w:id="0"/>
       <w:r>
         <w:rPr>
           <w:rFonts w:ascii="Times New Roman" w:hAnsi="Times New Roman" w:cs="Times New Roman"/>
@@ -2759,12 +2757,12 @@
         <w:pStyle w:val="11"/>
         <w:spacing w:before="0"/>
       </w:pPr>
-      <w:bookmarkStart w:id="1" w:name="_Toc53516789"/>
+      <w:bookmarkStart w:id="0" w:name="_Toc53516789"/>
       <w:r>
         <w:lastRenderedPageBreak/>
         <w:t>ВВЕДЕНИЕ</w:t>
       </w:r>
-      <w:bookmarkEnd w:id="1"/>
+      <w:bookmarkEnd w:id="0"/>
       <w:r>
         <w:t xml:space="preserve"> </w:t>
       </w:r>
@@ -3823,12 +3821,12 @@
         </w:numPr>
         <w:jc w:val="both"/>
       </w:pPr>
-      <w:bookmarkStart w:id="2" w:name="_Toc53516790"/>
+      <w:bookmarkStart w:id="1" w:name="_Toc53516790"/>
       <w:r>
         <w:lastRenderedPageBreak/>
         <w:t>ЛОГИЧЕСКАЯ И ФИЗИЧЕСКАЯ СТРУКТУРА БАЗЫ ДАННЫХ</w:t>
       </w:r>
-      <w:bookmarkEnd w:id="2"/>
+      <w:bookmarkEnd w:id="1"/>
     </w:p>
     <w:p>
       <w:pPr>
@@ -3855,14 +3853,14 @@
           <w:szCs w:val="28"/>
         </w:rPr>
       </w:pPr>
-      <w:bookmarkStart w:id="3" w:name="_Toc53516791"/>
+      <w:bookmarkStart w:id="2" w:name="_Toc53516791"/>
       <w:r>
         <w:rPr>
           <w:szCs w:val="28"/>
         </w:rPr>
         <w:t>Логическая структура базы данных</w:t>
       </w:r>
-      <w:bookmarkEnd w:id="3"/>
+      <w:bookmarkEnd w:id="2"/>
     </w:p>
     <w:p>
       <w:pPr>
@@ -5556,8 +5554,8 @@
         <w:jc w:val="left"/>
         <w:outlineLvl w:val="1"/>
       </w:pPr>
-      <w:bookmarkStart w:id="4" w:name="_Toc42709170"/>
-      <w:bookmarkStart w:id="5" w:name="_Toc53516792"/>
+      <w:bookmarkStart w:id="3" w:name="_Toc42709170"/>
+      <w:bookmarkStart w:id="4" w:name="_Toc53516792"/>
       <w:r>
         <w:t>Физическая с</w:t>
       </w:r>
@@ -5570,8 +5568,8 @@
       <w:r>
         <w:t>ой базы данных</w:t>
       </w:r>
+      <w:bookmarkEnd w:id="3"/>
       <w:bookmarkEnd w:id="4"/>
-      <w:bookmarkEnd w:id="5"/>
     </w:p>
     <w:p>
       <w:pPr>
@@ -7462,6 +7460,2710 @@
     <w:p>
       <w:pPr>
         <w:rPr>
+          <w:rFonts w:ascii="Times New Roman" w:hAnsi="Times New Roman" w:cs="Times New Roman"/>
+          <w:b/>
+          <w:sz w:val="28"/>
+          <w:szCs w:val="19"/>
+        </w:rPr>
+      </w:pPr>
+      <w:r>
+        <w:rPr>
+          <w:rFonts w:ascii="Times New Roman" w:hAnsi="Times New Roman" w:cs="Times New Roman"/>
+          <w:b/>
+          <w:sz w:val="28"/>
+          <w:szCs w:val="19"/>
+        </w:rPr>
+        <w:br w:type="page"/>
+      </w:r>
+    </w:p>
+    <w:p>
+      <w:pPr>
+        <w:pStyle w:val="a3"/>
+        <w:numPr>
+          <w:ilvl w:val="0"/>
+          <w:numId w:val="1"/>
+        </w:numPr>
+        <w:spacing w:after="0" w:line="240" w:lineRule="auto"/>
+        <w:outlineLvl w:val="0"/>
+        <w:rPr>
+          <w:rFonts w:ascii="Times New Roman" w:hAnsi="Times New Roman" w:cs="Times New Roman"/>
+          <w:b/>
+          <w:sz w:val="28"/>
+          <w:szCs w:val="19"/>
+        </w:rPr>
+      </w:pPr>
+      <w:r>
+        <w:rPr>
+          <w:rFonts w:ascii="Times New Roman" w:hAnsi="Times New Roman" w:cs="Times New Roman"/>
+          <w:b/>
+          <w:sz w:val="28"/>
+          <w:szCs w:val="19"/>
+        </w:rPr>
+        <w:lastRenderedPageBreak/>
+        <w:t>РУКОВОДСТВО ПОЛЬЗОВАТЕЛЯ</w:t>
+      </w:r>
+    </w:p>
+    <w:p>
+      <w:pPr>
+        <w:spacing w:after="0" w:line="240" w:lineRule="auto"/>
+        <w:jc w:val="center"/>
+        <w:rPr>
+          <w:rFonts w:ascii="Times New Roman" w:hAnsi="Times New Roman" w:cs="Times New Roman"/>
+          <w:b/>
+          <w:sz w:val="28"/>
+          <w:szCs w:val="19"/>
+        </w:rPr>
+      </w:pPr>
+    </w:p>
+    <w:p>
+      <w:pPr>
+        <w:pStyle w:val="11"/>
+        <w:spacing w:before="0"/>
+        <w:jc w:val="left"/>
+        <w:outlineLvl w:val="9"/>
+      </w:pPr>
+      <w:r>
+        <w:t xml:space="preserve">1 Общие сведения </w:t>
+      </w:r>
+    </w:p>
+    <w:p>
+      <w:pPr>
+        <w:spacing w:after="0" w:line="240" w:lineRule="auto"/>
+        <w:ind w:firstLine="709"/>
+        <w:rPr>
+          <w:rFonts w:ascii="Times New Roman" w:hAnsi="Times New Roman" w:cs="Times New Roman"/>
+          <w:sz w:val="28"/>
+          <w:szCs w:val="19"/>
+        </w:rPr>
+      </w:pPr>
+    </w:p>
+    <w:p>
+      <w:pPr>
+        <w:spacing w:after="0" w:line="240" w:lineRule="auto"/>
+        <w:ind w:firstLine="709"/>
+        <w:jc w:val="both"/>
+        <w:rPr>
+          <w:rFonts w:ascii="Times New Roman" w:hAnsi="Times New Roman" w:cs="Times New Roman"/>
+          <w:sz w:val="28"/>
+          <w:szCs w:val="19"/>
+        </w:rPr>
+      </w:pPr>
+      <w:r>
+        <w:rPr>
+          <w:rFonts w:ascii="Times New Roman" w:hAnsi="Times New Roman" w:cs="Times New Roman"/>
+          <w:sz w:val="28"/>
+          <w:szCs w:val="19"/>
+        </w:rPr>
+        <w:t>Данное руководство описывает набор необходимых знаний пользователя, особенности работы приложения и минимальные программные требования.</w:t>
+      </w:r>
+    </w:p>
+    <w:p>
+      <w:pPr>
+        <w:spacing w:after="0" w:line="240" w:lineRule="auto"/>
+        <w:ind w:firstLine="709"/>
+        <w:jc w:val="both"/>
+        <w:rPr>
+          <w:rFonts w:ascii="Times New Roman" w:hAnsi="Times New Roman" w:cs="Times New Roman"/>
+          <w:sz w:val="28"/>
+          <w:szCs w:val="19"/>
+        </w:rPr>
+      </w:pPr>
+      <w:r>
+        <w:rPr>
+          <w:rFonts w:ascii="Times New Roman" w:hAnsi="Times New Roman" w:cs="Times New Roman"/>
+          <w:sz w:val="28"/>
+          <w:szCs w:val="19"/>
+        </w:rPr>
+        <w:t xml:space="preserve">Целью разработки приложения является </w:t>
+      </w:r>
+      <w:r>
+        <w:rPr>
+          <w:rFonts w:ascii="Times New Roman" w:hAnsi="Times New Roman" w:cs="Times New Roman"/>
+          <w:sz w:val="28"/>
+          <w:szCs w:val="19"/>
+        </w:rPr>
+        <w:t>упрощение доступа к базе данных предприятия в сети Интернет</w:t>
+      </w:r>
+      <w:r>
+        <w:rPr>
+          <w:rFonts w:ascii="Times New Roman" w:hAnsi="Times New Roman" w:cs="Times New Roman"/>
+          <w:sz w:val="28"/>
+          <w:szCs w:val="19"/>
+        </w:rPr>
+        <w:t>. В результате получилось приложение, способное обрабатывать данные и выполнять функции, установленные в задаче к курсовой работе.</w:t>
+      </w:r>
+    </w:p>
+    <w:p>
+      <w:pPr>
+        <w:spacing w:after="0" w:line="240" w:lineRule="auto"/>
+        <w:ind w:firstLine="709"/>
+        <w:jc w:val="both"/>
+        <w:rPr>
+          <w:rFonts w:ascii="Times New Roman" w:hAnsi="Times New Roman" w:cs="Times New Roman"/>
+          <w:sz w:val="28"/>
+          <w:szCs w:val="19"/>
+        </w:rPr>
+      </w:pPr>
+      <w:r>
+        <w:rPr>
+          <w:rFonts w:ascii="Times New Roman" w:hAnsi="Times New Roman" w:cs="Times New Roman"/>
+          <w:sz w:val="28"/>
+          <w:szCs w:val="19"/>
+        </w:rPr>
+        <w:t>Пользователь с</w:t>
+      </w:r>
+      <w:r>
+        <w:rPr>
+          <w:rFonts w:ascii="Times New Roman" w:hAnsi="Times New Roman" w:cs="Times New Roman"/>
+          <w:sz w:val="28"/>
+          <w:szCs w:val="19"/>
+        </w:rPr>
+        <w:t>истемы должен обладать таким минимальным набором знаний</w:t>
+      </w:r>
+      <w:r>
+        <w:rPr>
+          <w:rFonts w:ascii="Times New Roman" w:hAnsi="Times New Roman" w:cs="Times New Roman"/>
+          <w:sz w:val="28"/>
+          <w:szCs w:val="19"/>
+        </w:rPr>
+        <w:t xml:space="preserve">: </w:t>
+      </w:r>
+    </w:p>
+    <w:p>
+      <w:pPr>
+        <w:spacing w:after="0" w:line="240" w:lineRule="auto"/>
+        <w:ind w:firstLine="709"/>
+        <w:jc w:val="both"/>
+        <w:rPr>
+          <w:rFonts w:ascii="Times New Roman" w:hAnsi="Times New Roman" w:cs="Times New Roman"/>
+          <w:sz w:val="28"/>
+          <w:szCs w:val="19"/>
+        </w:rPr>
+      </w:pPr>
+      <w:r>
+        <w:rPr>
+          <w:rFonts w:ascii="Times New Roman" w:hAnsi="Times New Roman" w:cs="Times New Roman"/>
+          <w:sz w:val="28"/>
+          <w:szCs w:val="19"/>
+        </w:rPr>
+        <w:t xml:space="preserve">– пользовательские навыки работы с ЭВМ; </w:t>
+      </w:r>
+    </w:p>
+    <w:p>
+      <w:pPr>
+        <w:spacing w:after="0" w:line="240" w:lineRule="auto"/>
+        <w:ind w:firstLine="709"/>
+        <w:jc w:val="both"/>
+        <w:rPr>
+          <w:rFonts w:ascii="Times New Roman" w:hAnsi="Times New Roman" w:cs="Times New Roman"/>
+          <w:sz w:val="28"/>
+          <w:szCs w:val="19"/>
+        </w:rPr>
+      </w:pPr>
+      <w:r>
+        <w:rPr>
+          <w:rFonts w:ascii="Times New Roman" w:hAnsi="Times New Roman" w:cs="Times New Roman"/>
+          <w:sz w:val="28"/>
+          <w:szCs w:val="19"/>
+        </w:rPr>
+        <w:t xml:space="preserve">– знание предметной области и знакомство с руководством пользователя. </w:t>
+      </w:r>
+    </w:p>
+    <w:p>
+      <w:pPr>
+        <w:spacing w:after="0" w:line="240" w:lineRule="auto"/>
+        <w:ind w:firstLine="709"/>
+        <w:jc w:val="both"/>
+        <w:rPr>
+          <w:rFonts w:ascii="Times New Roman" w:hAnsi="Times New Roman" w:cs="Times New Roman"/>
+          <w:sz w:val="28"/>
+          <w:szCs w:val="19"/>
+        </w:rPr>
+      </w:pPr>
+      <w:r>
+        <w:rPr>
+          <w:rFonts w:ascii="Times New Roman" w:hAnsi="Times New Roman" w:cs="Times New Roman"/>
+          <w:sz w:val="28"/>
+          <w:szCs w:val="19"/>
+        </w:rPr>
+        <w:t xml:space="preserve">Список документов, предоставляемых к обязательному ознакомлению перед началом работы: </w:t>
+      </w:r>
+    </w:p>
+    <w:p>
+      <w:pPr>
+        <w:spacing w:after="0" w:line="240" w:lineRule="auto"/>
+        <w:ind w:firstLine="709"/>
+        <w:jc w:val="both"/>
+        <w:rPr>
+          <w:rFonts w:ascii="Times New Roman" w:hAnsi="Times New Roman" w:cs="Times New Roman"/>
+          <w:sz w:val="28"/>
+          <w:szCs w:val="19"/>
+        </w:rPr>
+      </w:pPr>
+      <w:r>
+        <w:rPr>
+          <w:rFonts w:ascii="Times New Roman" w:hAnsi="Times New Roman" w:cs="Times New Roman"/>
+          <w:sz w:val="28"/>
+          <w:szCs w:val="19"/>
+        </w:rPr>
+        <w:t>– настоящее руководство</w:t>
+      </w:r>
+      <w:r>
+        <w:rPr>
+          <w:rFonts w:ascii="Times New Roman" w:hAnsi="Times New Roman" w:cs="Times New Roman"/>
+          <w:sz w:val="28"/>
+          <w:szCs w:val="19"/>
+        </w:rPr>
+        <w:t xml:space="preserve"> </w:t>
+      </w:r>
+      <w:r>
+        <w:rPr>
+          <w:rFonts w:ascii="Times New Roman" w:hAnsi="Times New Roman" w:cs="Times New Roman"/>
+          <w:sz w:val="28"/>
+          <w:szCs w:val="19"/>
+        </w:rPr>
+        <w:t xml:space="preserve">пользователя; </w:t>
+      </w:r>
+    </w:p>
+    <w:p>
+      <w:pPr>
+        <w:spacing w:after="0" w:line="240" w:lineRule="auto"/>
+        <w:ind w:firstLine="709"/>
+        <w:jc w:val="both"/>
+        <w:rPr>
+          <w:rFonts w:ascii="Times New Roman" w:hAnsi="Times New Roman" w:cs="Times New Roman"/>
+          <w:sz w:val="28"/>
+          <w:szCs w:val="19"/>
+        </w:rPr>
+      </w:pPr>
+      <w:r>
+        <w:rPr>
+          <w:rFonts w:ascii="Times New Roman" w:hAnsi="Times New Roman" w:cs="Times New Roman"/>
+          <w:sz w:val="28"/>
+          <w:szCs w:val="19"/>
+        </w:rPr>
+        <w:t xml:space="preserve">– инструкциями по технике безопасности (для работы с ЭВМ). </w:t>
+      </w:r>
+    </w:p>
+    <w:p>
+      <w:pPr>
+        <w:spacing w:after="0" w:line="240" w:lineRule="auto"/>
+        <w:ind w:firstLine="709"/>
+        <w:jc w:val="both"/>
+        <w:rPr>
+          <w:rFonts w:ascii="Times New Roman" w:hAnsi="Times New Roman" w:cs="Times New Roman"/>
+          <w:sz w:val="28"/>
+          <w:szCs w:val="19"/>
+        </w:rPr>
+      </w:pPr>
+    </w:p>
+    <w:p>
+      <w:pPr>
+        <w:spacing w:after="0" w:line="240" w:lineRule="auto"/>
+        <w:ind w:firstLine="709"/>
+        <w:jc w:val="both"/>
+        <w:rPr>
+          <w:rFonts w:ascii="Times New Roman" w:hAnsi="Times New Roman" w:cs="Times New Roman"/>
+          <w:b/>
+          <w:sz w:val="28"/>
+          <w:szCs w:val="19"/>
+        </w:rPr>
+      </w:pPr>
+      <w:r>
+        <w:rPr>
+          <w:rFonts w:ascii="Times New Roman" w:hAnsi="Times New Roman" w:cs="Times New Roman"/>
+          <w:b/>
+          <w:sz w:val="28"/>
+          <w:szCs w:val="19"/>
+        </w:rPr>
+        <w:t xml:space="preserve">2 Требования к запуску приложения </w:t>
+      </w:r>
+    </w:p>
+    <w:p>
+      <w:pPr>
+        <w:spacing w:after="0" w:line="240" w:lineRule="auto"/>
+        <w:ind w:firstLine="709"/>
+        <w:jc w:val="both"/>
+        <w:rPr>
+          <w:rFonts w:ascii="Times New Roman" w:hAnsi="Times New Roman" w:cs="Times New Roman"/>
+          <w:sz w:val="28"/>
+          <w:szCs w:val="19"/>
+        </w:rPr>
+      </w:pPr>
+    </w:p>
+    <w:p>
+      <w:pPr>
+        <w:spacing w:after="0" w:line="240" w:lineRule="auto"/>
+        <w:ind w:firstLine="709"/>
+        <w:jc w:val="both"/>
+        <w:rPr>
+          <w:rFonts w:ascii="Times New Roman" w:hAnsi="Times New Roman" w:cs="Times New Roman"/>
+          <w:sz w:val="28"/>
+          <w:szCs w:val="19"/>
+        </w:rPr>
+      </w:pPr>
+      <w:r>
+        <w:rPr>
+          <w:rFonts w:ascii="Times New Roman" w:hAnsi="Times New Roman" w:cs="Times New Roman"/>
+          <w:sz w:val="28"/>
+          <w:szCs w:val="19"/>
+        </w:rPr>
+        <w:t xml:space="preserve">Для запуска приложения требуется: </w:t>
+      </w:r>
+    </w:p>
+    <w:p>
+      <w:pPr>
+        <w:spacing w:after="0" w:line="240" w:lineRule="auto"/>
+        <w:ind w:firstLine="709"/>
+        <w:jc w:val="both"/>
+        <w:rPr>
+          <w:rFonts w:ascii="Times New Roman" w:hAnsi="Times New Roman" w:cs="Times New Roman"/>
+          <w:sz w:val="28"/>
+          <w:szCs w:val="19"/>
+        </w:rPr>
+      </w:pPr>
+      <w:r>
+        <w:rPr>
+          <w:rFonts w:ascii="Times New Roman" w:hAnsi="Times New Roman" w:cs="Times New Roman"/>
+          <w:sz w:val="28"/>
+          <w:szCs w:val="19"/>
+        </w:rPr>
+        <w:t>– опера</w:t>
+      </w:r>
+      <w:r>
+        <w:rPr>
+          <w:rFonts w:ascii="Times New Roman" w:hAnsi="Times New Roman" w:cs="Times New Roman"/>
+          <w:sz w:val="28"/>
+          <w:szCs w:val="19"/>
+        </w:rPr>
+        <w:t xml:space="preserve">ционная система </w:t>
+      </w:r>
+      <w:proofErr w:type="spellStart"/>
+      <w:r>
+        <w:rPr>
+          <w:rFonts w:ascii="Times New Roman" w:hAnsi="Times New Roman" w:cs="Times New Roman"/>
+          <w:i/>
+          <w:sz w:val="28"/>
+          <w:szCs w:val="19"/>
+        </w:rPr>
+        <w:t>Windows</w:t>
+      </w:r>
+      <w:proofErr w:type="spellEnd"/>
+      <w:r>
+        <w:rPr>
+          <w:rFonts w:ascii="Times New Roman" w:hAnsi="Times New Roman" w:cs="Times New Roman"/>
+          <w:sz w:val="28"/>
+          <w:szCs w:val="19"/>
+        </w:rPr>
+        <w:t xml:space="preserve"> версией </w:t>
+      </w:r>
+      <w:r>
+        <w:rPr>
+          <w:rFonts w:ascii="Times New Roman" w:hAnsi="Times New Roman" w:cs="Times New Roman"/>
+          <w:i/>
+          <w:sz w:val="28"/>
+          <w:szCs w:val="19"/>
+          <w:lang w:val="en-US"/>
+        </w:rPr>
+        <w:t>Windows</w:t>
+      </w:r>
+      <w:r>
+        <w:rPr>
+          <w:rFonts w:ascii="Times New Roman" w:hAnsi="Times New Roman" w:cs="Times New Roman"/>
+          <w:sz w:val="28"/>
+          <w:szCs w:val="19"/>
+        </w:rPr>
+        <w:t xml:space="preserve"> 7 </w:t>
+      </w:r>
+      <w:r>
+        <w:rPr>
+          <w:rFonts w:ascii="Times New Roman" w:hAnsi="Times New Roman" w:cs="Times New Roman"/>
+          <w:sz w:val="28"/>
+          <w:szCs w:val="19"/>
+        </w:rPr>
+        <w:t>или выше</w:t>
+      </w:r>
+      <w:r>
+        <w:rPr>
+          <w:rFonts w:ascii="Times New Roman" w:hAnsi="Times New Roman" w:cs="Times New Roman"/>
+          <w:sz w:val="28"/>
+          <w:szCs w:val="19"/>
+        </w:rPr>
+        <w:t xml:space="preserve">; </w:t>
+      </w:r>
+    </w:p>
+    <w:p>
+      <w:pPr>
+        <w:spacing w:after="0" w:line="240" w:lineRule="auto"/>
+        <w:ind w:firstLine="709"/>
+        <w:jc w:val="both"/>
+        <w:rPr>
+          <w:rFonts w:ascii="Times New Roman" w:hAnsi="Times New Roman" w:cs="Times New Roman"/>
+          <w:sz w:val="28"/>
+          <w:szCs w:val="19"/>
+        </w:rPr>
+      </w:pPr>
+      <w:r>
+        <w:rPr>
+          <w:rFonts w:ascii="Times New Roman" w:hAnsi="Times New Roman" w:cs="Times New Roman"/>
+          <w:sz w:val="28"/>
+          <w:szCs w:val="19"/>
+        </w:rPr>
+        <w:t xml:space="preserve">– </w:t>
+      </w:r>
+      <w:proofErr w:type="spellStart"/>
+      <w:r>
+        <w:rPr>
+          <w:rFonts w:ascii="Times New Roman" w:hAnsi="Times New Roman" w:cs="Times New Roman"/>
+          <w:sz w:val="28"/>
+          <w:szCs w:val="19"/>
+        </w:rPr>
+        <w:t>устнановленный</w:t>
+      </w:r>
+      <w:proofErr w:type="spellEnd"/>
+      <w:r>
+        <w:rPr>
+          <w:rFonts w:ascii="Times New Roman" w:hAnsi="Times New Roman" w:cs="Times New Roman"/>
+          <w:sz w:val="28"/>
+          <w:szCs w:val="19"/>
+        </w:rPr>
+        <w:t xml:space="preserve"> </w:t>
+      </w:r>
+      <w:r>
+        <w:rPr>
+          <w:rFonts w:ascii="Times New Roman" w:hAnsi="Times New Roman" w:cs="Times New Roman"/>
+          <w:i/>
+          <w:sz w:val="28"/>
+          <w:szCs w:val="19"/>
+        </w:rPr>
+        <w:t xml:space="preserve">.NET </w:t>
+      </w:r>
+      <w:r>
+        <w:rPr>
+          <w:rFonts w:ascii="Times New Roman" w:hAnsi="Times New Roman" w:cs="Times New Roman"/>
+          <w:i/>
+          <w:sz w:val="28"/>
+          <w:szCs w:val="19"/>
+          <w:lang w:val="en-US"/>
+        </w:rPr>
+        <w:t>Core</w:t>
+      </w:r>
+      <w:r>
+        <w:rPr>
+          <w:rFonts w:ascii="Times New Roman" w:hAnsi="Times New Roman" w:cs="Times New Roman"/>
+          <w:sz w:val="28"/>
+          <w:szCs w:val="19"/>
+        </w:rPr>
+        <w:t xml:space="preserve"> и наличие всех необходимых библиотек</w:t>
+      </w:r>
+      <w:r>
+        <w:rPr>
+          <w:rFonts w:ascii="Times New Roman" w:hAnsi="Times New Roman" w:cs="Times New Roman"/>
+          <w:sz w:val="28"/>
+          <w:szCs w:val="19"/>
+        </w:rPr>
+        <w:t xml:space="preserve">; </w:t>
+      </w:r>
+    </w:p>
+    <w:p>
+      <w:pPr>
+        <w:spacing w:after="0" w:line="240" w:lineRule="auto"/>
+        <w:ind w:firstLine="709"/>
+        <w:jc w:val="both"/>
+        <w:rPr>
+          <w:rFonts w:ascii="Times New Roman" w:hAnsi="Times New Roman" w:cs="Times New Roman"/>
+          <w:sz w:val="28"/>
+          <w:szCs w:val="19"/>
+        </w:rPr>
+      </w:pPr>
+      <w:r>
+        <w:rPr>
+          <w:rFonts w:ascii="Times New Roman" w:hAnsi="Times New Roman" w:cs="Times New Roman"/>
+          <w:sz w:val="28"/>
+          <w:szCs w:val="19"/>
+        </w:rPr>
+        <w:t xml:space="preserve">– </w:t>
+      </w:r>
+      <w:r>
+        <w:rPr>
+          <w:rFonts w:ascii="Times New Roman" w:hAnsi="Times New Roman" w:cs="Times New Roman"/>
+          <w:sz w:val="28"/>
+          <w:szCs w:val="19"/>
+        </w:rPr>
+        <w:t>установленный</w:t>
+      </w:r>
+      <w:r>
+        <w:rPr>
+          <w:rFonts w:ascii="Times New Roman" w:hAnsi="Times New Roman" w:cs="Times New Roman"/>
+          <w:sz w:val="28"/>
+          <w:szCs w:val="19"/>
+        </w:rPr>
+        <w:t xml:space="preserve"> </w:t>
+      </w:r>
+      <w:r>
+        <w:rPr>
+          <w:rFonts w:ascii="Times New Roman" w:hAnsi="Times New Roman" w:cs="Times New Roman"/>
+          <w:i/>
+          <w:sz w:val="28"/>
+          <w:szCs w:val="19"/>
+          <w:lang w:val="en-US"/>
+        </w:rPr>
+        <w:t>MS</w:t>
+      </w:r>
+      <w:r>
+        <w:rPr>
+          <w:rFonts w:ascii="Times New Roman" w:hAnsi="Times New Roman" w:cs="Times New Roman"/>
+          <w:i/>
+          <w:sz w:val="28"/>
+          <w:szCs w:val="19"/>
+        </w:rPr>
+        <w:t xml:space="preserve"> </w:t>
+      </w:r>
+      <w:r>
+        <w:rPr>
+          <w:rFonts w:ascii="Times New Roman" w:hAnsi="Times New Roman" w:cs="Times New Roman"/>
+          <w:i/>
+          <w:sz w:val="28"/>
+          <w:szCs w:val="19"/>
+          <w:lang w:val="en-US"/>
+        </w:rPr>
+        <w:t>SQL</w:t>
+      </w:r>
+      <w:r>
+        <w:rPr>
+          <w:rFonts w:ascii="Times New Roman" w:hAnsi="Times New Roman" w:cs="Times New Roman"/>
+          <w:i/>
+          <w:sz w:val="28"/>
+          <w:szCs w:val="19"/>
+        </w:rPr>
+        <w:t xml:space="preserve"> </w:t>
+      </w:r>
+      <w:r>
+        <w:rPr>
+          <w:rFonts w:ascii="Times New Roman" w:hAnsi="Times New Roman" w:cs="Times New Roman"/>
+          <w:i/>
+          <w:sz w:val="28"/>
+          <w:szCs w:val="19"/>
+          <w:lang w:val="en-US"/>
+        </w:rPr>
+        <w:t>Server</w:t>
+      </w:r>
+      <w:r>
+        <w:rPr>
+          <w:rFonts w:ascii="Times New Roman" w:hAnsi="Times New Roman" w:cs="Times New Roman"/>
+          <w:sz w:val="28"/>
+          <w:szCs w:val="19"/>
+        </w:rPr>
+        <w:t xml:space="preserve">, </w:t>
+      </w:r>
+      <w:r>
+        <w:rPr>
+          <w:rFonts w:ascii="Times New Roman" w:hAnsi="Times New Roman" w:cs="Times New Roman"/>
+          <w:sz w:val="28"/>
+          <w:szCs w:val="19"/>
+        </w:rPr>
+        <w:t>а также наличие необходимой базы данных</w:t>
+      </w:r>
+      <w:r>
+        <w:rPr>
+          <w:rFonts w:ascii="Times New Roman" w:hAnsi="Times New Roman" w:cs="Times New Roman"/>
+          <w:sz w:val="28"/>
+          <w:szCs w:val="19"/>
+        </w:rPr>
+        <w:t xml:space="preserve">. </w:t>
+      </w:r>
+    </w:p>
+    <w:p>
+      <w:pPr>
+        <w:spacing w:after="0" w:line="240" w:lineRule="auto"/>
+        <w:ind w:firstLine="709"/>
+        <w:jc w:val="both"/>
+        <w:rPr>
+          <w:rFonts w:ascii="Times New Roman" w:hAnsi="Times New Roman" w:cs="Times New Roman"/>
+          <w:sz w:val="28"/>
+          <w:szCs w:val="19"/>
+        </w:rPr>
+      </w:pPr>
+    </w:p>
+    <w:p>
+      <w:pPr>
+        <w:spacing w:after="0" w:line="240" w:lineRule="auto"/>
+        <w:ind w:firstLine="709"/>
+        <w:jc w:val="both"/>
+        <w:rPr>
+          <w:rFonts w:ascii="Times New Roman" w:hAnsi="Times New Roman" w:cs="Times New Roman"/>
+          <w:b/>
+          <w:sz w:val="28"/>
+          <w:szCs w:val="19"/>
+        </w:rPr>
+      </w:pPr>
+      <w:r>
+        <w:rPr>
+          <w:rFonts w:ascii="Times New Roman" w:hAnsi="Times New Roman" w:cs="Times New Roman"/>
+          <w:b/>
+          <w:sz w:val="28"/>
+          <w:szCs w:val="19"/>
+        </w:rPr>
+        <w:t xml:space="preserve">3 Запуск приложения </w:t>
+      </w:r>
+    </w:p>
+    <w:p>
+      <w:pPr>
+        <w:spacing w:after="0" w:line="240" w:lineRule="auto"/>
+        <w:ind w:firstLine="709"/>
+        <w:jc w:val="both"/>
+        <w:rPr>
+          <w:rFonts w:ascii="Times New Roman" w:hAnsi="Times New Roman" w:cs="Times New Roman"/>
+          <w:sz w:val="28"/>
+          <w:szCs w:val="19"/>
+        </w:rPr>
+      </w:pPr>
+    </w:p>
+    <w:p>
+      <w:pPr>
+        <w:spacing w:after="0" w:line="240" w:lineRule="auto"/>
+        <w:ind w:firstLine="709"/>
+        <w:jc w:val="both"/>
+        <w:rPr>
+          <w:rFonts w:ascii="Times New Roman" w:hAnsi="Times New Roman" w:cs="Times New Roman"/>
+          <w:sz w:val="28"/>
+          <w:szCs w:val="19"/>
+        </w:rPr>
+      </w:pPr>
+      <w:r>
+        <w:rPr>
+          <w:rFonts w:ascii="Times New Roman" w:hAnsi="Times New Roman" w:cs="Times New Roman"/>
+          <w:sz w:val="28"/>
+          <w:szCs w:val="19"/>
+        </w:rPr>
+        <w:t>Приложение можно за</w:t>
+      </w:r>
+      <w:r>
+        <w:rPr>
+          <w:rFonts w:ascii="Times New Roman" w:hAnsi="Times New Roman" w:cs="Times New Roman"/>
+          <w:sz w:val="28"/>
+          <w:szCs w:val="19"/>
+        </w:rPr>
+        <w:t xml:space="preserve">пустить через </w:t>
+      </w:r>
+      <w:proofErr w:type="spellStart"/>
+      <w:r>
+        <w:rPr>
+          <w:rFonts w:ascii="Times New Roman" w:hAnsi="Times New Roman" w:cs="Times New Roman"/>
+          <w:i/>
+          <w:sz w:val="28"/>
+          <w:szCs w:val="19"/>
+        </w:rPr>
+        <w:t>exe</w:t>
+      </w:r>
+      <w:proofErr w:type="spellEnd"/>
+      <w:r>
+        <w:rPr>
+          <w:rFonts w:ascii="Times New Roman" w:hAnsi="Times New Roman" w:cs="Times New Roman"/>
+          <w:sz w:val="28"/>
+          <w:szCs w:val="19"/>
+        </w:rPr>
+        <w:t>-файл напрямую или же через среду программирования. После запуске приложения пользователь может сразу же продолжить работу без использования какой-либо роли</w:t>
+      </w:r>
+      <w:r>
+        <w:rPr>
+          <w:rFonts w:ascii="Times New Roman" w:hAnsi="Times New Roman" w:cs="Times New Roman"/>
+          <w:sz w:val="28"/>
+          <w:szCs w:val="19"/>
+        </w:rPr>
+        <w:t>.</w:t>
+      </w:r>
+      <w:r>
+        <w:rPr>
+          <w:rFonts w:ascii="Times New Roman" w:hAnsi="Times New Roman" w:cs="Times New Roman"/>
+          <w:sz w:val="28"/>
+          <w:szCs w:val="19"/>
+        </w:rPr>
+        <w:t xml:space="preserve"> Для завершения программы необходимо </w:t>
+      </w:r>
+      <w:r>
+        <w:rPr>
+          <w:rFonts w:ascii="Times New Roman" w:hAnsi="Times New Roman" w:cs="Times New Roman"/>
+          <w:sz w:val="28"/>
+          <w:szCs w:val="19"/>
+        </w:rPr>
+        <w:t>закрыть страницу сайта</w:t>
+      </w:r>
+      <w:r>
+        <w:rPr>
+          <w:rFonts w:ascii="Times New Roman" w:hAnsi="Times New Roman" w:cs="Times New Roman"/>
+          <w:sz w:val="28"/>
+          <w:szCs w:val="19"/>
+        </w:rPr>
+        <w:t>.</w:t>
+      </w:r>
+    </w:p>
+    <w:p>
+      <w:pPr>
+        <w:spacing w:after="0" w:line="240" w:lineRule="auto"/>
+        <w:ind w:firstLine="709"/>
+        <w:jc w:val="both"/>
+        <w:rPr>
+          <w:rFonts w:ascii="Times New Roman" w:hAnsi="Times New Roman" w:cs="Times New Roman"/>
+          <w:sz w:val="28"/>
+          <w:szCs w:val="19"/>
+        </w:rPr>
+      </w:pPr>
+    </w:p>
+    <w:p>
+      <w:pPr>
+        <w:spacing w:after="0" w:line="240" w:lineRule="auto"/>
+        <w:ind w:firstLine="709"/>
+        <w:jc w:val="both"/>
+        <w:rPr>
+          <w:rFonts w:ascii="Times New Roman" w:hAnsi="Times New Roman" w:cs="Times New Roman"/>
+          <w:b/>
+          <w:sz w:val="28"/>
+          <w:szCs w:val="19"/>
+        </w:rPr>
+      </w:pPr>
+      <w:r>
+        <w:rPr>
+          <w:rFonts w:ascii="Times New Roman" w:hAnsi="Times New Roman" w:cs="Times New Roman"/>
+          <w:b/>
+          <w:sz w:val="28"/>
+          <w:szCs w:val="19"/>
+        </w:rPr>
+        <w:t xml:space="preserve">4 Непредвиденные ситуации </w:t>
+      </w:r>
+    </w:p>
+    <w:p>
+      <w:pPr>
+        <w:spacing w:after="0" w:line="240" w:lineRule="auto"/>
+        <w:ind w:firstLine="709"/>
+        <w:jc w:val="both"/>
+        <w:rPr>
+          <w:rFonts w:ascii="Times New Roman" w:hAnsi="Times New Roman" w:cs="Times New Roman"/>
+          <w:sz w:val="28"/>
+          <w:szCs w:val="19"/>
+        </w:rPr>
+      </w:pPr>
+    </w:p>
+    <w:p>
+      <w:pPr>
+        <w:spacing w:after="0" w:line="240" w:lineRule="auto"/>
+        <w:ind w:firstLine="709"/>
+        <w:jc w:val="both"/>
+        <w:rPr>
+          <w:rFonts w:ascii="Times New Roman" w:hAnsi="Times New Roman" w:cs="Times New Roman"/>
+          <w:sz w:val="28"/>
+          <w:szCs w:val="19"/>
+        </w:rPr>
+      </w:pPr>
+      <w:r>
+        <w:rPr>
+          <w:rFonts w:ascii="Times New Roman" w:hAnsi="Times New Roman" w:cs="Times New Roman"/>
+          <w:sz w:val="28"/>
+          <w:szCs w:val="19"/>
+        </w:rPr>
+        <w:t>Так как формы ограничиваю</w:t>
+      </w:r>
+      <w:r>
+        <w:rPr>
+          <w:rFonts w:ascii="Times New Roman" w:hAnsi="Times New Roman" w:cs="Times New Roman"/>
+          <w:sz w:val="28"/>
+          <w:szCs w:val="19"/>
+        </w:rPr>
+        <w:t xml:space="preserve">т ввод неверных данных и предупреждает пользователя об ошибках, а </w:t>
+      </w:r>
+      <w:r>
+        <w:rPr>
+          <w:rFonts w:ascii="Times New Roman" w:hAnsi="Times New Roman" w:cs="Times New Roman"/>
+          <w:sz w:val="28"/>
+          <w:szCs w:val="19"/>
+        </w:rPr>
+        <w:t>неавторизованный доступ к функциям пресекается, ошибки могут возникнуть с базой данных, а так</w:t>
+      </w:r>
+      <w:r>
+        <w:rPr>
+          <w:rFonts w:ascii="Times New Roman" w:hAnsi="Times New Roman" w:cs="Times New Roman"/>
+          <w:sz w:val="28"/>
+          <w:szCs w:val="19"/>
+        </w:rPr>
+        <w:t>же с оформлением сайта и расположением элементов</w:t>
+      </w:r>
+      <w:r>
+        <w:rPr>
+          <w:rFonts w:ascii="Times New Roman" w:hAnsi="Times New Roman" w:cs="Times New Roman"/>
+          <w:sz w:val="28"/>
+          <w:szCs w:val="19"/>
+        </w:rPr>
+        <w:t>. Это такие ошибки, как</w:t>
+      </w:r>
+      <w:r>
+        <w:rPr>
+          <w:rFonts w:ascii="Times New Roman" w:hAnsi="Times New Roman" w:cs="Times New Roman"/>
+          <w:sz w:val="28"/>
+          <w:szCs w:val="19"/>
+        </w:rPr>
+        <w:t xml:space="preserve">: </w:t>
+      </w:r>
+    </w:p>
+    <w:p>
+      <w:pPr>
+        <w:spacing w:after="0" w:line="240" w:lineRule="auto"/>
+        <w:ind w:firstLine="709"/>
+        <w:jc w:val="both"/>
+        <w:rPr>
+          <w:rFonts w:ascii="Times New Roman" w:hAnsi="Times New Roman" w:cs="Times New Roman"/>
+          <w:sz w:val="28"/>
+          <w:szCs w:val="19"/>
+        </w:rPr>
+      </w:pPr>
+      <w:r>
+        <w:rPr>
+          <w:rFonts w:ascii="Times New Roman" w:hAnsi="Times New Roman" w:cs="Times New Roman"/>
+          <w:sz w:val="28"/>
+          <w:szCs w:val="19"/>
+        </w:rPr>
+        <w:t xml:space="preserve">– потеря соединения с базой данных; </w:t>
+      </w:r>
+    </w:p>
+    <w:p>
+      <w:pPr>
+        <w:spacing w:after="0" w:line="240" w:lineRule="auto"/>
+        <w:ind w:firstLine="709"/>
+        <w:jc w:val="both"/>
+        <w:rPr>
+          <w:rFonts w:ascii="Times New Roman" w:hAnsi="Times New Roman" w:cs="Times New Roman"/>
+          <w:sz w:val="28"/>
+          <w:szCs w:val="19"/>
+        </w:rPr>
+      </w:pPr>
+      <w:r>
+        <w:rPr>
+          <w:rFonts w:ascii="Times New Roman" w:hAnsi="Times New Roman" w:cs="Times New Roman"/>
+          <w:sz w:val="28"/>
+          <w:szCs w:val="19"/>
+        </w:rPr>
+        <w:t>– дост</w:t>
+      </w:r>
+      <w:r>
+        <w:rPr>
+          <w:rFonts w:ascii="Times New Roman" w:hAnsi="Times New Roman" w:cs="Times New Roman"/>
+          <w:sz w:val="28"/>
+          <w:szCs w:val="19"/>
+        </w:rPr>
+        <w:t>уп к данному ресурсу недоступен;</w:t>
+      </w:r>
+    </w:p>
+    <w:p>
+      <w:pPr>
+        <w:pStyle w:val="a3"/>
+        <w:numPr>
+          <w:ilvl w:val="0"/>
+          <w:numId w:val="15"/>
+        </w:numPr>
+        <w:spacing w:after="0" w:line="240" w:lineRule="auto"/>
+        <w:jc w:val="both"/>
+        <w:rPr>
+          <w:rFonts w:ascii="Times New Roman" w:hAnsi="Times New Roman" w:cs="Times New Roman"/>
+          <w:sz w:val="28"/>
+          <w:szCs w:val="19"/>
+        </w:rPr>
+      </w:pPr>
+      <w:r>
+        <w:rPr>
+          <w:rFonts w:ascii="Times New Roman" w:hAnsi="Times New Roman" w:cs="Times New Roman"/>
+          <w:sz w:val="28"/>
+          <w:szCs w:val="19"/>
+        </w:rPr>
+        <w:t>потеря соединения с сервером</w:t>
+      </w:r>
+      <w:r>
+        <w:rPr>
+          <w:rFonts w:ascii="Times New Roman" w:hAnsi="Times New Roman" w:cs="Times New Roman"/>
+          <w:sz w:val="28"/>
+          <w:szCs w:val="19"/>
+          <w:lang w:val="en-US"/>
+        </w:rPr>
+        <w:t>;</w:t>
+      </w:r>
+    </w:p>
+    <w:p>
+      <w:pPr>
+        <w:pStyle w:val="a3"/>
+        <w:numPr>
+          <w:ilvl w:val="0"/>
+          <w:numId w:val="15"/>
+        </w:numPr>
+        <w:spacing w:after="0" w:line="240" w:lineRule="auto"/>
+        <w:jc w:val="both"/>
+        <w:rPr>
+          <w:rFonts w:ascii="Times New Roman" w:hAnsi="Times New Roman" w:cs="Times New Roman"/>
+          <w:sz w:val="28"/>
+          <w:szCs w:val="19"/>
+        </w:rPr>
+      </w:pPr>
+      <w:r>
+        <w:rPr>
+          <w:rFonts w:ascii="Times New Roman" w:hAnsi="Times New Roman" w:cs="Times New Roman"/>
+          <w:sz w:val="28"/>
+          <w:szCs w:val="19"/>
+        </w:rPr>
+        <w:lastRenderedPageBreak/>
+        <w:t>отсутствие элементов формы в связи с неправильной загрузкой таблиц стилей или элементов страницы</w:t>
+      </w:r>
+      <w:r>
+        <w:rPr>
+          <w:rFonts w:ascii="Times New Roman" w:hAnsi="Times New Roman" w:cs="Times New Roman"/>
+          <w:sz w:val="28"/>
+          <w:szCs w:val="19"/>
+        </w:rPr>
+        <w:t>;</w:t>
+      </w:r>
+    </w:p>
+    <w:p>
+      <w:pPr>
+        <w:pStyle w:val="a3"/>
+        <w:numPr>
+          <w:ilvl w:val="0"/>
+          <w:numId w:val="15"/>
+        </w:numPr>
+        <w:spacing w:after="0" w:line="240" w:lineRule="auto"/>
+        <w:jc w:val="both"/>
+        <w:rPr>
+          <w:rFonts w:ascii="Times New Roman" w:hAnsi="Times New Roman" w:cs="Times New Roman"/>
+          <w:sz w:val="28"/>
+          <w:szCs w:val="19"/>
+        </w:rPr>
+      </w:pPr>
+      <w:r>
+        <w:rPr>
+          <w:rFonts w:ascii="Times New Roman" w:hAnsi="Times New Roman" w:cs="Times New Roman"/>
+          <w:sz w:val="28"/>
+          <w:szCs w:val="19"/>
+        </w:rPr>
+        <w:t>отсутствие реакции кнопок форм на нажатие в связи с отсутствием скриптов.</w:t>
+      </w:r>
+    </w:p>
+    <w:p>
+      <w:pPr>
+        <w:spacing w:after="0" w:line="240" w:lineRule="auto"/>
+        <w:ind w:firstLine="709"/>
+        <w:jc w:val="both"/>
+        <w:rPr>
+          <w:rFonts w:ascii="Times New Roman" w:hAnsi="Times New Roman" w:cs="Times New Roman"/>
+          <w:sz w:val="28"/>
+          <w:szCs w:val="19"/>
+        </w:rPr>
+      </w:pPr>
+      <w:r>
+        <w:rPr>
+          <w:rFonts w:ascii="Times New Roman" w:hAnsi="Times New Roman" w:cs="Times New Roman"/>
+          <w:sz w:val="28"/>
+          <w:szCs w:val="19"/>
+        </w:rPr>
+        <w:t>При возникновении любых непредвиденных ситу</w:t>
+      </w:r>
+      <w:r>
+        <w:rPr>
+          <w:rFonts w:ascii="Times New Roman" w:hAnsi="Times New Roman" w:cs="Times New Roman"/>
+          <w:sz w:val="28"/>
+          <w:szCs w:val="19"/>
+        </w:rPr>
+        <w:t>аций рекомендуется проверить соединение с базой данных и наличие всех таблиц и полей в базе данных</w:t>
+      </w:r>
+      <w:r>
+        <w:rPr>
+          <w:rFonts w:ascii="Times New Roman" w:hAnsi="Times New Roman" w:cs="Times New Roman"/>
+          <w:sz w:val="28"/>
+          <w:szCs w:val="19"/>
+        </w:rPr>
+        <w:t>, а также наличие всех необходимых таблиц стилей и скриптов</w:t>
+      </w:r>
+      <w:r>
+        <w:rPr>
+          <w:rFonts w:ascii="Times New Roman" w:hAnsi="Times New Roman" w:cs="Times New Roman"/>
+          <w:sz w:val="28"/>
+          <w:szCs w:val="19"/>
+        </w:rPr>
+        <w:t xml:space="preserve">. </w:t>
+      </w:r>
+      <w:r>
+        <w:rPr>
+          <w:rFonts w:ascii="Times New Roman" w:hAnsi="Times New Roman" w:cs="Times New Roman"/>
+          <w:sz w:val="28"/>
+          <w:szCs w:val="19"/>
+        </w:rPr>
+        <w:t xml:space="preserve">Лучше всего будет обратится к системному </w:t>
+      </w:r>
+      <w:r>
+        <w:rPr>
+          <w:rFonts w:ascii="Times New Roman" w:hAnsi="Times New Roman" w:cs="Times New Roman"/>
+          <w:sz w:val="28"/>
+          <w:szCs w:val="19"/>
+        </w:rPr>
+        <w:t>программисту. Если после повторного использования программы возникают</w:t>
+      </w:r>
+      <w:r>
+        <w:rPr>
+          <w:rFonts w:ascii="Times New Roman" w:hAnsi="Times New Roman" w:cs="Times New Roman"/>
+          <w:sz w:val="28"/>
+          <w:szCs w:val="19"/>
+        </w:rPr>
+        <w:t xml:space="preserve"> </w:t>
+      </w:r>
+      <w:r>
+        <w:rPr>
+          <w:rFonts w:ascii="Times New Roman" w:hAnsi="Times New Roman" w:cs="Times New Roman"/>
+          <w:sz w:val="28"/>
+          <w:szCs w:val="19"/>
+        </w:rPr>
+        <w:t>ошибки</w:t>
+      </w:r>
+      <w:r>
+        <w:rPr>
+          <w:rFonts w:ascii="Times New Roman" w:hAnsi="Times New Roman" w:cs="Times New Roman"/>
+          <w:sz w:val="28"/>
+          <w:szCs w:val="19"/>
+        </w:rPr>
+        <w:t>,</w:t>
+      </w:r>
+      <w:r>
+        <w:rPr>
+          <w:rFonts w:ascii="Times New Roman" w:hAnsi="Times New Roman" w:cs="Times New Roman"/>
+          <w:sz w:val="28"/>
+          <w:szCs w:val="19"/>
+        </w:rPr>
+        <w:t xml:space="preserve"> сообщите разработчику</w:t>
+      </w:r>
+      <w:r>
+        <w:rPr>
+          <w:rFonts w:ascii="Times New Roman" w:hAnsi="Times New Roman" w:cs="Times New Roman"/>
+          <w:sz w:val="28"/>
+          <w:szCs w:val="19"/>
+        </w:rPr>
+        <w:t xml:space="preserve"> или программисту, который в данный момен</w:t>
+      </w:r>
+      <w:r>
+        <w:rPr>
+          <w:rFonts w:ascii="Times New Roman" w:hAnsi="Times New Roman" w:cs="Times New Roman"/>
+          <w:sz w:val="28"/>
+          <w:szCs w:val="19"/>
+        </w:rPr>
+        <w:t xml:space="preserve">т поддерживает программу </w:t>
+      </w:r>
+      <w:r>
+        <w:rPr>
+          <w:rFonts w:ascii="Times New Roman" w:hAnsi="Times New Roman" w:cs="Times New Roman"/>
+          <w:sz w:val="28"/>
+          <w:szCs w:val="19"/>
+        </w:rPr>
+        <w:t>для её устранения.</w:t>
+      </w:r>
+    </w:p>
+    <w:p>
+      <w:pPr>
+        <w:spacing w:after="0" w:line="240" w:lineRule="auto"/>
+        <w:jc w:val="both"/>
+        <w:rPr>
+          <w:rFonts w:ascii="Times New Roman" w:hAnsi="Times New Roman" w:cs="Times New Roman"/>
+          <w:sz w:val="28"/>
+          <w:szCs w:val="19"/>
+        </w:rPr>
+      </w:pPr>
+    </w:p>
+    <w:p>
+      <w:pPr>
+        <w:pStyle w:val="a3"/>
+        <w:numPr>
+          <w:ilvl w:val="0"/>
+          <w:numId w:val="1"/>
+        </w:numPr>
+        <w:spacing w:after="0" w:line="240" w:lineRule="auto"/>
+        <w:rPr>
+          <w:rFonts w:ascii="Times New Roman" w:hAnsi="Times New Roman" w:cs="Times New Roman"/>
+          <w:b/>
+          <w:sz w:val="28"/>
+          <w:szCs w:val="19"/>
+        </w:rPr>
+      </w:pPr>
+      <w:r>
+        <w:rPr>
+          <w:rFonts w:ascii="Times New Roman" w:hAnsi="Times New Roman" w:cs="Times New Roman"/>
+          <w:b/>
+          <w:sz w:val="28"/>
+          <w:szCs w:val="19"/>
+        </w:rPr>
+        <w:t>РУКОВОДСТВО ПРОГРАММИСТА</w:t>
+      </w:r>
+    </w:p>
+    <w:p>
+      <w:pPr>
+        <w:spacing w:after="0" w:line="240" w:lineRule="auto"/>
+        <w:ind w:firstLine="709"/>
+        <w:jc w:val="both"/>
+        <w:rPr>
+          <w:rFonts w:ascii="Times New Roman" w:hAnsi="Times New Roman" w:cs="Times New Roman"/>
+          <w:sz w:val="28"/>
+          <w:szCs w:val="19"/>
+        </w:rPr>
+      </w:pPr>
+    </w:p>
+    <w:p>
+      <w:pPr>
+        <w:spacing w:after="0" w:line="240" w:lineRule="auto"/>
+        <w:ind w:firstLine="709"/>
+        <w:jc w:val="both"/>
+        <w:rPr>
+          <w:rFonts w:ascii="Times New Roman" w:hAnsi="Times New Roman" w:cs="Times New Roman"/>
+          <w:b/>
+          <w:sz w:val="28"/>
+          <w:szCs w:val="19"/>
+        </w:rPr>
+      </w:pPr>
+      <w:r>
+        <w:rPr>
+          <w:rFonts w:ascii="Times New Roman" w:hAnsi="Times New Roman" w:cs="Times New Roman"/>
+          <w:b/>
+          <w:sz w:val="28"/>
+          <w:szCs w:val="19"/>
+        </w:rPr>
+        <w:t>1 Назначение и условия применения программы</w:t>
+      </w:r>
+    </w:p>
+    <w:p>
+      <w:pPr>
+        <w:spacing w:after="0" w:line="240" w:lineRule="auto"/>
+        <w:ind w:firstLine="709"/>
+        <w:jc w:val="both"/>
+        <w:rPr>
+          <w:rFonts w:ascii="Times New Roman" w:hAnsi="Times New Roman" w:cs="Times New Roman"/>
+          <w:sz w:val="28"/>
+          <w:szCs w:val="19"/>
+        </w:rPr>
+      </w:pPr>
+      <w:r>
+        <w:rPr>
+          <w:rFonts w:ascii="Times New Roman" w:hAnsi="Times New Roman" w:cs="Times New Roman"/>
+          <w:sz w:val="28"/>
+          <w:szCs w:val="19"/>
+        </w:rPr>
+        <w:t xml:space="preserve"> </w:t>
+      </w:r>
+    </w:p>
+    <w:p>
+      <w:pPr>
+        <w:spacing w:after="0" w:line="240" w:lineRule="auto"/>
+        <w:ind w:firstLine="709"/>
+        <w:jc w:val="both"/>
+        <w:rPr>
+          <w:rFonts w:ascii="Times New Roman" w:hAnsi="Times New Roman" w:cs="Times New Roman"/>
+          <w:sz w:val="28"/>
+          <w:szCs w:val="19"/>
+        </w:rPr>
+      </w:pPr>
+      <w:r>
+        <w:rPr>
+          <w:rFonts w:ascii="Times New Roman" w:hAnsi="Times New Roman" w:cs="Times New Roman"/>
+          <w:sz w:val="28"/>
+          <w:szCs w:val="19"/>
+        </w:rPr>
+        <w:t xml:space="preserve">Приложение предназначено для </w:t>
+      </w:r>
+      <w:r>
+        <w:rPr>
+          <w:rFonts w:ascii="Times New Roman" w:hAnsi="Times New Roman" w:cs="Times New Roman"/>
+          <w:sz w:val="28"/>
+          <w:szCs w:val="19"/>
+        </w:rPr>
+        <w:t>работы с базами данных</w:t>
+      </w:r>
+      <w:r>
+        <w:rPr>
+          <w:rFonts w:ascii="Times New Roman" w:hAnsi="Times New Roman" w:cs="Times New Roman"/>
+          <w:sz w:val="28"/>
+          <w:szCs w:val="19"/>
+        </w:rPr>
+        <w:t xml:space="preserve">. </w:t>
+      </w:r>
+    </w:p>
+    <w:p>
+      <w:pPr>
+        <w:spacing w:after="0" w:line="240" w:lineRule="auto"/>
+        <w:ind w:firstLine="709"/>
+        <w:jc w:val="both"/>
+        <w:rPr>
+          <w:rFonts w:ascii="Times New Roman" w:hAnsi="Times New Roman" w:cs="Times New Roman"/>
+          <w:sz w:val="28"/>
+          <w:szCs w:val="19"/>
+        </w:rPr>
+      </w:pPr>
+      <w:r>
+        <w:rPr>
+          <w:rFonts w:ascii="Times New Roman" w:hAnsi="Times New Roman" w:cs="Times New Roman"/>
+          <w:sz w:val="28"/>
+          <w:szCs w:val="19"/>
+        </w:rPr>
+        <w:t xml:space="preserve">Основные функции приложения: </w:t>
+      </w:r>
+    </w:p>
+    <w:p>
+      <w:pPr>
+        <w:spacing w:after="0" w:line="240" w:lineRule="auto"/>
+        <w:ind w:firstLine="709"/>
+        <w:jc w:val="both"/>
+        <w:rPr>
+          <w:rFonts w:ascii="Times New Roman" w:hAnsi="Times New Roman" w:cs="Times New Roman"/>
+          <w:sz w:val="28"/>
+          <w:szCs w:val="19"/>
+        </w:rPr>
+      </w:pPr>
+      <w:r>
+        <w:rPr>
+          <w:rFonts w:ascii="Times New Roman" w:hAnsi="Times New Roman" w:cs="Times New Roman"/>
+          <w:sz w:val="28"/>
+          <w:szCs w:val="19"/>
+        </w:rPr>
+        <w:t xml:space="preserve">– предоставление </w:t>
+      </w:r>
+      <w:r>
+        <w:rPr>
+          <w:rFonts w:ascii="Times New Roman" w:hAnsi="Times New Roman" w:cs="Times New Roman"/>
+          <w:sz w:val="28"/>
+          <w:szCs w:val="19"/>
+        </w:rPr>
+        <w:t>сведений из таблиц базы данных в удобном для пользователя виде</w:t>
+      </w:r>
+      <w:r>
+        <w:rPr>
+          <w:rFonts w:ascii="Times New Roman" w:hAnsi="Times New Roman" w:cs="Times New Roman"/>
+          <w:sz w:val="28"/>
+          <w:szCs w:val="19"/>
+        </w:rPr>
+        <w:t xml:space="preserve">; </w:t>
+      </w:r>
+    </w:p>
+    <w:p>
+      <w:pPr>
+        <w:spacing w:after="0" w:line="240" w:lineRule="auto"/>
+        <w:ind w:firstLine="709"/>
+        <w:jc w:val="both"/>
+        <w:rPr>
+          <w:rFonts w:ascii="Times New Roman" w:hAnsi="Times New Roman" w:cs="Times New Roman"/>
+          <w:sz w:val="28"/>
+          <w:szCs w:val="19"/>
+        </w:rPr>
+      </w:pPr>
+      <w:r>
+        <w:rPr>
+          <w:rFonts w:ascii="Times New Roman" w:hAnsi="Times New Roman" w:cs="Times New Roman"/>
+          <w:sz w:val="28"/>
+          <w:szCs w:val="19"/>
+        </w:rPr>
+        <w:t xml:space="preserve">– </w:t>
+      </w:r>
+      <w:r>
+        <w:rPr>
+          <w:rFonts w:ascii="Times New Roman" w:hAnsi="Times New Roman" w:cs="Times New Roman"/>
+          <w:sz w:val="28"/>
+          <w:szCs w:val="19"/>
+        </w:rPr>
+        <w:t>осуществление авторизации и аутентификации</w:t>
+      </w:r>
+      <w:r>
+        <w:rPr>
+          <w:rFonts w:ascii="Times New Roman" w:hAnsi="Times New Roman" w:cs="Times New Roman"/>
+          <w:sz w:val="28"/>
+          <w:szCs w:val="19"/>
+        </w:rPr>
+        <w:t xml:space="preserve">; </w:t>
+      </w:r>
+    </w:p>
+    <w:p>
+      <w:pPr>
+        <w:spacing w:after="0" w:line="240" w:lineRule="auto"/>
+        <w:ind w:firstLine="709"/>
+        <w:jc w:val="both"/>
+        <w:rPr>
+          <w:rFonts w:ascii="Times New Roman" w:hAnsi="Times New Roman" w:cs="Times New Roman"/>
+          <w:sz w:val="28"/>
+          <w:szCs w:val="19"/>
+        </w:rPr>
+      </w:pPr>
+      <w:r>
+        <w:rPr>
+          <w:rFonts w:ascii="Times New Roman" w:hAnsi="Times New Roman" w:cs="Times New Roman"/>
+          <w:sz w:val="28"/>
+          <w:szCs w:val="19"/>
+        </w:rPr>
+        <w:t xml:space="preserve">– </w:t>
+      </w:r>
+      <w:r>
+        <w:rPr>
+          <w:rFonts w:ascii="Times New Roman" w:hAnsi="Times New Roman" w:cs="Times New Roman"/>
+          <w:sz w:val="28"/>
+          <w:szCs w:val="19"/>
+        </w:rPr>
+        <w:t>добавление данных в таблицы авторизованными пользователями;</w:t>
+      </w:r>
+    </w:p>
+    <w:p>
+      <w:pPr>
+        <w:spacing w:after="0" w:line="240" w:lineRule="auto"/>
+        <w:ind w:firstLine="709"/>
+        <w:jc w:val="both"/>
+        <w:rPr>
+          <w:rFonts w:ascii="Times New Roman" w:hAnsi="Times New Roman" w:cs="Times New Roman"/>
+          <w:sz w:val="28"/>
+          <w:szCs w:val="19"/>
+        </w:rPr>
+      </w:pPr>
+      <w:r>
+        <w:rPr>
+          <w:rFonts w:ascii="Times New Roman" w:hAnsi="Times New Roman" w:cs="Times New Roman"/>
+          <w:sz w:val="28"/>
+          <w:szCs w:val="19"/>
+        </w:rPr>
+        <w:t>– удаление данных из таблиц авторизованными пользователями</w:t>
+      </w:r>
+      <w:r>
+        <w:rPr>
+          <w:rFonts w:ascii="Times New Roman" w:hAnsi="Times New Roman" w:cs="Times New Roman"/>
+          <w:sz w:val="28"/>
+          <w:szCs w:val="19"/>
+        </w:rPr>
+        <w:t>;</w:t>
+      </w:r>
+    </w:p>
+    <w:p>
+      <w:pPr>
+        <w:pStyle w:val="a3"/>
+        <w:numPr>
+          <w:ilvl w:val="0"/>
+          <w:numId w:val="15"/>
+        </w:numPr>
+        <w:spacing w:after="0" w:line="240" w:lineRule="auto"/>
+        <w:jc w:val="both"/>
+        <w:rPr>
+          <w:rFonts w:ascii="Times New Roman" w:hAnsi="Times New Roman" w:cs="Times New Roman"/>
+          <w:sz w:val="28"/>
+          <w:szCs w:val="19"/>
+        </w:rPr>
+      </w:pPr>
+      <w:r>
+        <w:rPr>
+          <w:rFonts w:ascii="Times New Roman" w:hAnsi="Times New Roman" w:cs="Times New Roman"/>
+          <w:sz w:val="28"/>
+          <w:szCs w:val="19"/>
+        </w:rPr>
+        <w:t>изменение данных в таблицах авторизованными пользователями</w:t>
+      </w:r>
+      <w:r>
+        <w:rPr>
+          <w:rFonts w:ascii="Times New Roman" w:hAnsi="Times New Roman" w:cs="Times New Roman"/>
+          <w:sz w:val="28"/>
+          <w:szCs w:val="19"/>
+        </w:rPr>
+        <w:t>;</w:t>
+      </w:r>
+    </w:p>
+    <w:p>
+      <w:pPr>
+        <w:spacing w:after="0" w:line="240" w:lineRule="auto"/>
+        <w:ind w:firstLine="709"/>
+        <w:jc w:val="both"/>
+        <w:rPr>
+          <w:rFonts w:ascii="Times New Roman" w:hAnsi="Times New Roman" w:cs="Times New Roman"/>
+          <w:sz w:val="28"/>
+          <w:szCs w:val="19"/>
+        </w:rPr>
+      </w:pPr>
+      <w:r>
+        <w:rPr>
+          <w:rFonts w:ascii="Times New Roman" w:hAnsi="Times New Roman" w:cs="Times New Roman"/>
+          <w:sz w:val="28"/>
+          <w:szCs w:val="19"/>
+        </w:rPr>
+        <w:t xml:space="preserve">– </w:t>
+      </w:r>
+      <w:r>
+        <w:rPr>
+          <w:rFonts w:ascii="Times New Roman" w:hAnsi="Times New Roman" w:cs="Times New Roman"/>
+          <w:sz w:val="28"/>
+          <w:szCs w:val="19"/>
+        </w:rPr>
+        <w:t>управление ролями.</w:t>
+      </w:r>
+    </w:p>
+    <w:p>
+      <w:pPr>
+        <w:spacing w:after="0" w:line="240" w:lineRule="auto"/>
+        <w:ind w:firstLine="709"/>
+        <w:jc w:val="both"/>
+        <w:rPr>
+          <w:rFonts w:ascii="Times New Roman" w:hAnsi="Times New Roman" w:cs="Times New Roman"/>
+          <w:sz w:val="28"/>
+          <w:szCs w:val="19"/>
+        </w:rPr>
+      </w:pPr>
+      <w:r>
+        <w:rPr>
+          <w:rFonts w:ascii="Times New Roman" w:hAnsi="Times New Roman" w:cs="Times New Roman"/>
+          <w:sz w:val="28"/>
+          <w:szCs w:val="19"/>
+        </w:rPr>
+        <w:t xml:space="preserve">Для запуска приложения должен быть установлен </w:t>
+      </w:r>
+      <w:r>
+        <w:rPr>
+          <w:rFonts w:ascii="Times New Roman" w:hAnsi="Times New Roman" w:cs="Times New Roman"/>
+          <w:i/>
+          <w:sz w:val="28"/>
+          <w:szCs w:val="19"/>
+        </w:rPr>
+        <w:t xml:space="preserve">.NET </w:t>
+      </w:r>
+      <w:r>
+        <w:rPr>
+          <w:rFonts w:ascii="Times New Roman" w:hAnsi="Times New Roman" w:cs="Times New Roman"/>
+          <w:i/>
+          <w:sz w:val="28"/>
+          <w:szCs w:val="19"/>
+          <w:lang w:val="en-US"/>
+        </w:rPr>
+        <w:t>Core</w:t>
+      </w:r>
+      <w:r>
+        <w:rPr>
+          <w:rFonts w:ascii="Times New Roman" w:hAnsi="Times New Roman" w:cs="Times New Roman"/>
+          <w:sz w:val="28"/>
+          <w:szCs w:val="19"/>
+        </w:rPr>
+        <w:t xml:space="preserve">. Для считывания данных устройство должно соединятся с базой данных </w:t>
+      </w:r>
+      <w:r>
+        <w:rPr>
+          <w:rFonts w:ascii="Times New Roman" w:hAnsi="Times New Roman" w:cs="Times New Roman"/>
+          <w:i/>
+          <w:sz w:val="28"/>
+          <w:szCs w:val="19"/>
+          <w:lang w:val="en-US"/>
+        </w:rPr>
+        <w:t>MS</w:t>
+      </w:r>
+      <w:r>
+        <w:rPr>
+          <w:rFonts w:ascii="Times New Roman" w:hAnsi="Times New Roman" w:cs="Times New Roman"/>
+          <w:i/>
+          <w:sz w:val="28"/>
+          <w:szCs w:val="19"/>
+        </w:rPr>
+        <w:t xml:space="preserve"> </w:t>
+      </w:r>
+      <w:r>
+        <w:rPr>
+          <w:rFonts w:ascii="Times New Roman" w:hAnsi="Times New Roman" w:cs="Times New Roman"/>
+          <w:i/>
+          <w:sz w:val="28"/>
+          <w:szCs w:val="19"/>
+          <w:lang w:val="en-US"/>
+        </w:rPr>
+        <w:t>SQL</w:t>
+      </w:r>
+      <w:r>
+        <w:rPr>
+          <w:rFonts w:ascii="Times New Roman" w:hAnsi="Times New Roman" w:cs="Times New Roman"/>
+          <w:i/>
+          <w:sz w:val="28"/>
+          <w:szCs w:val="19"/>
+        </w:rPr>
+        <w:t xml:space="preserve"> </w:t>
+      </w:r>
+      <w:r>
+        <w:rPr>
+          <w:rFonts w:ascii="Times New Roman" w:hAnsi="Times New Roman" w:cs="Times New Roman"/>
+          <w:i/>
+          <w:sz w:val="28"/>
+          <w:szCs w:val="19"/>
+          <w:lang w:val="en-US"/>
+        </w:rPr>
+        <w:t>Server</w:t>
+      </w:r>
+      <w:r>
+        <w:rPr>
+          <w:rFonts w:ascii="Times New Roman" w:hAnsi="Times New Roman" w:cs="Times New Roman"/>
+          <w:sz w:val="28"/>
+          <w:szCs w:val="19"/>
+        </w:rPr>
+        <w:t xml:space="preserve">. </w:t>
+      </w:r>
+      <w:r>
+        <w:rPr>
+          <w:rFonts w:ascii="Times New Roman" w:hAnsi="Times New Roman" w:cs="Times New Roman"/>
+          <w:sz w:val="28"/>
+          <w:szCs w:val="19"/>
+        </w:rPr>
+        <w:t xml:space="preserve">Для корректного отображения информации </w:t>
+      </w:r>
+      <w:r>
+        <w:rPr>
+          <w:rFonts w:ascii="Times New Roman" w:hAnsi="Times New Roman" w:cs="Times New Roman"/>
+          <w:sz w:val="28"/>
+          <w:szCs w:val="19"/>
+        </w:rPr>
+        <w:t>необходимо наличие всех таблиц стилей, скриптов и изображений интерфейса</w:t>
+      </w:r>
+      <w:r>
+        <w:rPr>
+          <w:rFonts w:ascii="Times New Roman" w:hAnsi="Times New Roman" w:cs="Times New Roman"/>
+          <w:sz w:val="28"/>
+          <w:szCs w:val="19"/>
+        </w:rPr>
+        <w:t>.</w:t>
+      </w:r>
+    </w:p>
+    <w:p>
+      <w:pPr>
+        <w:spacing w:after="0" w:line="240" w:lineRule="auto"/>
+        <w:ind w:firstLine="709"/>
+        <w:jc w:val="both"/>
+        <w:rPr>
+          <w:rFonts w:ascii="Times New Roman" w:hAnsi="Times New Roman" w:cs="Times New Roman"/>
+          <w:sz w:val="28"/>
+          <w:szCs w:val="19"/>
+        </w:rPr>
+      </w:pPr>
+    </w:p>
+    <w:p>
+      <w:pPr>
+        <w:spacing w:after="0" w:line="240" w:lineRule="auto"/>
+        <w:ind w:firstLine="709"/>
+        <w:jc w:val="both"/>
+        <w:rPr>
+          <w:rFonts w:ascii="Times New Roman" w:hAnsi="Times New Roman" w:cs="Times New Roman"/>
+          <w:b/>
+          <w:sz w:val="28"/>
+          <w:szCs w:val="19"/>
+        </w:rPr>
+      </w:pPr>
+      <w:r>
+        <w:rPr>
+          <w:rFonts w:ascii="Times New Roman" w:hAnsi="Times New Roman" w:cs="Times New Roman"/>
+          <w:b/>
+          <w:sz w:val="28"/>
+          <w:szCs w:val="19"/>
+        </w:rPr>
+        <w:t xml:space="preserve">2 Характеристики программы </w:t>
+      </w:r>
+    </w:p>
+    <w:p>
+      <w:pPr>
+        <w:spacing w:after="0" w:line="240" w:lineRule="auto"/>
+        <w:ind w:firstLine="709"/>
+        <w:jc w:val="both"/>
+        <w:rPr>
+          <w:rFonts w:ascii="Times New Roman" w:hAnsi="Times New Roman" w:cs="Times New Roman"/>
+          <w:sz w:val="28"/>
+          <w:szCs w:val="19"/>
+        </w:rPr>
+      </w:pPr>
+    </w:p>
+    <w:p>
+      <w:pPr>
+        <w:spacing w:after="0" w:line="240" w:lineRule="auto"/>
+        <w:ind w:firstLine="709"/>
+        <w:jc w:val="both"/>
+        <w:rPr>
+          <w:rFonts w:ascii="Times New Roman" w:hAnsi="Times New Roman" w:cs="Times New Roman"/>
+          <w:sz w:val="28"/>
+          <w:szCs w:val="19"/>
+        </w:rPr>
+      </w:pPr>
+      <w:r>
+        <w:rPr>
+          <w:rFonts w:ascii="Times New Roman" w:hAnsi="Times New Roman" w:cs="Times New Roman"/>
+          <w:sz w:val="28"/>
+          <w:szCs w:val="19"/>
+        </w:rPr>
+        <w:t xml:space="preserve">Приложение написано в среде разработки </w:t>
+      </w:r>
+      <w:r>
+        <w:rPr>
+          <w:rFonts w:ascii="Times New Roman" w:hAnsi="Times New Roman" w:cs="Times New Roman"/>
+          <w:i/>
+          <w:sz w:val="28"/>
+          <w:szCs w:val="19"/>
+          <w:lang w:val="en-US"/>
+        </w:rPr>
+        <w:t>Visual</w:t>
+      </w:r>
+      <w:r>
+        <w:rPr>
+          <w:rFonts w:ascii="Times New Roman" w:hAnsi="Times New Roman" w:cs="Times New Roman"/>
+          <w:i/>
+          <w:sz w:val="28"/>
+          <w:szCs w:val="19"/>
+        </w:rPr>
+        <w:t xml:space="preserve"> </w:t>
+      </w:r>
+      <w:r>
+        <w:rPr>
+          <w:rFonts w:ascii="Times New Roman" w:hAnsi="Times New Roman" w:cs="Times New Roman"/>
+          <w:i/>
+          <w:sz w:val="28"/>
+          <w:szCs w:val="19"/>
+          <w:lang w:val="en-US"/>
+        </w:rPr>
+        <w:t>Studio</w:t>
+      </w:r>
+      <w:r>
+        <w:rPr>
+          <w:rFonts w:ascii="Times New Roman" w:hAnsi="Times New Roman" w:cs="Times New Roman"/>
+          <w:i/>
+          <w:sz w:val="28"/>
+          <w:szCs w:val="19"/>
+        </w:rPr>
+        <w:t xml:space="preserve"> 2019</w:t>
+      </w:r>
+      <w:r>
+        <w:rPr>
+          <w:rFonts w:ascii="Times New Roman" w:hAnsi="Times New Roman" w:cs="Times New Roman"/>
+          <w:sz w:val="28"/>
+          <w:szCs w:val="19"/>
+        </w:rPr>
+        <w:t xml:space="preserve">, с помощью технологии </w:t>
+      </w:r>
+      <w:r>
+        <w:rPr>
+          <w:rFonts w:ascii="Times New Roman" w:hAnsi="Times New Roman" w:cs="Times New Roman"/>
+          <w:i/>
+          <w:sz w:val="28"/>
+          <w:szCs w:val="19"/>
+        </w:rPr>
+        <w:t>.</w:t>
+      </w:r>
+      <w:r>
+        <w:rPr>
+          <w:rFonts w:ascii="Times New Roman" w:hAnsi="Times New Roman" w:cs="Times New Roman"/>
+          <w:i/>
+          <w:sz w:val="28"/>
+          <w:szCs w:val="19"/>
+          <w:lang w:val="en-US"/>
+        </w:rPr>
+        <w:t>NET</w:t>
+      </w:r>
+      <w:r>
+        <w:rPr>
+          <w:rFonts w:ascii="Times New Roman" w:hAnsi="Times New Roman" w:cs="Times New Roman"/>
+          <w:i/>
+          <w:sz w:val="28"/>
+          <w:szCs w:val="19"/>
+        </w:rPr>
+        <w:t xml:space="preserve"> </w:t>
+      </w:r>
+      <w:r>
+        <w:rPr>
+          <w:rFonts w:ascii="Times New Roman" w:hAnsi="Times New Roman" w:cs="Times New Roman"/>
+          <w:i/>
+          <w:sz w:val="28"/>
+          <w:szCs w:val="19"/>
+          <w:lang w:val="en-US"/>
+        </w:rPr>
+        <w:t>Core</w:t>
+      </w:r>
+      <w:r>
+        <w:rPr>
+          <w:rFonts w:ascii="Times New Roman" w:hAnsi="Times New Roman" w:cs="Times New Roman"/>
+          <w:sz w:val="28"/>
+          <w:szCs w:val="19"/>
+        </w:rPr>
+        <w:t xml:space="preserve"> </w:t>
+      </w:r>
+      <w:r>
+        <w:rPr>
+          <w:rFonts w:ascii="Times New Roman" w:hAnsi="Times New Roman" w:cs="Times New Roman"/>
+          <w:sz w:val="28"/>
+          <w:szCs w:val="19"/>
+        </w:rPr>
+        <w:t xml:space="preserve">на языке </w:t>
+      </w:r>
+      <w:r>
+        <w:rPr>
+          <w:rFonts w:ascii="Times New Roman" w:hAnsi="Times New Roman" w:cs="Times New Roman"/>
+          <w:i/>
+          <w:sz w:val="28"/>
+          <w:szCs w:val="19"/>
+          <w:lang w:val="en-US"/>
+        </w:rPr>
+        <w:t>C</w:t>
+      </w:r>
+      <w:r>
+        <w:rPr>
+          <w:rFonts w:ascii="Times New Roman" w:hAnsi="Times New Roman" w:cs="Times New Roman"/>
+          <w:i/>
+          <w:sz w:val="28"/>
+          <w:szCs w:val="19"/>
+        </w:rPr>
+        <w:t>#</w:t>
+      </w:r>
+      <w:r>
+        <w:rPr>
+          <w:rFonts w:ascii="Times New Roman" w:hAnsi="Times New Roman" w:cs="Times New Roman"/>
+          <w:sz w:val="28"/>
+          <w:szCs w:val="19"/>
+        </w:rPr>
+        <w:t xml:space="preserve">. </w:t>
+      </w:r>
+      <w:r>
+        <w:rPr>
+          <w:rFonts w:ascii="Times New Roman" w:hAnsi="Times New Roman" w:cs="Times New Roman"/>
+          <w:sz w:val="28"/>
+          <w:szCs w:val="19"/>
+        </w:rPr>
+        <w:t xml:space="preserve">База данных поддерживается с помощью СУБД </w:t>
+      </w:r>
+      <w:r>
+        <w:rPr>
+          <w:rFonts w:ascii="Times New Roman" w:hAnsi="Times New Roman" w:cs="Times New Roman"/>
+          <w:i/>
+          <w:sz w:val="28"/>
+          <w:szCs w:val="19"/>
+          <w:lang w:val="en-US"/>
+        </w:rPr>
+        <w:t>MS</w:t>
+      </w:r>
+      <w:r>
+        <w:rPr>
+          <w:rFonts w:ascii="Times New Roman" w:hAnsi="Times New Roman" w:cs="Times New Roman"/>
+          <w:i/>
+          <w:sz w:val="28"/>
+          <w:szCs w:val="19"/>
+        </w:rPr>
+        <w:t xml:space="preserve"> </w:t>
+      </w:r>
+      <w:r>
+        <w:rPr>
+          <w:rFonts w:ascii="Times New Roman" w:hAnsi="Times New Roman" w:cs="Times New Roman"/>
+          <w:i/>
+          <w:sz w:val="28"/>
+          <w:szCs w:val="19"/>
+          <w:lang w:val="en-US"/>
+        </w:rPr>
+        <w:t>SQL</w:t>
+      </w:r>
+      <w:r>
+        <w:rPr>
+          <w:rFonts w:ascii="Times New Roman" w:hAnsi="Times New Roman" w:cs="Times New Roman"/>
+          <w:i/>
+          <w:sz w:val="28"/>
+          <w:szCs w:val="19"/>
+        </w:rPr>
+        <w:t xml:space="preserve"> </w:t>
+      </w:r>
+      <w:r>
+        <w:rPr>
+          <w:rFonts w:ascii="Times New Roman" w:hAnsi="Times New Roman" w:cs="Times New Roman"/>
+          <w:i/>
+          <w:sz w:val="28"/>
+          <w:szCs w:val="19"/>
+          <w:lang w:val="en-US"/>
+        </w:rPr>
+        <w:t>Server</w:t>
+      </w:r>
+      <w:r>
+        <w:rPr>
+          <w:rFonts w:ascii="Times New Roman" w:hAnsi="Times New Roman" w:cs="Times New Roman"/>
+          <w:sz w:val="28"/>
+          <w:szCs w:val="19"/>
+        </w:rPr>
+        <w:t xml:space="preserve">, а доступ к данным осуществляется с помощью технологии </w:t>
+      </w:r>
+      <w:r>
+        <w:rPr>
+          <w:rFonts w:ascii="Times New Roman" w:hAnsi="Times New Roman" w:cs="Times New Roman"/>
+          <w:i/>
+          <w:sz w:val="28"/>
+          <w:szCs w:val="19"/>
+          <w:lang w:val="en-US"/>
+        </w:rPr>
+        <w:t>Entity</w:t>
+      </w:r>
+      <w:r>
+        <w:rPr>
+          <w:rFonts w:ascii="Times New Roman" w:hAnsi="Times New Roman" w:cs="Times New Roman"/>
+          <w:i/>
+          <w:sz w:val="28"/>
+          <w:szCs w:val="19"/>
+        </w:rPr>
+        <w:t xml:space="preserve"> </w:t>
+      </w:r>
+      <w:r>
+        <w:rPr>
+          <w:rFonts w:ascii="Times New Roman" w:hAnsi="Times New Roman" w:cs="Times New Roman"/>
+          <w:i/>
+          <w:sz w:val="28"/>
+          <w:szCs w:val="19"/>
+          <w:lang w:val="en-US"/>
+        </w:rPr>
+        <w:t>Framework</w:t>
+      </w:r>
+      <w:r>
+        <w:rPr>
+          <w:rFonts w:ascii="Times New Roman" w:hAnsi="Times New Roman" w:cs="Times New Roman"/>
+          <w:i/>
+          <w:sz w:val="28"/>
+          <w:szCs w:val="19"/>
+        </w:rPr>
+        <w:t xml:space="preserve"> </w:t>
+      </w:r>
+      <w:r>
+        <w:rPr>
+          <w:rFonts w:ascii="Times New Roman" w:hAnsi="Times New Roman" w:cs="Times New Roman"/>
+          <w:i/>
+          <w:sz w:val="28"/>
+          <w:szCs w:val="19"/>
+          <w:lang w:val="en-US"/>
+        </w:rPr>
+        <w:t>Core</w:t>
+      </w:r>
+      <w:r>
+        <w:rPr>
+          <w:rFonts w:ascii="Times New Roman" w:hAnsi="Times New Roman" w:cs="Times New Roman"/>
+          <w:sz w:val="28"/>
+          <w:szCs w:val="19"/>
+        </w:rPr>
+        <w:t>. Графический интерфейс</w:t>
+      </w:r>
+      <w:r>
+        <w:rPr>
+          <w:rFonts w:ascii="Times New Roman" w:hAnsi="Times New Roman" w:cs="Times New Roman"/>
+          <w:sz w:val="28"/>
+          <w:szCs w:val="19"/>
+        </w:rPr>
+        <w:t xml:space="preserve"> и работа в браузере реализована с помощью технологии </w:t>
+      </w:r>
+      <w:r>
+        <w:rPr>
+          <w:rFonts w:ascii="Times New Roman" w:hAnsi="Times New Roman" w:cs="Times New Roman"/>
+          <w:i/>
+          <w:sz w:val="28"/>
+          <w:szCs w:val="19"/>
+          <w:lang w:val="en-US"/>
+        </w:rPr>
+        <w:t>ASP</w:t>
+      </w:r>
+      <w:r>
+        <w:rPr>
+          <w:rFonts w:ascii="Times New Roman" w:hAnsi="Times New Roman" w:cs="Times New Roman"/>
+          <w:i/>
+          <w:sz w:val="28"/>
+          <w:szCs w:val="19"/>
+        </w:rPr>
+        <w:t>.</w:t>
+      </w:r>
+      <w:r>
+        <w:rPr>
+          <w:rFonts w:ascii="Times New Roman" w:hAnsi="Times New Roman" w:cs="Times New Roman"/>
+          <w:i/>
+          <w:sz w:val="28"/>
+          <w:szCs w:val="19"/>
+          <w:lang w:val="en-US"/>
+        </w:rPr>
+        <w:t>NET</w:t>
+      </w:r>
+      <w:r>
+        <w:rPr>
+          <w:rFonts w:ascii="Times New Roman" w:hAnsi="Times New Roman" w:cs="Times New Roman"/>
+          <w:i/>
+          <w:sz w:val="28"/>
+          <w:szCs w:val="19"/>
+        </w:rPr>
+        <w:t xml:space="preserve"> </w:t>
+      </w:r>
+      <w:r>
+        <w:rPr>
+          <w:rFonts w:ascii="Times New Roman" w:hAnsi="Times New Roman" w:cs="Times New Roman"/>
+          <w:i/>
+          <w:sz w:val="28"/>
+          <w:szCs w:val="19"/>
+          <w:lang w:val="en-US"/>
+        </w:rPr>
+        <w:t>Core</w:t>
+      </w:r>
+      <w:r>
+        <w:rPr>
+          <w:rFonts w:ascii="Times New Roman" w:hAnsi="Times New Roman" w:cs="Times New Roman"/>
+          <w:i/>
+          <w:sz w:val="28"/>
+          <w:szCs w:val="19"/>
+        </w:rPr>
+        <w:t xml:space="preserve"> </w:t>
+      </w:r>
+      <w:r>
+        <w:rPr>
+          <w:rFonts w:ascii="Times New Roman" w:hAnsi="Times New Roman" w:cs="Times New Roman"/>
+          <w:i/>
+          <w:sz w:val="28"/>
+          <w:szCs w:val="19"/>
+          <w:lang w:val="en-US"/>
+        </w:rPr>
+        <w:t>MVC</w:t>
+      </w:r>
+      <w:r>
+        <w:rPr>
+          <w:rFonts w:ascii="Times New Roman" w:hAnsi="Times New Roman" w:cs="Times New Roman"/>
+          <w:sz w:val="28"/>
+          <w:szCs w:val="19"/>
+        </w:rPr>
+        <w:t>.</w:t>
+      </w:r>
+    </w:p>
+    <w:p>
+      <w:pPr>
+        <w:spacing w:after="0" w:line="240" w:lineRule="auto"/>
+        <w:ind w:firstLine="709"/>
+        <w:jc w:val="both"/>
+        <w:rPr>
+          <w:rFonts w:ascii="Times New Roman" w:hAnsi="Times New Roman" w:cs="Times New Roman"/>
+          <w:sz w:val="28"/>
+          <w:szCs w:val="19"/>
+        </w:rPr>
+      </w:pPr>
+    </w:p>
+    <w:p>
+      <w:pPr>
+        <w:spacing w:after="0" w:line="240" w:lineRule="auto"/>
+        <w:ind w:firstLine="709"/>
+        <w:jc w:val="both"/>
+        <w:rPr>
+          <w:rFonts w:ascii="Times New Roman" w:hAnsi="Times New Roman" w:cs="Times New Roman"/>
+          <w:b/>
+          <w:sz w:val="28"/>
+          <w:szCs w:val="19"/>
+        </w:rPr>
+      </w:pPr>
+      <w:r>
+        <w:rPr>
+          <w:rFonts w:ascii="Times New Roman" w:hAnsi="Times New Roman" w:cs="Times New Roman"/>
+          <w:b/>
+          <w:sz w:val="28"/>
+          <w:szCs w:val="19"/>
+        </w:rPr>
+        <w:t xml:space="preserve">3 Обращение к программе </w:t>
+      </w:r>
+    </w:p>
+    <w:p>
+      <w:pPr>
+        <w:spacing w:after="0" w:line="240" w:lineRule="auto"/>
+        <w:ind w:firstLine="709"/>
+        <w:jc w:val="both"/>
+        <w:rPr>
+          <w:rFonts w:ascii="Times New Roman" w:hAnsi="Times New Roman" w:cs="Times New Roman"/>
+          <w:sz w:val="28"/>
+          <w:szCs w:val="19"/>
+        </w:rPr>
+      </w:pPr>
+    </w:p>
+    <w:p>
+      <w:pPr>
+        <w:spacing w:after="0" w:line="240" w:lineRule="auto"/>
+        <w:ind w:firstLine="709"/>
+        <w:jc w:val="both"/>
+        <w:rPr>
+          <w:rFonts w:ascii="Times New Roman" w:hAnsi="Times New Roman" w:cs="Times New Roman"/>
+          <w:sz w:val="28"/>
+          <w:szCs w:val="19"/>
+        </w:rPr>
+      </w:pPr>
+      <w:r>
+        <w:rPr>
+          <w:rFonts w:ascii="Times New Roman" w:hAnsi="Times New Roman" w:cs="Times New Roman"/>
+          <w:sz w:val="28"/>
+          <w:szCs w:val="19"/>
+        </w:rPr>
+        <w:t>Обращение к программе происходит при запуске .</w:t>
+      </w:r>
+      <w:proofErr w:type="spellStart"/>
+      <w:r>
+        <w:rPr>
+          <w:rFonts w:ascii="Times New Roman" w:hAnsi="Times New Roman" w:cs="Times New Roman"/>
+          <w:i/>
+          <w:sz w:val="28"/>
+          <w:szCs w:val="19"/>
+        </w:rPr>
+        <w:t>exe</w:t>
+      </w:r>
+      <w:proofErr w:type="spellEnd"/>
+      <w:r>
+        <w:rPr>
+          <w:rFonts w:ascii="Times New Roman" w:hAnsi="Times New Roman" w:cs="Times New Roman"/>
+          <w:sz w:val="28"/>
+          <w:szCs w:val="19"/>
+        </w:rPr>
+        <w:t xml:space="preserve"> файла</w:t>
+      </w:r>
+      <w:r>
+        <w:rPr>
+          <w:rFonts w:ascii="Times New Roman" w:hAnsi="Times New Roman" w:cs="Times New Roman"/>
+          <w:sz w:val="28"/>
+          <w:szCs w:val="19"/>
+        </w:rPr>
+        <w:t xml:space="preserve"> </w:t>
+      </w:r>
+      <w:r>
+        <w:rPr>
+          <w:rFonts w:ascii="Times New Roman" w:hAnsi="Times New Roman" w:cs="Times New Roman"/>
+          <w:sz w:val="28"/>
+          <w:szCs w:val="19"/>
+        </w:rPr>
+        <w:t>или в среде разработки</w:t>
+      </w:r>
+      <w:r>
+        <w:rPr>
+          <w:rFonts w:ascii="Times New Roman" w:hAnsi="Times New Roman" w:cs="Times New Roman"/>
+          <w:sz w:val="28"/>
+          <w:szCs w:val="19"/>
+        </w:rPr>
+        <w:t xml:space="preserve"> и настройки соединения с СУБД </w:t>
+      </w:r>
+      <w:r>
+        <w:rPr>
+          <w:rFonts w:ascii="Times New Roman" w:hAnsi="Times New Roman" w:cs="Times New Roman"/>
+          <w:i/>
+          <w:sz w:val="28"/>
+          <w:szCs w:val="19"/>
+          <w:lang w:val="en-US"/>
+        </w:rPr>
+        <w:t>MS</w:t>
+      </w:r>
+      <w:r>
+        <w:rPr>
+          <w:rFonts w:ascii="Times New Roman" w:hAnsi="Times New Roman" w:cs="Times New Roman"/>
+          <w:i/>
+          <w:sz w:val="28"/>
+          <w:szCs w:val="19"/>
+        </w:rPr>
+        <w:t xml:space="preserve"> </w:t>
+      </w:r>
+      <w:r>
+        <w:rPr>
+          <w:rFonts w:ascii="Times New Roman" w:hAnsi="Times New Roman" w:cs="Times New Roman"/>
+          <w:i/>
+          <w:sz w:val="28"/>
+          <w:szCs w:val="19"/>
+          <w:lang w:val="en-US"/>
+        </w:rPr>
+        <w:t>SQL</w:t>
+      </w:r>
+      <w:r>
+        <w:rPr>
+          <w:rFonts w:ascii="Times New Roman" w:hAnsi="Times New Roman" w:cs="Times New Roman"/>
+          <w:i/>
+          <w:sz w:val="28"/>
+          <w:szCs w:val="19"/>
+        </w:rPr>
+        <w:t xml:space="preserve"> </w:t>
+      </w:r>
+      <w:r>
+        <w:rPr>
+          <w:rFonts w:ascii="Times New Roman" w:hAnsi="Times New Roman" w:cs="Times New Roman"/>
+          <w:i/>
+          <w:sz w:val="28"/>
+          <w:szCs w:val="19"/>
+          <w:lang w:val="en-US"/>
+        </w:rPr>
+        <w:t>Server</w:t>
+      </w:r>
+      <w:r>
+        <w:rPr>
+          <w:rFonts w:ascii="Times New Roman" w:hAnsi="Times New Roman" w:cs="Times New Roman"/>
+          <w:sz w:val="28"/>
+          <w:szCs w:val="19"/>
+        </w:rPr>
+        <w:t>.</w:t>
+      </w:r>
+    </w:p>
+    <w:p>
+      <w:pPr>
+        <w:spacing w:after="0" w:line="240" w:lineRule="auto"/>
+        <w:ind w:firstLine="709"/>
+        <w:jc w:val="both"/>
+        <w:rPr>
+          <w:rFonts w:ascii="Times New Roman" w:hAnsi="Times New Roman" w:cs="Times New Roman"/>
+          <w:sz w:val="28"/>
+          <w:szCs w:val="19"/>
+        </w:rPr>
+      </w:pPr>
+      <w:r>
+        <w:rPr>
+          <w:rFonts w:ascii="Times New Roman" w:hAnsi="Times New Roman" w:cs="Times New Roman"/>
+          <w:sz w:val="28"/>
+          <w:szCs w:val="19"/>
+        </w:rPr>
+        <w:t xml:space="preserve">Для дополнения программного обеспечения новым функционалом можно использовать любую среду разработки на языке программирования </w:t>
+      </w:r>
+      <w:r>
+        <w:rPr>
+          <w:rFonts w:ascii="Times New Roman" w:hAnsi="Times New Roman" w:cs="Times New Roman"/>
+          <w:i/>
+          <w:sz w:val="28"/>
+          <w:szCs w:val="19"/>
+        </w:rPr>
+        <w:t>C#</w:t>
+      </w:r>
+      <w:r>
+        <w:rPr>
+          <w:rFonts w:ascii="Times New Roman" w:hAnsi="Times New Roman" w:cs="Times New Roman"/>
+          <w:sz w:val="28"/>
+          <w:szCs w:val="19"/>
+        </w:rPr>
+        <w:t>.</w:t>
+      </w:r>
+      <w:r>
+        <w:rPr>
+          <w:rFonts w:ascii="Times New Roman" w:hAnsi="Times New Roman" w:cs="Times New Roman"/>
+          <w:sz w:val="28"/>
+          <w:szCs w:val="19"/>
+        </w:rPr>
+        <w:t xml:space="preserve"> </w:t>
+      </w:r>
+      <w:r>
+        <w:rPr>
+          <w:rFonts w:ascii="Times New Roman" w:hAnsi="Times New Roman" w:cs="Times New Roman"/>
+          <w:sz w:val="28"/>
+          <w:szCs w:val="19"/>
+        </w:rPr>
+        <w:t>П</w:t>
+      </w:r>
+      <w:r>
+        <w:rPr>
+          <w:rFonts w:ascii="Times New Roman" w:hAnsi="Times New Roman" w:cs="Times New Roman"/>
+          <w:sz w:val="28"/>
+          <w:szCs w:val="19"/>
+        </w:rPr>
+        <w:t xml:space="preserve">онятная </w:t>
+      </w:r>
+      <w:r>
+        <w:rPr>
+          <w:rFonts w:ascii="Times New Roman" w:hAnsi="Times New Roman" w:cs="Times New Roman"/>
+          <w:sz w:val="28"/>
+          <w:szCs w:val="19"/>
+        </w:rPr>
+        <w:lastRenderedPageBreak/>
+        <w:t xml:space="preserve">иерархия позволяют модифицировать приложение без опасности нарушить основной функционал программы. Так как используется технология </w:t>
+      </w:r>
+      <w:r>
+        <w:rPr>
+          <w:rFonts w:ascii="Times New Roman" w:hAnsi="Times New Roman" w:cs="Times New Roman"/>
+          <w:i/>
+          <w:sz w:val="28"/>
+          <w:szCs w:val="19"/>
+          <w:lang w:val="en-US"/>
+        </w:rPr>
+        <w:t>Entity</w:t>
+      </w:r>
+      <w:r>
+        <w:rPr>
+          <w:rFonts w:ascii="Times New Roman" w:hAnsi="Times New Roman" w:cs="Times New Roman"/>
+          <w:i/>
+          <w:sz w:val="28"/>
+          <w:szCs w:val="19"/>
+        </w:rPr>
+        <w:t xml:space="preserve"> </w:t>
+      </w:r>
+      <w:r>
+        <w:rPr>
+          <w:rFonts w:ascii="Times New Roman" w:hAnsi="Times New Roman" w:cs="Times New Roman"/>
+          <w:i/>
+          <w:sz w:val="28"/>
+          <w:szCs w:val="19"/>
+          <w:lang w:val="en-US"/>
+        </w:rPr>
+        <w:t>Framework</w:t>
+      </w:r>
+      <w:r>
+        <w:rPr>
+          <w:rFonts w:ascii="Times New Roman" w:hAnsi="Times New Roman" w:cs="Times New Roman"/>
+          <w:i/>
+          <w:sz w:val="28"/>
+          <w:szCs w:val="19"/>
+        </w:rPr>
+        <w:t xml:space="preserve"> </w:t>
+      </w:r>
+      <w:r>
+        <w:rPr>
+          <w:rFonts w:ascii="Times New Roman" w:hAnsi="Times New Roman" w:cs="Times New Roman"/>
+          <w:i/>
+          <w:sz w:val="28"/>
+          <w:szCs w:val="19"/>
+          <w:lang w:val="en-US"/>
+        </w:rPr>
+        <w:t>Core</w:t>
+      </w:r>
+      <w:r>
+        <w:rPr>
+          <w:rFonts w:ascii="Times New Roman" w:hAnsi="Times New Roman" w:cs="Times New Roman"/>
+          <w:sz w:val="28"/>
+          <w:szCs w:val="19"/>
+        </w:rPr>
+        <w:t xml:space="preserve"> </w:t>
+      </w:r>
+      <w:r>
+        <w:rPr>
+          <w:rFonts w:ascii="Times New Roman" w:hAnsi="Times New Roman" w:cs="Times New Roman"/>
+          <w:sz w:val="28"/>
+          <w:szCs w:val="19"/>
+        </w:rPr>
+        <w:t>для связи с базой данных, не рекомендуется использовать другую СУБД</w:t>
+      </w:r>
+      <w:r>
+        <w:rPr>
+          <w:rFonts w:ascii="Times New Roman" w:hAnsi="Times New Roman" w:cs="Times New Roman"/>
+          <w:sz w:val="28"/>
+          <w:szCs w:val="19"/>
+        </w:rPr>
+        <w:t>.</w:t>
+      </w:r>
+    </w:p>
+    <w:p>
+      <w:pPr>
+        <w:spacing w:after="0" w:line="240" w:lineRule="auto"/>
+        <w:ind w:firstLine="709"/>
+        <w:jc w:val="both"/>
+        <w:rPr>
+          <w:rFonts w:ascii="Times New Roman" w:hAnsi="Times New Roman" w:cs="Times New Roman"/>
+          <w:sz w:val="28"/>
+          <w:szCs w:val="19"/>
+        </w:rPr>
+      </w:pPr>
+    </w:p>
+    <w:p>
+      <w:pPr>
+        <w:spacing w:after="0" w:line="240" w:lineRule="auto"/>
+        <w:ind w:firstLine="709"/>
+        <w:jc w:val="both"/>
+        <w:rPr>
+          <w:rFonts w:ascii="Times New Roman" w:hAnsi="Times New Roman" w:cs="Times New Roman"/>
+          <w:b/>
+          <w:sz w:val="28"/>
+          <w:szCs w:val="19"/>
+        </w:rPr>
+      </w:pPr>
+      <w:r>
+        <w:rPr>
+          <w:rFonts w:ascii="Times New Roman" w:hAnsi="Times New Roman" w:cs="Times New Roman"/>
+          <w:b/>
+          <w:sz w:val="28"/>
+          <w:szCs w:val="19"/>
+        </w:rPr>
+        <w:t xml:space="preserve">4 Входные и выходные данные </w:t>
+      </w:r>
+    </w:p>
+    <w:p>
+      <w:pPr>
+        <w:spacing w:after="0" w:line="240" w:lineRule="auto"/>
+        <w:ind w:firstLine="709"/>
+        <w:jc w:val="both"/>
+        <w:rPr>
+          <w:rFonts w:ascii="Times New Roman" w:hAnsi="Times New Roman" w:cs="Times New Roman"/>
+          <w:sz w:val="28"/>
+          <w:szCs w:val="19"/>
+        </w:rPr>
+      </w:pPr>
+    </w:p>
+    <w:p>
+      <w:pPr>
+        <w:spacing w:after="0" w:line="240" w:lineRule="auto"/>
+        <w:ind w:firstLine="709"/>
+        <w:jc w:val="both"/>
+        <w:rPr>
+          <w:rFonts w:ascii="Times New Roman" w:hAnsi="Times New Roman" w:cs="Times New Roman"/>
+          <w:sz w:val="28"/>
+          <w:szCs w:val="19"/>
+        </w:rPr>
+      </w:pPr>
+      <w:r>
+        <w:rPr>
+          <w:rFonts w:ascii="Times New Roman" w:hAnsi="Times New Roman" w:cs="Times New Roman"/>
+          <w:sz w:val="28"/>
+          <w:szCs w:val="19"/>
+        </w:rPr>
+        <w:t xml:space="preserve">Для добавления входных данных необходимо через приложение </w:t>
+      </w:r>
+      <w:r>
+        <w:rPr>
+          <w:rFonts w:ascii="Times New Roman" w:hAnsi="Times New Roman" w:cs="Times New Roman"/>
+          <w:sz w:val="28"/>
+          <w:szCs w:val="19"/>
+        </w:rPr>
+        <w:t>использовать формы для управления данными в базе данных, расположенные на страницах таблиц БД</w:t>
+      </w:r>
+      <w:r>
+        <w:rPr>
+          <w:rFonts w:ascii="Times New Roman" w:hAnsi="Times New Roman" w:cs="Times New Roman"/>
+          <w:sz w:val="28"/>
+          <w:szCs w:val="19"/>
+        </w:rPr>
+        <w:t xml:space="preserve">. </w:t>
+      </w:r>
+    </w:p>
+    <w:p>
+      <w:pPr>
+        <w:spacing w:after="0" w:line="240" w:lineRule="auto"/>
+        <w:ind w:firstLine="709"/>
+        <w:jc w:val="both"/>
+        <w:rPr>
+          <w:rFonts w:ascii="Times New Roman" w:hAnsi="Times New Roman" w:cs="Times New Roman"/>
+          <w:sz w:val="28"/>
+          <w:szCs w:val="19"/>
+        </w:rPr>
+      </w:pPr>
+      <w:r>
+        <w:rPr>
+          <w:rFonts w:ascii="Times New Roman" w:hAnsi="Times New Roman" w:cs="Times New Roman"/>
+          <w:sz w:val="28"/>
+          <w:szCs w:val="19"/>
+        </w:rPr>
+        <w:t xml:space="preserve">Выходными данными для приложения являются </w:t>
+      </w:r>
+      <w:r>
+        <w:rPr>
+          <w:rFonts w:ascii="Times New Roman" w:hAnsi="Times New Roman" w:cs="Times New Roman"/>
+          <w:sz w:val="28"/>
+          <w:szCs w:val="19"/>
+        </w:rPr>
+        <w:t>отображаемые пользователю таблицы в представлении</w:t>
+      </w:r>
+      <w:bookmarkStart w:id="5" w:name="_GoBack"/>
+      <w:bookmarkEnd w:id="5"/>
+      <w:r>
+        <w:rPr>
+          <w:rFonts w:ascii="Times New Roman" w:hAnsi="Times New Roman" w:cs="Times New Roman"/>
+          <w:sz w:val="28"/>
+          <w:szCs w:val="19"/>
+        </w:rPr>
+        <w:t xml:space="preserve"> с актуальными данными</w:t>
+      </w:r>
+      <w:r>
+        <w:rPr>
+          <w:rFonts w:ascii="Times New Roman" w:hAnsi="Times New Roman" w:cs="Times New Roman"/>
+          <w:sz w:val="28"/>
+          <w:szCs w:val="19"/>
+        </w:rPr>
+        <w:t xml:space="preserve">. </w:t>
+      </w:r>
+    </w:p>
+    <w:p>
+      <w:pPr>
+        <w:spacing w:after="0" w:line="240" w:lineRule="auto"/>
+        <w:ind w:firstLine="709"/>
+        <w:jc w:val="both"/>
+        <w:rPr>
+          <w:rFonts w:ascii="Times New Roman" w:hAnsi="Times New Roman" w:cs="Times New Roman"/>
+          <w:sz w:val="28"/>
+          <w:szCs w:val="19"/>
+        </w:rPr>
+      </w:pPr>
+    </w:p>
+    <w:p>
+      <w:pPr>
+        <w:spacing w:after="0" w:line="240" w:lineRule="auto"/>
+        <w:ind w:firstLine="709"/>
+        <w:jc w:val="both"/>
+        <w:rPr>
+          <w:rFonts w:ascii="Times New Roman" w:hAnsi="Times New Roman" w:cs="Times New Roman"/>
+          <w:b/>
+          <w:sz w:val="28"/>
+          <w:szCs w:val="19"/>
+        </w:rPr>
+      </w:pPr>
+      <w:r>
+        <w:rPr>
+          <w:rFonts w:ascii="Times New Roman" w:hAnsi="Times New Roman" w:cs="Times New Roman"/>
+          <w:b/>
+          <w:sz w:val="28"/>
+          <w:szCs w:val="19"/>
+        </w:rPr>
+        <w:t xml:space="preserve">5 Сообщение в ходе работы приложения </w:t>
+      </w:r>
+    </w:p>
+    <w:p>
+      <w:pPr>
+        <w:spacing w:after="0" w:line="240" w:lineRule="auto"/>
+        <w:ind w:firstLine="709"/>
+        <w:jc w:val="both"/>
+        <w:rPr>
+          <w:rFonts w:ascii="Times New Roman" w:hAnsi="Times New Roman" w:cs="Times New Roman"/>
+          <w:sz w:val="28"/>
+          <w:szCs w:val="19"/>
+        </w:rPr>
+      </w:pPr>
+    </w:p>
+    <w:p>
+      <w:pPr>
+        <w:spacing w:after="0" w:line="240" w:lineRule="auto"/>
+        <w:ind w:firstLine="709"/>
+        <w:jc w:val="both"/>
+        <w:rPr>
+          <w:rFonts w:ascii="Times New Roman" w:hAnsi="Times New Roman" w:cs="Times New Roman"/>
+          <w:sz w:val="28"/>
+          <w:szCs w:val="19"/>
+        </w:rPr>
+      </w:pPr>
+      <w:r>
+        <w:rPr>
+          <w:rFonts w:ascii="Times New Roman" w:hAnsi="Times New Roman" w:cs="Times New Roman"/>
+          <w:sz w:val="28"/>
+          <w:szCs w:val="19"/>
+        </w:rPr>
+        <w:t xml:space="preserve">При работе программа может оповещать пользователя о следующих неполадках в работы системы: </w:t>
+      </w:r>
+    </w:p>
+    <w:p>
+      <w:pPr>
+        <w:spacing w:after="0" w:line="240" w:lineRule="auto"/>
+        <w:ind w:firstLine="709"/>
+        <w:jc w:val="both"/>
+        <w:rPr>
+          <w:rFonts w:ascii="Times New Roman" w:hAnsi="Times New Roman" w:cs="Times New Roman"/>
+          <w:sz w:val="28"/>
+          <w:szCs w:val="19"/>
+        </w:rPr>
+      </w:pPr>
+      <w:r>
+        <w:rPr>
+          <w:rFonts w:ascii="Times New Roman" w:hAnsi="Times New Roman" w:cs="Times New Roman"/>
+          <w:sz w:val="28"/>
+          <w:szCs w:val="19"/>
+        </w:rPr>
+        <w:t xml:space="preserve">– некорректные учетные данные пользователя; </w:t>
+      </w:r>
+    </w:p>
+    <w:p>
+      <w:pPr>
+        <w:spacing w:after="0" w:line="240" w:lineRule="auto"/>
+        <w:ind w:firstLine="709"/>
+        <w:jc w:val="both"/>
+        <w:rPr>
+          <w:rFonts w:ascii="Times New Roman" w:hAnsi="Times New Roman" w:cs="Times New Roman"/>
+          <w:sz w:val="28"/>
+          <w:szCs w:val="19"/>
+        </w:rPr>
+      </w:pPr>
+      <w:r>
+        <w:rPr>
+          <w:rFonts w:ascii="Times New Roman" w:hAnsi="Times New Roman" w:cs="Times New Roman"/>
+          <w:sz w:val="28"/>
+          <w:szCs w:val="19"/>
+        </w:rPr>
+        <w:t xml:space="preserve">– несуществующий пользователь; </w:t>
+      </w:r>
+    </w:p>
+    <w:p>
+      <w:pPr>
+        <w:spacing w:after="0" w:line="240" w:lineRule="auto"/>
+        <w:ind w:firstLine="709"/>
+        <w:jc w:val="both"/>
+        <w:rPr>
+          <w:rFonts w:ascii="Times New Roman" w:hAnsi="Times New Roman" w:cs="Times New Roman"/>
+          <w:sz w:val="28"/>
+          <w:szCs w:val="19"/>
+        </w:rPr>
+      </w:pPr>
+      <w:r>
+        <w:rPr>
+          <w:rFonts w:ascii="Times New Roman" w:hAnsi="Times New Roman" w:cs="Times New Roman"/>
+          <w:sz w:val="28"/>
+          <w:szCs w:val="19"/>
+        </w:rPr>
+        <w:t xml:space="preserve">– ошибки корректности ввода данных; </w:t>
+      </w:r>
+    </w:p>
+    <w:p>
+      <w:pPr>
+        <w:spacing w:after="0" w:line="240" w:lineRule="auto"/>
+        <w:ind w:firstLine="709"/>
+        <w:jc w:val="both"/>
+        <w:rPr>
+          <w:rFonts w:ascii="Times New Roman" w:hAnsi="Times New Roman" w:cs="Times New Roman"/>
+          <w:sz w:val="28"/>
+          <w:szCs w:val="19"/>
+        </w:rPr>
+      </w:pPr>
+      <w:r>
+        <w:rPr>
+          <w:rFonts w:ascii="Times New Roman" w:hAnsi="Times New Roman" w:cs="Times New Roman"/>
+          <w:sz w:val="28"/>
+          <w:szCs w:val="19"/>
+        </w:rPr>
+        <w:t xml:space="preserve">– </w:t>
+      </w:r>
+      <w:proofErr w:type="spellStart"/>
+      <w:r>
+        <w:rPr>
+          <w:rFonts w:ascii="Times New Roman" w:hAnsi="Times New Roman" w:cs="Times New Roman"/>
+          <w:sz w:val="28"/>
+          <w:szCs w:val="19"/>
+        </w:rPr>
+        <w:t>остутствие</w:t>
+      </w:r>
+      <w:proofErr w:type="spellEnd"/>
+      <w:r>
+        <w:rPr>
+          <w:rFonts w:ascii="Times New Roman" w:hAnsi="Times New Roman" w:cs="Times New Roman"/>
+          <w:sz w:val="28"/>
+          <w:szCs w:val="19"/>
+        </w:rPr>
+        <w:t xml:space="preserve"> необходимых изображений;</w:t>
+      </w:r>
+    </w:p>
+    <w:p>
+      <w:pPr>
+        <w:spacing w:after="0" w:line="240" w:lineRule="auto"/>
+        <w:ind w:firstLine="709"/>
+        <w:jc w:val="both"/>
+        <w:rPr>
+          <w:rFonts w:ascii="Times New Roman" w:hAnsi="Times New Roman" w:cs="Times New Roman"/>
+          <w:sz w:val="28"/>
+          <w:szCs w:val="19"/>
+        </w:rPr>
+      </w:pPr>
+      <w:r>
+        <w:rPr>
+          <w:rFonts w:ascii="Times New Roman" w:hAnsi="Times New Roman" w:cs="Times New Roman"/>
+          <w:sz w:val="28"/>
+          <w:szCs w:val="19"/>
+        </w:rPr>
+        <w:t xml:space="preserve">– потеря соединения с базой данных; </w:t>
+      </w:r>
+    </w:p>
+    <w:p>
+      <w:pPr>
+        <w:spacing w:after="0" w:line="240" w:lineRule="auto"/>
+        <w:ind w:firstLine="709"/>
+        <w:jc w:val="both"/>
+        <w:rPr>
+          <w:rFonts w:ascii="Times New Roman" w:hAnsi="Times New Roman" w:cs="Times New Roman"/>
+          <w:sz w:val="28"/>
+          <w:szCs w:val="19"/>
+        </w:rPr>
+      </w:pPr>
+      <w:r>
+        <w:rPr>
+          <w:rFonts w:ascii="Times New Roman" w:hAnsi="Times New Roman" w:cs="Times New Roman"/>
+          <w:sz w:val="28"/>
+          <w:szCs w:val="19"/>
+        </w:rPr>
+        <w:t>– дост</w:t>
+      </w:r>
+      <w:r>
+        <w:rPr>
+          <w:rFonts w:ascii="Times New Roman" w:hAnsi="Times New Roman" w:cs="Times New Roman"/>
+          <w:sz w:val="28"/>
+          <w:szCs w:val="19"/>
+        </w:rPr>
+        <w:t>уп к данному ресурсу недоступен;</w:t>
+      </w:r>
+    </w:p>
+    <w:p>
+      <w:pPr>
+        <w:spacing w:after="0" w:line="240" w:lineRule="auto"/>
+        <w:ind w:firstLine="709"/>
+        <w:jc w:val="both"/>
+        <w:rPr>
+          <w:rFonts w:ascii="Times New Roman" w:hAnsi="Times New Roman" w:cs="Times New Roman"/>
+          <w:sz w:val="28"/>
+          <w:szCs w:val="19"/>
+        </w:rPr>
+      </w:pPr>
+      <w:r>
+        <w:rPr>
+          <w:rFonts w:ascii="Times New Roman" w:hAnsi="Times New Roman" w:cs="Times New Roman"/>
+          <w:sz w:val="28"/>
+          <w:szCs w:val="19"/>
+        </w:rPr>
+        <w:t xml:space="preserve">– </w:t>
+      </w:r>
+      <w:proofErr w:type="spellStart"/>
+      <w:r>
+        <w:rPr>
+          <w:rFonts w:ascii="Times New Roman" w:hAnsi="Times New Roman" w:cs="Times New Roman"/>
+          <w:sz w:val="28"/>
+          <w:szCs w:val="19"/>
+        </w:rPr>
+        <w:t>остутствие</w:t>
+      </w:r>
+      <w:proofErr w:type="spellEnd"/>
+      <w:r>
+        <w:rPr>
+          <w:rFonts w:ascii="Times New Roman" w:hAnsi="Times New Roman" w:cs="Times New Roman"/>
+          <w:sz w:val="28"/>
+          <w:szCs w:val="19"/>
+        </w:rPr>
+        <w:t xml:space="preserve"> таблиц или полей.</w:t>
+      </w:r>
+      <w:r>
+        <w:rPr>
+          <w:rFonts w:ascii="Times New Roman" w:hAnsi="Times New Roman" w:cs="Times New Roman"/>
+          <w:sz w:val="28"/>
+          <w:szCs w:val="19"/>
+        </w:rPr>
+        <w:t xml:space="preserve"> </w:t>
+      </w:r>
+    </w:p>
+    <w:p>
+      <w:pPr>
+        <w:spacing w:after="0" w:line="240" w:lineRule="auto"/>
+        <w:ind w:firstLine="709"/>
+        <w:jc w:val="both"/>
+        <w:rPr>
+          <w:rFonts w:ascii="Times New Roman" w:hAnsi="Times New Roman" w:cs="Times New Roman"/>
+          <w:sz w:val="28"/>
+          <w:szCs w:val="19"/>
+        </w:rPr>
+      </w:pPr>
+      <w:r>
+        <w:rPr>
+          <w:rFonts w:ascii="Times New Roman" w:hAnsi="Times New Roman" w:cs="Times New Roman"/>
+          <w:sz w:val="28"/>
+          <w:szCs w:val="19"/>
+        </w:rPr>
+        <w:t>Оповещения о неполадках с базой данных производится путем сообщений</w:t>
+      </w:r>
+      <w:r>
+        <w:rPr>
+          <w:rFonts w:ascii="Times New Roman" w:hAnsi="Times New Roman" w:cs="Times New Roman"/>
+          <w:sz w:val="28"/>
+          <w:szCs w:val="19"/>
+        </w:rPr>
+        <w:t xml:space="preserve"> в специаль</w:t>
+      </w:r>
+      <w:r>
+        <w:rPr>
+          <w:rFonts w:ascii="Times New Roman" w:hAnsi="Times New Roman" w:cs="Times New Roman"/>
+          <w:sz w:val="28"/>
+          <w:szCs w:val="19"/>
+        </w:rPr>
+        <w:t>ном виде ошибки с</w:t>
+      </w:r>
+      <w:r>
+        <w:rPr>
+          <w:rFonts w:ascii="Times New Roman" w:hAnsi="Times New Roman" w:cs="Times New Roman"/>
+          <w:sz w:val="28"/>
+          <w:szCs w:val="19"/>
+        </w:rPr>
+        <w:t xml:space="preserve"> описанием.</w:t>
+      </w:r>
+      <w:r>
+        <w:rPr>
+          <w:rFonts w:ascii="Times New Roman" w:hAnsi="Times New Roman" w:cs="Times New Roman"/>
+          <w:sz w:val="28"/>
+          <w:szCs w:val="19"/>
+        </w:rPr>
+        <w:t xml:space="preserve"> Остальные же ошибки отображаются в приложении в виде сообщения с предупреждением и остановкой выполнения некорректной функции без завершения работы приложения.</w:t>
+      </w:r>
+      <w:bookmarkStart w:id="6" w:name="_Toc53516793"/>
+    </w:p>
+    <w:p>
+      <w:pPr>
+        <w:rPr>
           <w:rFonts w:ascii="Times New Roman" w:eastAsia="Times New Roman" w:hAnsi="Times New Roman" w:cs="Times New Roman"/>
           <w:b/>
           <w:bCs/>
@@ -7472,11 +10174,6 @@
         </w:rPr>
       </w:pPr>
       <w:r>
-        <w:rPr>
-          <w:rFonts w:ascii="Times New Roman" w:hAnsi="Times New Roman" w:cs="Times New Roman"/>
-          <w:sz w:val="28"/>
-          <w:szCs w:val="28"/>
-        </w:rPr>
         <w:br w:type="page"/>
       </w:r>
     </w:p>
@@ -7486,7 +10183,6 @@
         <w:spacing w:before="0"/>
         <w:ind w:firstLine="0"/>
       </w:pPr>
-      <w:bookmarkStart w:id="6" w:name="_Toc53516793"/>
       <w:r>
         <w:lastRenderedPageBreak/>
         <w:t>ЗАКЛЮЧЕНИЕ</w:t>
@@ -7698,247 +10394,21 @@
     <w:p>
       <w:pPr>
         <w:spacing w:after="0" w:line="240" w:lineRule="auto"/>
-        <w:rPr>
-          <w:rFonts w:ascii="Times New Roman" w:hAnsi="Times New Roman" w:cs="Times New Roman"/>
-          <w:b/>
-          <w:sz w:val="28"/>
-          <w:szCs w:val="28"/>
-        </w:rPr>
-      </w:pPr>
-    </w:p>
-    <w:p>
-      <w:pPr>
-        <w:pStyle w:val="11"/>
-        <w:tabs>
-          <w:tab w:val="center" w:pos="4819"/>
-          <w:tab w:val="left" w:pos="6615"/>
-        </w:tabs>
-        <w:ind w:firstLine="0"/>
-        <w:jc w:val="left"/>
-      </w:pPr>
-      <w:r>
+        <w:jc w:val="both"/>
+        <w:rPr>
+          <w:rFonts w:ascii="Times New Roman" w:hAnsi="Times New Roman" w:cs="Times New Roman"/>
+          <w:sz w:val="28"/>
+          <w:szCs w:val="19"/>
+        </w:rPr>
+      </w:pPr>
+      <w:r>
+        <w:rPr>
+          <w:rFonts w:ascii="Times New Roman" w:hAnsi="Times New Roman" w:cs="Times New Roman"/>
+          <w:sz w:val="28"/>
+          <w:szCs w:val="19"/>
+        </w:rPr>
         <w:tab/>
       </w:r>
-      <w:bookmarkStart w:id="10" w:name="_Toc53516797"/>
-      <w:r>
-        <w:t>ПРИЛОЖЕНИЕ В</w:t>
-      </w:r>
-      <w:bookmarkEnd w:id="10"/>
-      <w:r>
-        <w:tab/>
-      </w:r>
-    </w:p>
-    <w:p>
-      <w:pPr>
-        <w:spacing w:after="0" w:line="240" w:lineRule="auto"/>
-        <w:jc w:val="center"/>
-        <w:rPr>
-          <w:rFonts w:ascii="Times New Roman" w:hAnsi="Times New Roman" w:cs="Times New Roman"/>
-          <w:sz w:val="28"/>
-          <w:szCs w:val="19"/>
-        </w:rPr>
-      </w:pPr>
-      <w:r>
-        <w:rPr>
-          <w:rFonts w:ascii="Times New Roman" w:hAnsi="Times New Roman" w:cs="Times New Roman"/>
-          <w:sz w:val="28"/>
-          <w:szCs w:val="19"/>
-        </w:rPr>
-        <w:t>(обязательное)</w:t>
-      </w:r>
-    </w:p>
-    <w:p>
-      <w:pPr>
-        <w:spacing w:after="0" w:line="240" w:lineRule="auto"/>
-        <w:rPr>
-          <w:rFonts w:ascii="Times New Roman" w:hAnsi="Times New Roman" w:cs="Times New Roman"/>
-          <w:sz w:val="28"/>
-          <w:szCs w:val="19"/>
-        </w:rPr>
-      </w:pPr>
-    </w:p>
-    <w:p>
-      <w:pPr>
-        <w:spacing w:after="0" w:line="240" w:lineRule="auto"/>
-        <w:jc w:val="center"/>
-        <w:rPr>
-          <w:rFonts w:ascii="Times New Roman" w:hAnsi="Times New Roman" w:cs="Times New Roman"/>
-          <w:b/>
-          <w:sz w:val="28"/>
-          <w:szCs w:val="19"/>
-        </w:rPr>
-      </w:pPr>
-      <w:r>
-        <w:rPr>
-          <w:rFonts w:ascii="Times New Roman" w:hAnsi="Times New Roman" w:cs="Times New Roman"/>
-          <w:b/>
-          <w:sz w:val="28"/>
-          <w:szCs w:val="19"/>
-        </w:rPr>
-        <w:t>Руководство пользователя</w:t>
-      </w:r>
-    </w:p>
-    <w:p>
-      <w:pPr>
-        <w:spacing w:after="0" w:line="240" w:lineRule="auto"/>
-        <w:jc w:val="center"/>
-        <w:rPr>
-          <w:rFonts w:ascii="Times New Roman" w:hAnsi="Times New Roman" w:cs="Times New Roman"/>
-          <w:b/>
-          <w:sz w:val="28"/>
-          <w:szCs w:val="19"/>
-        </w:rPr>
-      </w:pPr>
-    </w:p>
-    <w:p>
-      <w:pPr>
-        <w:pStyle w:val="11"/>
-        <w:ind w:firstLine="0"/>
-      </w:pPr>
-      <w:bookmarkStart w:id="11" w:name="_Toc53516798"/>
-      <w:r>
-        <w:t>ПРИЛ</w:t>
-      </w:r>
-      <w:r>
-        <w:t>ОЖЕНИЕ Г</w:t>
-      </w:r>
-      <w:bookmarkEnd w:id="11"/>
-    </w:p>
-    <w:p>
-      <w:pPr>
-        <w:spacing w:after="0" w:line="240" w:lineRule="auto"/>
-        <w:jc w:val="center"/>
-        <w:rPr>
-          <w:rFonts w:ascii="Times New Roman" w:hAnsi="Times New Roman" w:cs="Times New Roman"/>
-          <w:sz w:val="28"/>
-          <w:szCs w:val="19"/>
-        </w:rPr>
-      </w:pPr>
-      <w:r>
-        <w:rPr>
-          <w:rFonts w:ascii="Times New Roman" w:hAnsi="Times New Roman" w:cs="Times New Roman"/>
-          <w:sz w:val="28"/>
-          <w:szCs w:val="19"/>
-        </w:rPr>
-        <w:t>(обязательное)</w:t>
-      </w:r>
-    </w:p>
-    <w:p>
-      <w:pPr>
-        <w:spacing w:after="0" w:line="240" w:lineRule="auto"/>
-        <w:jc w:val="both"/>
-        <w:rPr>
-          <w:rFonts w:ascii="Times New Roman" w:hAnsi="Times New Roman" w:cs="Times New Roman"/>
-          <w:sz w:val="28"/>
-          <w:szCs w:val="19"/>
-        </w:rPr>
-      </w:pPr>
-    </w:p>
-    <w:p>
-      <w:pPr>
-        <w:spacing w:after="0" w:line="240" w:lineRule="auto"/>
-        <w:jc w:val="center"/>
-        <w:rPr>
-          <w:rFonts w:ascii="Times New Roman" w:hAnsi="Times New Roman" w:cs="Times New Roman"/>
-          <w:b/>
-          <w:sz w:val="28"/>
-          <w:szCs w:val="19"/>
-        </w:rPr>
-      </w:pPr>
-      <w:r>
-        <w:rPr>
-          <w:rFonts w:ascii="Times New Roman" w:hAnsi="Times New Roman" w:cs="Times New Roman"/>
-          <w:b/>
-          <w:sz w:val="28"/>
-          <w:szCs w:val="19"/>
-        </w:rPr>
-        <w:t>Руководство программиста</w:t>
-      </w:r>
-    </w:p>
-    <w:p>
-      <w:pPr>
-        <w:spacing w:after="0" w:line="240" w:lineRule="auto"/>
-        <w:ind w:firstLine="709"/>
-        <w:jc w:val="both"/>
-        <w:rPr>
-          <w:rFonts w:ascii="Times New Roman" w:hAnsi="Times New Roman" w:cs="Times New Roman"/>
-          <w:sz w:val="28"/>
-          <w:szCs w:val="19"/>
-        </w:rPr>
-      </w:pPr>
-    </w:p>
-    <w:p>
-      <w:pPr>
-        <w:pStyle w:val="11"/>
-        <w:ind w:firstLine="0"/>
-      </w:pPr>
-      <w:bookmarkStart w:id="12" w:name="_Toc53516799"/>
-      <w:r>
-        <w:t>ПРИЛОЖЕНИЕ Д</w:t>
-      </w:r>
-      <w:bookmarkEnd w:id="12"/>
-    </w:p>
-    <w:p>
-      <w:pPr>
-        <w:spacing w:after="0" w:line="240" w:lineRule="auto"/>
-        <w:jc w:val="center"/>
-        <w:rPr>
-          <w:rFonts w:ascii="Times New Roman" w:hAnsi="Times New Roman" w:cs="Times New Roman"/>
-          <w:sz w:val="28"/>
-          <w:szCs w:val="19"/>
-        </w:rPr>
-      </w:pPr>
-      <w:r>
-        <w:rPr>
-          <w:rFonts w:ascii="Times New Roman" w:hAnsi="Times New Roman" w:cs="Times New Roman"/>
-          <w:sz w:val="28"/>
-          <w:szCs w:val="19"/>
-        </w:rPr>
-        <w:t>(обязательное)</w:t>
-      </w:r>
-    </w:p>
-    <w:p>
-      <w:pPr>
-        <w:spacing w:after="0" w:line="240" w:lineRule="auto"/>
-        <w:jc w:val="both"/>
-        <w:rPr>
-          <w:rFonts w:ascii="Times New Roman" w:hAnsi="Times New Roman" w:cs="Times New Roman"/>
-          <w:sz w:val="28"/>
-          <w:szCs w:val="19"/>
-        </w:rPr>
-      </w:pPr>
-    </w:p>
-    <w:p>
-      <w:pPr>
-        <w:spacing w:after="0" w:line="240" w:lineRule="auto"/>
-        <w:jc w:val="center"/>
-        <w:rPr>
-          <w:rFonts w:ascii="Times New Roman" w:hAnsi="Times New Roman" w:cs="Times New Roman"/>
-          <w:b/>
-          <w:sz w:val="28"/>
-          <w:szCs w:val="19"/>
-        </w:rPr>
-      </w:pPr>
-      <w:r>
-        <w:rPr>
-          <w:rFonts w:ascii="Times New Roman" w:hAnsi="Times New Roman" w:cs="Times New Roman"/>
-          <w:b/>
-          <w:sz w:val="28"/>
-          <w:szCs w:val="19"/>
-        </w:rPr>
-        <w:t>Руководство системного программиста</w:t>
-      </w:r>
-    </w:p>
-    <w:p>
-      <w:pPr>
-        <w:spacing w:after="0" w:line="240" w:lineRule="auto"/>
-        <w:jc w:val="both"/>
-        <w:rPr>
-          <w:rFonts w:ascii="Times New Roman" w:hAnsi="Times New Roman" w:cs="Times New Roman"/>
-          <w:sz w:val="28"/>
-          <w:szCs w:val="19"/>
-        </w:rPr>
-      </w:pPr>
     </w:p>
     <w:p>
       <w:pPr>
@@ -8037,7 +10507,7 @@
             <w:sz w:val="24"/>
             <w:szCs w:val="24"/>
           </w:rPr>
-          <w:t>11</w:t>
+          <w:t>12</w:t>
         </w:r>
         <w:r>
           <w:rPr>
@@ -9333,7 +11803,7 @@
   <w:abstractNum w:abstractNumId="11" w15:restartNumberingAfterBreak="0">
     <w:nsid w:val="61C1775A"/>
     <w:multiLevelType w:val="hybridMultilevel"/>
-    <w:tmpl w:val="75F0FC4A"/>
+    <w:tmpl w:val="6EA63686"/>
     <w:lvl w:ilvl="0" w:tplc="D4AC6CE2">
       <w:start w:val="1"/>
       <w:numFmt w:val="decimal"/>
@@ -9621,6 +12091,95 @@
     </w:lvl>
   </w:abstractNum>
   <w:abstractNum w:abstractNumId="14" w15:restartNumberingAfterBreak="0">
+    <w:nsid w:val="774F5F35"/>
+    <w:multiLevelType w:val="hybridMultilevel"/>
+    <w:tmpl w:val="8D72F2D8"/>
+    <w:lvl w:ilvl="0" w:tplc="6950C3B8">
+      <w:start w:val="1"/>
+      <w:numFmt w:val="decimal"/>
+      <w:lvlText w:val="%1."/>
+      <w:lvlJc w:val="left"/>
+      <w:pPr>
+        <w:ind w:left="720" w:hanging="360"/>
+      </w:pPr>
+      <w:rPr>
+        <w:rFonts w:hint="default"/>
+      </w:rPr>
+    </w:lvl>
+    <w:lvl w:ilvl="1" w:tplc="04190019" w:tentative="1">
+      <w:start w:val="1"/>
+      <w:numFmt w:val="lowerLetter"/>
+      <w:lvlText w:val="%2."/>
+      <w:lvlJc w:val="left"/>
+      <w:pPr>
+        <w:ind w:left="1440" w:hanging="360"/>
+      </w:pPr>
+    </w:lvl>
+    <w:lvl w:ilvl="2" w:tplc="0419001B" w:tentative="1">
+      <w:start w:val="1"/>
+      <w:numFmt w:val="lowerRoman"/>
+      <w:lvlText w:val="%3."/>
+      <w:lvlJc w:val="right"/>
+      <w:pPr>
+        <w:ind w:left="2160" w:hanging="180"/>
+      </w:pPr>
+    </w:lvl>
+    <w:lvl w:ilvl="3" w:tplc="0419000F" w:tentative="1">
+      <w:start w:val="1"/>
+      <w:numFmt w:val="decimal"/>
+      <w:lvlText w:val="%4."/>
+      <w:lvlJc w:val="left"/>
+      <w:pPr>
+        <w:ind w:left="2880" w:hanging="360"/>
+      </w:pPr>
+    </w:lvl>
+    <w:lvl w:ilvl="4" w:tplc="04190019" w:tentative="1">
+      <w:start w:val="1"/>
+      <w:numFmt w:val="lowerLetter"/>
+      <w:lvlText w:val="%5."/>
+      <w:lvlJc w:val="left"/>
+      <w:pPr>
+        <w:ind w:left="3600" w:hanging="360"/>
+      </w:pPr>
+    </w:lvl>
+    <w:lvl w:ilvl="5" w:tplc="0419001B" w:tentative="1">
+      <w:start w:val="1"/>
+      <w:numFmt w:val="lowerRoman"/>
+      <w:lvlText w:val="%6."/>
+      <w:lvlJc w:val="right"/>
+      <w:pPr>
+        <w:ind w:left="4320" w:hanging="180"/>
+      </w:pPr>
+    </w:lvl>
+    <w:lvl w:ilvl="6" w:tplc="0419000F" w:tentative="1">
+      <w:start w:val="1"/>
+      <w:numFmt w:val="decimal"/>
+      <w:lvlText w:val="%7."/>
+      <w:lvlJc w:val="left"/>
+      <w:pPr>
+        <w:ind w:left="5040" w:hanging="360"/>
+      </w:pPr>
+    </w:lvl>
+    <w:lvl w:ilvl="7" w:tplc="04190019" w:tentative="1">
+      <w:start w:val="1"/>
+      <w:numFmt w:val="lowerLetter"/>
+      <w:lvlText w:val="%8."/>
+      <w:lvlJc w:val="left"/>
+      <w:pPr>
+        <w:ind w:left="5760" w:hanging="360"/>
+      </w:pPr>
+    </w:lvl>
+    <w:lvl w:ilvl="8" w:tplc="0419001B" w:tentative="1">
+      <w:start w:val="1"/>
+      <w:numFmt w:val="lowerRoman"/>
+      <w:lvlText w:val="%9."/>
+      <w:lvlJc w:val="right"/>
+      <w:pPr>
+        <w:ind w:left="6480" w:hanging="180"/>
+      </w:pPr>
+    </w:lvl>
+  </w:abstractNum>
+  <w:abstractNum w:abstractNumId="15" w15:restartNumberingAfterBreak="0">
     <w:nsid w:val="7D8A74DF"/>
     <w:multiLevelType w:val="multilevel"/>
     <w:tmpl w:val="4BBE10FE"/>
@@ -9739,7 +12298,7 @@
     <w:abstractNumId w:val="11"/>
   </w:num>
   <w:num w:numId="2">
-    <w:abstractNumId w:val="14"/>
+    <w:abstractNumId w:val="15"/>
   </w:num>
   <w:num w:numId="3">
     <w:abstractNumId w:val="2"/>
@@ -9779,6 +12338,9 @@
   </w:num>
   <w:num w:numId="15">
     <w:abstractNumId w:val="9"/>
+  </w:num>
+  <w:num w:numId="16">
+    <w:abstractNumId w:val="14"/>
   </w:num>
   <w:numIdMacAtCleanup w:val="3"/>
 </w:numbering>
@@ -10225,7 +12787,6 @@
   <w:style w:type="character" w:default="1" w:styleId="a0">
     <w:name w:val="Default Paragraph Font"/>
     <w:uiPriority w:val="1"/>
-    <w:semiHidden/>
     <w:unhideWhenUsed/>
   </w:style>
   <w:style w:type="table" w:default="1" w:styleId="a1">
@@ -10719,7 +13280,7 @@
 </file>
 
 <file path=customXml/itemProps1.xml><?xml version="1.0" encoding="utf-8"?>
-<ds:datastoreItem xmlns:ds="http://schemas.openxmlformats.org/officeDocument/2006/customXml" ds:itemID="{6E2F9A50-71E8-49B5-A037-44BB572053AE}">
+<ds:datastoreItem xmlns:ds="http://schemas.openxmlformats.org/officeDocument/2006/customXml" ds:itemID="{898F35B5-5B2F-4539-803D-08667D09F49F}">
   <ds:schemaRefs>
     <ds:schemaRef ds:uri="http://schemas.openxmlformats.org/officeDocument/2006/bibliography"/>
   </ds:schemaRefs>

</xml_diff>